<commit_message>
feat: metrics on report
</commit_message>
<xml_diff>
--- a/templates/report.docx
+++ b/templates/report.docx
@@ -76,6 +76,8 @@
       <w:proofErr w:type="spellStart"/>
       <w:r>
         <w:rPr>
+          <w:b/>
+          <w:bCs/>
           <w:sz w:val="24"/>
           <w:szCs w:val="24"/>
         </w:rPr>
@@ -84,6 +86,8 @@
       <w:proofErr w:type="spellEnd"/>
       <w:r>
         <w:rPr>
+          <w:b/>
+          <w:bCs/>
           <w:sz w:val="24"/>
           <w:szCs w:val="24"/>
         </w:rPr>
@@ -92,6 +96,8 @@
       <w:proofErr w:type="spellStart"/>
       <w:r>
         <w:rPr>
+          <w:b/>
+          <w:bCs/>
           <w:sz w:val="24"/>
           <w:szCs w:val="24"/>
         </w:rPr>
@@ -100,10 +106,19 @@
       <w:proofErr w:type="spellEnd"/>
       <w:r>
         <w:rPr>
-          <w:sz w:val="24"/>
-          <w:szCs w:val="24"/>
-        </w:rPr>
-        <w:t xml:space="preserve">: {{ </w:t>
+          <w:b/>
+          <w:bCs/>
+          <w:sz w:val="24"/>
+          <w:szCs w:val="24"/>
+        </w:rPr>
+        <w:t>:</w:t>
+      </w:r>
+      <w:r>
+        <w:rPr>
+          <w:sz w:val="24"/>
+          <w:szCs w:val="24"/>
+        </w:rPr>
+        <w:t xml:space="preserve"> {{ </w:t>
       </w:r>
       <w:proofErr w:type="spellStart"/>
       <w:r>
@@ -146,6 +161,8 @@
       <w:proofErr w:type="spellStart"/>
       <w:r>
         <w:rPr>
+          <w:b/>
+          <w:bCs/>
           <w:sz w:val="24"/>
           <w:szCs w:val="24"/>
         </w:rPr>
@@ -154,10 +171,19 @@
       <w:proofErr w:type="spellEnd"/>
       <w:r>
         <w:rPr>
-          <w:sz w:val="24"/>
-          <w:szCs w:val="24"/>
-        </w:rPr>
-        <w:t xml:space="preserve"> date: {{ </w:t>
+          <w:b/>
+          <w:bCs/>
+          <w:sz w:val="24"/>
+          <w:szCs w:val="24"/>
+        </w:rPr>
+        <w:t xml:space="preserve"> date:</w:t>
+      </w:r>
+      <w:r>
+        <w:rPr>
+          <w:sz w:val="24"/>
+          <w:szCs w:val="24"/>
+        </w:rPr>
+        <w:t xml:space="preserve"> {{ </w:t>
       </w:r>
       <w:proofErr w:type="spellStart"/>
       <w:r>
@@ -550,6 +576,8 @@
       <w:proofErr w:type="spellStart"/>
       <w:r>
         <w:rPr>
+          <w:b/>
+          <w:bCs/>
           <w:sz w:val="24"/>
           <w:szCs w:val="24"/>
         </w:rPr>
@@ -558,6 +586,8 @@
       <w:proofErr w:type="spellEnd"/>
       <w:r>
         <w:rPr>
+          <w:b/>
+          <w:bCs/>
           <w:sz w:val="24"/>
           <w:szCs w:val="24"/>
         </w:rPr>
@@ -566,6 +596,8 @@
       <w:proofErr w:type="spellStart"/>
       <w:r>
         <w:rPr>
+          <w:b/>
+          <w:bCs/>
           <w:sz w:val="24"/>
           <w:szCs w:val="24"/>
         </w:rPr>
@@ -574,10 +606,19 @@
       <w:proofErr w:type="spellEnd"/>
       <w:r>
         <w:rPr>
-          <w:sz w:val="24"/>
-          <w:szCs w:val="24"/>
-        </w:rPr>
-        <w:t xml:space="preserve">: {{ </w:t>
+          <w:b/>
+          <w:bCs/>
+          <w:sz w:val="24"/>
+          <w:szCs w:val="24"/>
+        </w:rPr>
+        <w:t>:</w:t>
+      </w:r>
+      <w:r>
+        <w:rPr>
+          <w:sz w:val="24"/>
+          <w:szCs w:val="24"/>
+        </w:rPr>
+        <w:t xml:space="preserve"> {{ </w:t>
       </w:r>
       <w:proofErr w:type="spellStart"/>
       <w:r>
@@ -613,6 +654,8 @@
       <w:proofErr w:type="gramStart"/>
       <w:r>
         <w:rPr>
+          <w:b/>
+          <w:bCs/>
           <w:sz w:val="24"/>
           <w:szCs w:val="24"/>
         </w:rPr>
@@ -621,6 +664,8 @@
       <w:proofErr w:type="gramEnd"/>
       <w:r>
         <w:rPr>
+          <w:b/>
+          <w:bCs/>
           <w:sz w:val="24"/>
           <w:szCs w:val="24"/>
         </w:rPr>
@@ -629,6 +674,8 @@
       <w:proofErr w:type="spellStart"/>
       <w:r>
         <w:rPr>
+          <w:b/>
+          <w:bCs/>
           <w:sz w:val="24"/>
           <w:szCs w:val="24"/>
         </w:rPr>
@@ -637,6 +684,8 @@
       <w:proofErr w:type="spellEnd"/>
       <w:r>
         <w:rPr>
+          <w:b/>
+          <w:bCs/>
           <w:sz w:val="24"/>
           <w:szCs w:val="24"/>
         </w:rPr>
@@ -645,6 +694,8 @@
       <w:proofErr w:type="spellStart"/>
       <w:r>
         <w:rPr>
+          <w:b/>
+          <w:bCs/>
           <w:sz w:val="24"/>
           <w:szCs w:val="24"/>
         </w:rPr>
@@ -653,6 +704,8 @@
       <w:proofErr w:type="spellEnd"/>
       <w:r>
         <w:rPr>
+          <w:b/>
+          <w:bCs/>
           <w:sz w:val="24"/>
           <w:szCs w:val="24"/>
         </w:rPr>
@@ -661,6 +714,8 @@
       <w:proofErr w:type="spellStart"/>
       <w:r>
         <w:rPr>
+          <w:b/>
+          <w:bCs/>
           <w:sz w:val="24"/>
           <w:szCs w:val="24"/>
         </w:rPr>
@@ -669,10 +724,19 @@
       <w:proofErr w:type="spellEnd"/>
       <w:r>
         <w:rPr>
-          <w:sz w:val="24"/>
-          <w:szCs w:val="24"/>
-        </w:rPr>
-        <w:t xml:space="preserve">: {{ </w:t>
+          <w:b/>
+          <w:bCs/>
+          <w:sz w:val="24"/>
+          <w:szCs w:val="24"/>
+        </w:rPr>
+        <w:t>:</w:t>
+      </w:r>
+      <w:r>
+        <w:rPr>
+          <w:sz w:val="24"/>
+          <w:szCs w:val="24"/>
+        </w:rPr>
+        <w:t xml:space="preserve"> {{ </w:t>
       </w:r>
       <w:proofErr w:type="spellStart"/>
       <w:r>
@@ -708,6 +772,8 @@
       <w:proofErr w:type="gramStart"/>
       <w:r>
         <w:rPr>
+          <w:b/>
+          <w:bCs/>
           <w:sz w:val="24"/>
           <w:szCs w:val="24"/>
         </w:rPr>
@@ -716,6 +782,8 @@
       <w:proofErr w:type="gramEnd"/>
       <w:r>
         <w:rPr>
+          <w:b/>
+          <w:bCs/>
           <w:sz w:val="24"/>
           <w:szCs w:val="24"/>
         </w:rPr>
@@ -724,6 +792,8 @@
       <w:proofErr w:type="spellStart"/>
       <w:r>
         <w:rPr>
+          <w:b/>
+          <w:bCs/>
           <w:sz w:val="24"/>
           <w:szCs w:val="24"/>
         </w:rPr>
@@ -732,6 +802,8 @@
       <w:proofErr w:type="spellEnd"/>
       <w:r>
         <w:rPr>
+          <w:b/>
+          <w:bCs/>
           <w:sz w:val="24"/>
           <w:szCs w:val="24"/>
         </w:rPr>
@@ -740,6 +812,8 @@
       <w:proofErr w:type="spellStart"/>
       <w:r>
         <w:rPr>
+          <w:b/>
+          <w:bCs/>
           <w:sz w:val="24"/>
           <w:szCs w:val="24"/>
         </w:rPr>
@@ -748,6 +822,8 @@
       <w:proofErr w:type="spellEnd"/>
       <w:r>
         <w:rPr>
+          <w:b/>
+          <w:bCs/>
           <w:sz w:val="24"/>
           <w:szCs w:val="24"/>
         </w:rPr>
@@ -756,6 +832,8 @@
       <w:proofErr w:type="spellStart"/>
       <w:r>
         <w:rPr>
+          <w:b/>
+          <w:bCs/>
           <w:sz w:val="24"/>
           <w:szCs w:val="24"/>
         </w:rPr>
@@ -764,10 +842,19 @@
       <w:proofErr w:type="spellEnd"/>
       <w:r>
         <w:rPr>
-          <w:sz w:val="24"/>
-          <w:szCs w:val="24"/>
-        </w:rPr>
-        <w:t xml:space="preserve"> (LOC): {{ </w:t>
+          <w:b/>
+          <w:bCs/>
+          <w:sz w:val="24"/>
+          <w:szCs w:val="24"/>
+        </w:rPr>
+        <w:t xml:space="preserve"> (LOC):</w:t>
+      </w:r>
+      <w:r>
+        <w:rPr>
+          <w:sz w:val="24"/>
+          <w:szCs w:val="24"/>
+        </w:rPr>
+        <w:t xml:space="preserve"> {{ </w:t>
       </w:r>
       <w:proofErr w:type="spellStart"/>
       <w:r>
@@ -803,6 +890,8 @@
       <w:proofErr w:type="gramStart"/>
       <w:r>
         <w:rPr>
+          <w:b/>
+          <w:bCs/>
           <w:sz w:val="24"/>
           <w:szCs w:val="24"/>
         </w:rPr>
@@ -811,6 +900,8 @@
       <w:proofErr w:type="gramEnd"/>
       <w:r>
         <w:rPr>
+          <w:b/>
+          <w:bCs/>
           <w:sz w:val="24"/>
           <w:szCs w:val="24"/>
         </w:rPr>
@@ -819,6 +910,8 @@
       <w:proofErr w:type="spellStart"/>
       <w:r>
         <w:rPr>
+          <w:b/>
+          <w:bCs/>
           <w:sz w:val="24"/>
           <w:szCs w:val="24"/>
         </w:rPr>
@@ -827,6 +920,8 @@
       <w:proofErr w:type="spellEnd"/>
       <w:r>
         <w:rPr>
+          <w:b/>
+          <w:bCs/>
           <w:sz w:val="24"/>
           <w:szCs w:val="24"/>
         </w:rPr>
@@ -835,6 +930,8 @@
       <w:proofErr w:type="spellStart"/>
       <w:r>
         <w:rPr>
+          <w:b/>
+          <w:bCs/>
           <w:sz w:val="24"/>
           <w:szCs w:val="24"/>
         </w:rPr>
@@ -843,6 +940,8 @@
       <w:proofErr w:type="spellEnd"/>
       <w:r>
         <w:rPr>
+          <w:b/>
+          <w:bCs/>
           <w:sz w:val="24"/>
           <w:szCs w:val="24"/>
         </w:rPr>
@@ -851,6 +950,8 @@
       <w:proofErr w:type="spellStart"/>
       <w:r>
         <w:rPr>
+          <w:b/>
+          <w:bCs/>
           <w:sz w:val="24"/>
           <w:szCs w:val="24"/>
         </w:rPr>
@@ -859,6 +960,8 @@
       <w:proofErr w:type="spellEnd"/>
       <w:r>
         <w:rPr>
+          <w:b/>
+          <w:bCs/>
           <w:sz w:val="24"/>
           <w:szCs w:val="24"/>
         </w:rPr>
@@ -867,6 +970,8 @@
       <w:proofErr w:type="spellStart"/>
       <w:r>
         <w:rPr>
+          <w:b/>
+          <w:bCs/>
           <w:sz w:val="24"/>
           <w:szCs w:val="24"/>
         </w:rPr>
@@ -875,10 +980,19 @@
       <w:proofErr w:type="spellEnd"/>
       <w:r>
         <w:rPr>
-          <w:sz w:val="24"/>
-          <w:szCs w:val="24"/>
-        </w:rPr>
-        <w:t xml:space="preserve"> (SLOC): {{ </w:t>
+          <w:b/>
+          <w:bCs/>
+          <w:sz w:val="24"/>
+          <w:szCs w:val="24"/>
+        </w:rPr>
+        <w:t xml:space="preserve"> (SLOC):</w:t>
+      </w:r>
+      <w:r>
+        <w:rPr>
+          <w:sz w:val="24"/>
+          <w:szCs w:val="24"/>
+        </w:rPr>
+        <w:t xml:space="preserve"> {{ </w:t>
       </w:r>
       <w:proofErr w:type="spellStart"/>
       <w:r>
@@ -1971,6 +2085,8 @@
       <w:proofErr w:type="spellStart"/>
       <w:r>
         <w:rPr>
+          <w:b/>
+          <w:bCs/>
           <w:sz w:val="24"/>
           <w:szCs w:val="24"/>
         </w:rPr>
@@ -1978,6 +2094,8 @@
       </w:r>
       <w:r>
         <w:rPr>
+          <w:b/>
+          <w:bCs/>
           <w:sz w:val="24"/>
           <w:szCs w:val="24"/>
         </w:rPr>
@@ -1986,6 +2104,8 @@
       <w:proofErr w:type="spellEnd"/>
       <w:r>
         <w:rPr>
+          <w:b/>
+          <w:bCs/>
           <w:sz w:val="24"/>
           <w:szCs w:val="24"/>
         </w:rPr>
@@ -1994,6 +2114,8 @@
       <w:proofErr w:type="spellStart"/>
       <w:r>
         <w:rPr>
+          <w:b/>
+          <w:bCs/>
           <w:sz w:val="24"/>
           <w:szCs w:val="24"/>
         </w:rPr>
@@ -2002,10 +2124,19 @@
       <w:proofErr w:type="spellEnd"/>
       <w:r>
         <w:rPr>
-          <w:sz w:val="24"/>
-          <w:szCs w:val="24"/>
-        </w:rPr>
-        <w:t xml:space="preserve">: {{ </w:t>
+          <w:b/>
+          <w:bCs/>
+          <w:sz w:val="24"/>
+          <w:szCs w:val="24"/>
+        </w:rPr>
+        <w:t>:</w:t>
+      </w:r>
+      <w:r>
+        <w:rPr>
+          <w:sz w:val="24"/>
+          <w:szCs w:val="24"/>
+        </w:rPr>
+        <w:t xml:space="preserve"> {{ </w:t>
       </w:r>
       <w:proofErr w:type="spellStart"/>
       <w:r>
@@ -2041,6 +2172,8 @@
       <w:proofErr w:type="spellStart"/>
       <w:r>
         <w:rPr>
+          <w:b/>
+          <w:bCs/>
           <w:sz w:val="24"/>
           <w:szCs w:val="24"/>
         </w:rPr>
@@ -2048,6 +2181,8 @@
       </w:r>
       <w:r>
         <w:rPr>
+          <w:b/>
+          <w:bCs/>
           <w:sz w:val="24"/>
           <w:szCs w:val="24"/>
         </w:rPr>
@@ -2056,6 +2191,8 @@
       <w:proofErr w:type="spellEnd"/>
       <w:r>
         <w:rPr>
+          <w:b/>
+          <w:bCs/>
           <w:sz w:val="24"/>
           <w:szCs w:val="24"/>
         </w:rPr>
@@ -2064,6 +2201,8 @@
       <w:proofErr w:type="spellStart"/>
       <w:r>
         <w:rPr>
+          <w:b/>
+          <w:bCs/>
           <w:sz w:val="24"/>
           <w:szCs w:val="24"/>
         </w:rPr>
@@ -2072,6 +2211,8 @@
       <w:proofErr w:type="spellEnd"/>
       <w:r>
         <w:rPr>
+          <w:b/>
+          <w:bCs/>
           <w:sz w:val="24"/>
           <w:szCs w:val="24"/>
         </w:rPr>
@@ -2080,6 +2221,8 @@
       <w:proofErr w:type="spellStart"/>
       <w:r>
         <w:rPr>
+          <w:b/>
+          <w:bCs/>
           <w:sz w:val="24"/>
           <w:szCs w:val="24"/>
         </w:rPr>
@@ -2088,10 +2231,19 @@
       <w:proofErr w:type="spellEnd"/>
       <w:r>
         <w:rPr>
-          <w:sz w:val="24"/>
-          <w:szCs w:val="24"/>
-        </w:rPr>
-        <w:t xml:space="preserve">: {{ </w:t>
+          <w:b/>
+          <w:bCs/>
+          <w:sz w:val="24"/>
+          <w:szCs w:val="24"/>
+        </w:rPr>
+        <w:t>:</w:t>
+      </w:r>
+      <w:r>
+        <w:rPr>
+          <w:sz w:val="24"/>
+          <w:szCs w:val="24"/>
+        </w:rPr>
+        <w:t xml:space="preserve"> {{ </w:t>
       </w:r>
       <w:proofErr w:type="spellStart"/>
       <w:r>
@@ -2127,6 +2279,8 @@
       <w:proofErr w:type="spellStart"/>
       <w:r>
         <w:rPr>
+          <w:b/>
+          <w:bCs/>
           <w:sz w:val="24"/>
           <w:szCs w:val="24"/>
         </w:rPr>
@@ -2134,6 +2288,8 @@
       </w:r>
       <w:r>
         <w:rPr>
+          <w:b/>
+          <w:bCs/>
           <w:sz w:val="24"/>
           <w:szCs w:val="24"/>
         </w:rPr>
@@ -2142,6 +2298,8 @@
       <w:proofErr w:type="spellEnd"/>
       <w:r>
         <w:rPr>
+          <w:b/>
+          <w:bCs/>
           <w:sz w:val="24"/>
           <w:szCs w:val="24"/>
         </w:rPr>
@@ -2150,6 +2308,8 @@
       <w:proofErr w:type="spellStart"/>
       <w:r>
         <w:rPr>
+          <w:b/>
+          <w:bCs/>
           <w:sz w:val="24"/>
           <w:szCs w:val="24"/>
         </w:rPr>
@@ -2158,10 +2318,19 @@
       <w:proofErr w:type="spellEnd"/>
       <w:r>
         <w:rPr>
-          <w:sz w:val="24"/>
-          <w:szCs w:val="24"/>
-        </w:rPr>
-        <w:t xml:space="preserve">: {{ </w:t>
+          <w:b/>
+          <w:bCs/>
+          <w:sz w:val="24"/>
+          <w:szCs w:val="24"/>
+        </w:rPr>
+        <w:t>:</w:t>
+      </w:r>
+      <w:r>
+        <w:rPr>
+          <w:sz w:val="24"/>
+          <w:szCs w:val="24"/>
+        </w:rPr>
+        <w:t xml:space="preserve"> {{ </w:t>
       </w:r>
       <w:proofErr w:type="spellStart"/>
       <w:r>
@@ -2495,6 +2664,8 @@
       <w:proofErr w:type="spellStart"/>
       <w:r>
         <w:rPr>
+          <w:b/>
+          <w:bCs/>
           <w:sz w:val="24"/>
           <w:szCs w:val="24"/>
         </w:rPr>
@@ -2503,10 +2674,19 @@
       <w:proofErr w:type="spellEnd"/>
       <w:r>
         <w:rPr>
-          <w:sz w:val="24"/>
-          <w:szCs w:val="24"/>
-        </w:rPr>
-        <w:t xml:space="preserve"> modules: {{ </w:t>
+          <w:b/>
+          <w:bCs/>
+          <w:sz w:val="24"/>
+          <w:szCs w:val="24"/>
+        </w:rPr>
+        <w:t xml:space="preserve"> modules:</w:t>
+      </w:r>
+      <w:r>
+        <w:rPr>
+          <w:sz w:val="24"/>
+          <w:szCs w:val="24"/>
+        </w:rPr>
+        <w:t xml:space="preserve"> {{ </w:t>
       </w:r>
       <w:proofErr w:type="spellStart"/>
       <w:r>
@@ -2542,6 +2722,8 @@
       <w:proofErr w:type="spellStart"/>
       <w:r>
         <w:rPr>
+          <w:b/>
+          <w:bCs/>
           <w:sz w:val="24"/>
           <w:szCs w:val="24"/>
         </w:rPr>
@@ -2550,6 +2732,8 @@
       <w:proofErr w:type="spellEnd"/>
       <w:r>
         <w:rPr>
+          <w:b/>
+          <w:bCs/>
           <w:sz w:val="24"/>
           <w:szCs w:val="24"/>
         </w:rPr>
@@ -2558,6 +2742,8 @@
       <w:proofErr w:type="spellStart"/>
       <w:r>
         <w:rPr>
+          <w:b/>
+          <w:bCs/>
           <w:sz w:val="24"/>
           <w:szCs w:val="24"/>
         </w:rPr>
@@ -2566,10 +2752,19 @@
       <w:proofErr w:type="spellEnd"/>
       <w:r>
         <w:rPr>
-          <w:sz w:val="24"/>
-          <w:szCs w:val="24"/>
-        </w:rPr>
-        <w:t xml:space="preserve"> per module: {{ </w:t>
+          <w:b/>
+          <w:bCs/>
+          <w:sz w:val="24"/>
+          <w:szCs w:val="24"/>
+        </w:rPr>
+        <w:t xml:space="preserve"> per module:</w:t>
+      </w:r>
+      <w:r>
+        <w:rPr>
+          <w:sz w:val="24"/>
+          <w:szCs w:val="24"/>
+        </w:rPr>
+        <w:t xml:space="preserve"> {{ </w:t>
       </w:r>
       <w:proofErr w:type="spellStart"/>
       <w:r>
@@ -2988,6 +3183,8 @@
       <w:proofErr w:type="spellStart"/>
       <w:r>
         <w:rPr>
+          <w:b/>
+          <w:bCs/>
           <w:sz w:val="24"/>
           <w:szCs w:val="24"/>
         </w:rPr>
@@ -2996,10 +3193,19 @@
       <w:proofErr w:type="spellEnd"/>
       <w:r>
         <w:rPr>
-          <w:sz w:val="24"/>
-          <w:szCs w:val="24"/>
-        </w:rPr>
-        <w:t xml:space="preserve">: {{ </w:t>
+          <w:b/>
+          <w:bCs/>
+          <w:sz w:val="24"/>
+          <w:szCs w:val="24"/>
+        </w:rPr>
+        <w:t>:</w:t>
+      </w:r>
+      <w:r>
+        <w:rPr>
+          <w:sz w:val="24"/>
+          <w:szCs w:val="24"/>
+        </w:rPr>
+        <w:t xml:space="preserve"> {{ </w:t>
       </w:r>
       <w:proofErr w:type="spellStart"/>
       <w:r>
@@ -3035,6 +3241,8 @@
       <w:proofErr w:type="spellStart"/>
       <w:r>
         <w:rPr>
+          <w:b/>
+          <w:bCs/>
           <w:sz w:val="24"/>
           <w:szCs w:val="24"/>
         </w:rPr>
@@ -3043,10 +3251,19 @@
       <w:proofErr w:type="spellEnd"/>
       <w:r>
         <w:rPr>
-          <w:sz w:val="24"/>
-          <w:szCs w:val="24"/>
-        </w:rPr>
-        <w:t xml:space="preserve">: {{ </w:t>
+          <w:b/>
+          <w:bCs/>
+          <w:sz w:val="24"/>
+          <w:szCs w:val="24"/>
+        </w:rPr>
+        <w:t>:</w:t>
+      </w:r>
+      <w:r>
+        <w:rPr>
+          <w:sz w:val="24"/>
+          <w:szCs w:val="24"/>
+        </w:rPr>
+        <w:t xml:space="preserve"> {{ </w:t>
       </w:r>
       <w:proofErr w:type="spellStart"/>
       <w:r>
@@ -3081,6 +3298,8 @@
       </w:pPr>
       <w:r>
         <w:rPr>
+          <w:b/>
+          <w:bCs/>
           <w:sz w:val="24"/>
           <w:szCs w:val="24"/>
         </w:rPr>
@@ -3089,6 +3308,8 @@
       <w:proofErr w:type="spellStart"/>
       <w:r>
         <w:rPr>
+          <w:b/>
+          <w:bCs/>
           <w:sz w:val="24"/>
           <w:szCs w:val="24"/>
         </w:rPr>
@@ -3097,10 +3318,19 @@
       <w:proofErr w:type="spellEnd"/>
       <w:r>
         <w:rPr>
-          <w:sz w:val="24"/>
-          <w:szCs w:val="24"/>
-        </w:rPr>
-        <w:t xml:space="preserve">: {{ </w:t>
+          <w:b/>
+          <w:bCs/>
+          <w:sz w:val="24"/>
+          <w:szCs w:val="24"/>
+        </w:rPr>
+        <w:t>:</w:t>
+      </w:r>
+      <w:r>
+        <w:rPr>
+          <w:sz w:val="24"/>
+          <w:szCs w:val="24"/>
+        </w:rPr>
+        <w:t xml:space="preserve"> {{ </w:t>
       </w:r>
       <w:proofErr w:type="spellStart"/>
       <w:r>

</xml_diff>

<commit_message>
feat: add functions to report
</commit_message>
<xml_diff>
--- a/templates/report.docx
+++ b/templates/report.docx
@@ -475,7 +475,29 @@
           <w:sz w:val="24"/>
           <w:szCs w:val="24"/>
         </w:rPr>
-        <w:t xml:space="preserve"> %}- {{ </w:t>
+        <w:t xml:space="preserve"> %}</w:t>
+      </w:r>
+    </w:p>
+    <w:p>
+      <w:pPr>
+        <w:pStyle w:val="Prrafodelista"/>
+        <w:numPr>
+          <w:ilvl w:val="0"/>
+          <w:numId w:val="9"/>
+        </w:numPr>
+        <w:spacing w:line="276" w:lineRule="auto"/>
+        <w:jc w:val="both"/>
+        <w:rPr>
+          <w:sz w:val="24"/>
+          <w:szCs w:val="24"/>
+        </w:rPr>
+      </w:pPr>
+      <w:r>
+        <w:rPr>
+          <w:sz w:val="24"/>
+          <w:szCs w:val="24"/>
+        </w:rPr>
+        <w:t xml:space="preserve">{{ </w:t>
       </w:r>
       <w:proofErr w:type="spellStart"/>
       <w:r>
@@ -491,7 +513,24 @@
           <w:sz w:val="24"/>
           <w:szCs w:val="24"/>
         </w:rPr>
-        <w:t xml:space="preserve"> }}{% </w:t>
+        <w:t xml:space="preserve"> }}</w:t>
+      </w:r>
+    </w:p>
+    <w:p>
+      <w:pPr>
+        <w:spacing w:line="276" w:lineRule="auto"/>
+        <w:jc w:val="both"/>
+        <w:rPr>
+          <w:sz w:val="24"/>
+          <w:szCs w:val="24"/>
+        </w:rPr>
+      </w:pPr>
+      <w:r>
+        <w:rPr>
+          <w:sz w:val="24"/>
+          <w:szCs w:val="24"/>
+        </w:rPr>
+        <w:t xml:space="preserve">{% </w:t>
       </w:r>
       <w:proofErr w:type="spellStart"/>
       <w:r>
@@ -651,7 +690,6 @@
           <w:szCs w:val="24"/>
         </w:rPr>
       </w:pPr>
-      <w:proofErr w:type="gramStart"/>
       <w:r>
         <w:rPr>
           <w:b/>
@@ -659,17 +697,7 @@
           <w:sz w:val="24"/>
           <w:szCs w:val="24"/>
         </w:rPr>
-        <w:t>Total</w:t>
-      </w:r>
-      <w:proofErr w:type="gramEnd"/>
-      <w:r>
-        <w:rPr>
-          <w:b/>
-          <w:bCs/>
-          <w:sz w:val="24"/>
-          <w:szCs w:val="24"/>
-        </w:rPr>
-        <w:t xml:space="preserve"> </w:t>
+        <w:t xml:space="preserve">Total </w:t>
       </w:r>
       <w:proofErr w:type="spellStart"/>
       <w:r>
@@ -769,7 +797,6 @@
           <w:szCs w:val="24"/>
         </w:rPr>
       </w:pPr>
-      <w:proofErr w:type="gramStart"/>
       <w:r>
         <w:rPr>
           <w:b/>
@@ -777,17 +804,7 @@
           <w:sz w:val="24"/>
           <w:szCs w:val="24"/>
         </w:rPr>
-        <w:t>Total</w:t>
-      </w:r>
-      <w:proofErr w:type="gramEnd"/>
-      <w:r>
-        <w:rPr>
-          <w:b/>
-          <w:bCs/>
-          <w:sz w:val="24"/>
-          <w:szCs w:val="24"/>
-        </w:rPr>
-        <w:t xml:space="preserve"> </w:t>
+        <w:t xml:space="preserve">Total </w:t>
       </w:r>
       <w:proofErr w:type="spellStart"/>
       <w:r>
@@ -887,7 +904,6 @@
           <w:szCs w:val="24"/>
         </w:rPr>
       </w:pPr>
-      <w:proofErr w:type="gramStart"/>
       <w:r>
         <w:rPr>
           <w:b/>
@@ -895,17 +911,7 @@
           <w:sz w:val="24"/>
           <w:szCs w:val="24"/>
         </w:rPr>
-        <w:t>Total</w:t>
-      </w:r>
-      <w:proofErr w:type="gramEnd"/>
-      <w:r>
-        <w:rPr>
-          <w:b/>
-          <w:bCs/>
-          <w:sz w:val="24"/>
-          <w:szCs w:val="24"/>
-        </w:rPr>
-        <w:t xml:space="preserve"> </w:t>
+        <w:t xml:space="preserve">Total </w:t>
       </w:r>
       <w:proofErr w:type="spellStart"/>
       <w:r>
@@ -1096,15 +1102,17 @@
       <w:tblPr>
         <w:tblStyle w:val="Tablanormal5"/>
         <w:tblW w:w="0" w:type="auto"/>
+        <w:tblLayout w:type="fixed"/>
         <w:tblLook w:val="04A0" w:firstRow="1" w:lastRow="0" w:firstColumn="1" w:lastColumn="0" w:noHBand="0" w:noVBand="1"/>
       </w:tblPr>
       <w:tblGrid>
-        <w:gridCol w:w="1933"/>
-        <w:gridCol w:w="903"/>
-        <w:gridCol w:w="996"/>
-        <w:gridCol w:w="1472"/>
-        <w:gridCol w:w="1578"/>
-        <w:gridCol w:w="1622"/>
+        <w:gridCol w:w="1985"/>
+        <w:gridCol w:w="709"/>
+        <w:gridCol w:w="850"/>
+        <w:gridCol w:w="1134"/>
+        <w:gridCol w:w="1276"/>
+        <w:gridCol w:w="1276"/>
+        <w:gridCol w:w="1274"/>
       </w:tblGrid>
       <w:tr>
         <w:trPr>
@@ -1113,12 +1121,13 @@
         <w:tc>
           <w:tcPr>
             <w:cnfStyle w:val="001000000100" w:firstRow="0" w:lastRow="0" w:firstColumn="1" w:lastColumn="0" w:oddVBand="0" w:evenVBand="0" w:oddHBand="0" w:evenHBand="0" w:firstRowFirstColumn="1" w:firstRowLastColumn="0" w:lastRowFirstColumn="0" w:lastRowLastColumn="0"/>
-            <w:tcW w:w="1933" w:type="dxa"/>
+            <w:tcW w:w="1985" w:type="dxa"/>
+            <w:vAlign w:val="center"/>
           </w:tcPr>
           <w:p>
             <w:pPr>
               <w:spacing w:before="240" w:line="276" w:lineRule="auto"/>
-              <w:jc w:val="both"/>
+              <w:jc w:val="left"/>
             </w:pPr>
             <w:r>
               <w:t>Module</w:t>
@@ -1127,12 +1136,12 @@
         </w:tc>
         <w:tc>
           <w:tcPr>
-            <w:tcW w:w="903" w:type="dxa"/>
+            <w:tcW w:w="709" w:type="dxa"/>
+            <w:vAlign w:val="center"/>
           </w:tcPr>
           <w:p>
             <w:pPr>
               <w:spacing w:before="240" w:line="276" w:lineRule="auto"/>
-              <w:jc w:val="both"/>
               <w:cnfStyle w:val="100000000000" w:firstRow="1" w:lastRow="0" w:firstColumn="0" w:lastColumn="0" w:oddVBand="0" w:evenVBand="0" w:oddHBand="0" w:evenHBand="0" w:firstRowFirstColumn="0" w:firstRowLastColumn="0" w:lastRowFirstColumn="0" w:lastRowLastColumn="0"/>
             </w:pPr>
             <w:r>
@@ -1142,12 +1151,12 @@
         </w:tc>
         <w:tc>
           <w:tcPr>
-            <w:tcW w:w="996" w:type="dxa"/>
+            <w:tcW w:w="850" w:type="dxa"/>
+            <w:vAlign w:val="center"/>
           </w:tcPr>
           <w:p>
             <w:pPr>
               <w:spacing w:before="240" w:line="276" w:lineRule="auto"/>
-              <w:jc w:val="both"/>
               <w:cnfStyle w:val="100000000000" w:firstRow="1" w:lastRow="0" w:firstColumn="0" w:lastColumn="0" w:oddVBand="0" w:evenVBand="0" w:oddHBand="0" w:evenHBand="0" w:firstRowFirstColumn="0" w:firstRowLastColumn="0" w:lastRowFirstColumn="0" w:lastRowLastColumn="0"/>
             </w:pPr>
             <w:r>
@@ -1157,12 +1166,12 @@
         </w:tc>
         <w:tc>
           <w:tcPr>
-            <w:tcW w:w="1472" w:type="dxa"/>
+            <w:tcW w:w="1134" w:type="dxa"/>
+            <w:vAlign w:val="center"/>
           </w:tcPr>
           <w:p>
             <w:pPr>
               <w:spacing w:before="240" w:line="276" w:lineRule="auto"/>
-              <w:jc w:val="both"/>
               <w:cnfStyle w:val="100000000000" w:firstRow="1" w:lastRow="0" w:firstColumn="0" w:lastColumn="0" w:oddVBand="0" w:evenVBand="0" w:oddHBand="0" w:evenHBand="0" w:firstRowFirstColumn="0" w:firstRowLastColumn="0" w:lastRowFirstColumn="0" w:lastRowLastColumn="0"/>
             </w:pPr>
             <w:proofErr w:type="spellStart"/>
@@ -1174,12 +1183,12 @@
         </w:tc>
         <w:tc>
           <w:tcPr>
-            <w:tcW w:w="1578" w:type="dxa"/>
+            <w:tcW w:w="1276" w:type="dxa"/>
+            <w:vAlign w:val="center"/>
           </w:tcPr>
           <w:p>
             <w:pPr>
               <w:spacing w:before="240" w:line="276" w:lineRule="auto"/>
-              <w:jc w:val="both"/>
               <w:cnfStyle w:val="100000000000" w:firstRow="1" w:lastRow="0" w:firstColumn="0" w:lastColumn="0" w:oddVBand="0" w:evenVBand="0" w:oddHBand="0" w:evenHBand="0" w:firstRowFirstColumn="0" w:firstRowLastColumn="0" w:lastRowFirstColumn="0" w:lastRowLastColumn="0"/>
             </w:pPr>
             <w:proofErr w:type="spellStart"/>
@@ -1191,17 +1200,38 @@
         </w:tc>
         <w:tc>
           <w:tcPr>
-            <w:tcW w:w="1622" w:type="dxa"/>
+            <w:tcW w:w="1276" w:type="dxa"/>
+            <w:vAlign w:val="center"/>
           </w:tcPr>
           <w:p>
             <w:pPr>
               <w:spacing w:before="240" w:line="276" w:lineRule="auto"/>
-              <w:jc w:val="both"/>
               <w:cnfStyle w:val="100000000000" w:firstRow="1" w:lastRow="0" w:firstColumn="0" w:lastColumn="0" w:oddVBand="0" w:evenVBand="0" w:oddHBand="0" w:evenHBand="0" w:firstRowFirstColumn="0" w:firstRowLastColumn="0" w:lastRowFirstColumn="0" w:lastRowLastColumn="0"/>
             </w:pPr>
             <w:proofErr w:type="spellStart"/>
             <w:r>
               <w:t>Functions</w:t>
+            </w:r>
+            <w:proofErr w:type="spellEnd"/>
+          </w:p>
+        </w:tc>
+        <w:tc>
+          <w:tcPr>
+            <w:tcW w:w="1274" w:type="dxa"/>
+            <w:vAlign w:val="center"/>
+          </w:tcPr>
+          <w:p>
+            <w:pPr>
+              <w:spacing w:before="240" w:line="276" w:lineRule="auto"/>
+              <w:cnfStyle w:val="100000000000" w:firstRow="1" w:lastRow="0" w:firstColumn="0" w:lastColumn="0" w:oddVBand="0" w:evenVBand="0" w:oddHBand="0" w:evenHBand="0" w:firstRowFirstColumn="0" w:firstRowLastColumn="0" w:lastRowFirstColumn="0" w:lastRowLastColumn="0"/>
+              <w:rPr>
+                <w:i w:val="0"/>
+                <w:iCs w:val="0"/>
+              </w:rPr>
+            </w:pPr>
+            <w:proofErr w:type="spellStart"/>
+            <w:r>
+              <w:t>Attributes</w:t>
             </w:r>
             <w:proofErr w:type="spellEnd"/>
           </w:p>
@@ -1214,12 +1244,13 @@
         <w:tc>
           <w:tcPr>
             <w:cnfStyle w:val="001000000000" w:firstRow="0" w:lastRow="0" w:firstColumn="1" w:lastColumn="0" w:oddVBand="0" w:evenVBand="0" w:oddHBand="0" w:evenHBand="0" w:firstRowFirstColumn="0" w:firstRowLastColumn="0" w:lastRowFirstColumn="0" w:lastRowLastColumn="0"/>
-            <w:tcW w:w="1933" w:type="dxa"/>
+            <w:tcW w:w="1985" w:type="dxa"/>
+            <w:vAlign w:val="center"/>
           </w:tcPr>
           <w:p>
             <w:pPr>
               <w:spacing w:before="240" w:line="276" w:lineRule="auto"/>
-              <w:jc w:val="both"/>
+              <w:jc w:val="left"/>
             </w:pPr>
             <w:r>
               <w:t xml:space="preserve">{% </w:t>
@@ -1230,7 +1261,13 @@
             </w:r>
             <w:proofErr w:type="spellEnd"/>
             <w:r>
-              <w:t xml:space="preserve"> mod in </w:t>
+              <w:t xml:space="preserve"> mod</w:t>
+            </w:r>
+            <w:r>
+              <w:t>ule</w:t>
+            </w:r>
+            <w:r>
+              <w:t xml:space="preserve"> in </w:t>
             </w:r>
             <w:proofErr w:type="spellStart"/>
             <w:r>
@@ -1238,13 +1275,17 @@
             </w:r>
             <w:proofErr w:type="spellEnd"/>
             <w:r>
-              <w:t xml:space="preserve"> %}{{ </w:t>
-            </w:r>
-            <w:proofErr w:type="spellStart"/>
-            <w:r>
-              <w:t>mod.path</w:t>
-            </w:r>
-            <w:proofErr w:type="spellEnd"/>
+              <w:t xml:space="preserve"> %}{{ mod</w:t>
+            </w:r>
+            <w:r>
+              <w:t>ule</w:t>
+            </w:r>
+            <w:r>
+              <w:t>.</w:t>
+            </w:r>
+            <w:r>
+              <w:t>name</w:t>
+            </w:r>
             <w:r>
               <w:t xml:space="preserve"> }}</w:t>
             </w:r>
@@ -1252,12 +1293,12 @@
         </w:tc>
         <w:tc>
           <w:tcPr>
-            <w:tcW w:w="903" w:type="dxa"/>
+            <w:tcW w:w="709" w:type="dxa"/>
+            <w:vAlign w:val="center"/>
           </w:tcPr>
           <w:p>
             <w:pPr>
               <w:spacing w:before="240" w:line="276" w:lineRule="auto"/>
-              <w:jc w:val="both"/>
               <w:cnfStyle w:val="000000100000" w:firstRow="0" w:lastRow="0" w:firstColumn="0" w:lastColumn="0" w:oddVBand="0" w:evenVBand="0" w:oddHBand="1" w:evenHBand="0" w:firstRowFirstColumn="0" w:firstRowLastColumn="0" w:lastRowFirstColumn="0" w:lastRowLastColumn="0"/>
             </w:pPr>
             <w:r>
@@ -1265,7 +1306,13 @@
             </w:r>
             <w:proofErr w:type="spellStart"/>
             <w:r>
-              <w:t>mod.loc</w:t>
+              <w:t>mo</w:t>
+            </w:r>
+            <w:r>
+              <w:t>dule</w:t>
+            </w:r>
+            <w:r>
+              <w:t>.loc</w:t>
             </w:r>
             <w:proofErr w:type="spellEnd"/>
             <w:r>
@@ -1275,12 +1322,12 @@
         </w:tc>
         <w:tc>
           <w:tcPr>
-            <w:tcW w:w="996" w:type="dxa"/>
+            <w:tcW w:w="850" w:type="dxa"/>
+            <w:vAlign w:val="center"/>
           </w:tcPr>
           <w:p>
             <w:pPr>
               <w:spacing w:before="240" w:line="276" w:lineRule="auto"/>
-              <w:jc w:val="both"/>
               <w:cnfStyle w:val="000000100000" w:firstRow="0" w:lastRow="0" w:firstColumn="0" w:lastColumn="0" w:oddVBand="0" w:evenVBand="0" w:oddHBand="1" w:evenHBand="0" w:firstRowFirstColumn="0" w:firstRowLastColumn="0" w:lastRowFirstColumn="0" w:lastRowLastColumn="0"/>
             </w:pPr>
             <w:r>
@@ -1288,7 +1335,13 @@
             </w:r>
             <w:proofErr w:type="spellStart"/>
             <w:r>
-              <w:t>mod.sloc</w:t>
+              <w:t>mod</w:t>
+            </w:r>
+            <w:r>
+              <w:t>ule</w:t>
+            </w:r>
+            <w:r>
+              <w:t>.sloc</w:t>
             </w:r>
             <w:proofErr w:type="spellEnd"/>
             <w:r>
@@ -1298,12 +1351,12 @@
         </w:tc>
         <w:tc>
           <w:tcPr>
-            <w:tcW w:w="1472" w:type="dxa"/>
+            <w:tcW w:w="1134" w:type="dxa"/>
+            <w:vAlign w:val="center"/>
           </w:tcPr>
           <w:p>
             <w:pPr>
               <w:spacing w:before="240" w:line="276" w:lineRule="auto"/>
-              <w:jc w:val="both"/>
               <w:cnfStyle w:val="000000100000" w:firstRow="0" w:lastRow="0" w:firstColumn="0" w:lastColumn="0" w:oddVBand="0" w:evenVBand="0" w:oddHBand="1" w:evenHBand="0" w:firstRowFirstColumn="0" w:firstRowLastColumn="0" w:lastRowFirstColumn="0" w:lastRowLastColumn="0"/>
             </w:pPr>
             <w:r>
@@ -1311,7 +1364,13 @@
             </w:r>
             <w:proofErr w:type="spellStart"/>
             <w:r>
-              <w:t>mod.n_classes</w:t>
+              <w:t>m</w:t>
+            </w:r>
+            <w:r>
+              <w:t>odule</w:t>
+            </w:r>
+            <w:r>
+              <w:t>.n_classes</w:t>
             </w:r>
             <w:proofErr w:type="spellEnd"/>
             <w:r>
@@ -1321,12 +1380,12 @@
         </w:tc>
         <w:tc>
           <w:tcPr>
-            <w:tcW w:w="1578" w:type="dxa"/>
+            <w:tcW w:w="1276" w:type="dxa"/>
+            <w:vAlign w:val="center"/>
           </w:tcPr>
           <w:p>
             <w:pPr>
               <w:spacing w:before="240" w:line="276" w:lineRule="auto"/>
-              <w:jc w:val="both"/>
               <w:cnfStyle w:val="000000100000" w:firstRow="0" w:lastRow="0" w:firstColumn="0" w:lastColumn="0" w:oddVBand="0" w:evenVBand="0" w:oddHBand="1" w:evenHBand="0" w:firstRowFirstColumn="0" w:firstRowLastColumn="0" w:lastRowFirstColumn="0" w:lastRowLastColumn="0"/>
             </w:pPr>
             <w:r>
@@ -1334,7 +1393,13 @@
             </w:r>
             <w:proofErr w:type="spellStart"/>
             <w:r>
-              <w:t>mod.n_methods</w:t>
+              <w:t>mod</w:t>
+            </w:r>
+            <w:r>
+              <w:t>ule</w:t>
+            </w:r>
+            <w:r>
+              <w:t>.n_methods</w:t>
             </w:r>
             <w:proofErr w:type="spellEnd"/>
             <w:r>
@@ -1344,12 +1409,12 @@
         </w:tc>
         <w:tc>
           <w:tcPr>
-            <w:tcW w:w="1622" w:type="dxa"/>
+            <w:tcW w:w="1276" w:type="dxa"/>
+            <w:vAlign w:val="center"/>
           </w:tcPr>
           <w:p>
             <w:pPr>
               <w:spacing w:before="240" w:line="276" w:lineRule="auto"/>
-              <w:jc w:val="both"/>
               <w:cnfStyle w:val="000000100000" w:firstRow="0" w:lastRow="0" w:firstColumn="0" w:lastColumn="0" w:oddVBand="0" w:evenVBand="0" w:oddHBand="1" w:evenHBand="0" w:firstRowFirstColumn="0" w:firstRowLastColumn="0" w:lastRowFirstColumn="0" w:lastRowLastColumn="0"/>
             </w:pPr>
             <w:r>
@@ -1357,7 +1422,42 @@
             </w:r>
             <w:proofErr w:type="spellStart"/>
             <w:r>
-              <w:t>mod.n_functions</w:t>
+              <w:t>mod</w:t>
+            </w:r>
+            <w:r>
+              <w:t>ule</w:t>
+            </w:r>
+            <w:r>
+              <w:t>.n_functions</w:t>
+            </w:r>
+            <w:proofErr w:type="spellEnd"/>
+            <w:r>
+              <w:t xml:space="preserve"> }}</w:t>
+            </w:r>
+          </w:p>
+        </w:tc>
+        <w:tc>
+          <w:tcPr>
+            <w:tcW w:w="1274" w:type="dxa"/>
+            <w:vAlign w:val="center"/>
+          </w:tcPr>
+          <w:p>
+            <w:pPr>
+              <w:spacing w:before="240" w:line="276" w:lineRule="auto"/>
+              <w:cnfStyle w:val="000000100000" w:firstRow="0" w:lastRow="0" w:firstColumn="0" w:lastColumn="0" w:oddVBand="0" w:evenVBand="0" w:oddHBand="1" w:evenHBand="0" w:firstRowFirstColumn="0" w:firstRowLastColumn="0" w:lastRowFirstColumn="0" w:lastRowLastColumn="0"/>
+            </w:pPr>
+            <w:r>
+              <w:t xml:space="preserve">{{ </w:t>
+            </w:r>
+            <w:proofErr w:type="spellStart"/>
+            <w:r>
+              <w:t>mod</w:t>
+            </w:r>
+            <w:r>
+              <w:t>ule</w:t>
+            </w:r>
+            <w:r>
+              <w:t>.n_attributes</w:t>
             </w:r>
             <w:proofErr w:type="spellEnd"/>
             <w:r>
@@ -1370,82 +1470,87 @@
         <w:tc>
           <w:tcPr>
             <w:cnfStyle w:val="001000000000" w:firstRow="0" w:lastRow="0" w:firstColumn="1" w:lastColumn="0" w:oddVBand="0" w:evenVBand="0" w:oddHBand="0" w:evenHBand="0" w:firstRowFirstColumn="0" w:firstRowLastColumn="0" w:lastRowFirstColumn="0" w:lastRowLastColumn="0"/>
-            <w:tcW w:w="1933" w:type="dxa"/>
+            <w:tcW w:w="1985" w:type="dxa"/>
+            <w:vAlign w:val="center"/>
           </w:tcPr>
           <w:p>
             <w:pPr>
               <w:spacing w:before="240" w:line="276" w:lineRule="auto"/>
-              <w:jc w:val="both"/>
+              <w:jc w:val="left"/>
             </w:pPr>
             <w:r>
-              <w:t xml:space="preserve">{% </w:t>
-            </w:r>
-            <w:proofErr w:type="spellStart"/>
-            <w:r>
-              <w:t>endfor</w:t>
-            </w:r>
-            <w:proofErr w:type="spellEnd"/>
-            <w:r>
-              <w:t xml:space="preserve"> %}</w:t>
+              <w:t>{% endfor %}</w:t>
             </w:r>
           </w:p>
         </w:tc>
         <w:tc>
           <w:tcPr>
-            <w:tcW w:w="903" w:type="dxa"/>
+            <w:tcW w:w="709" w:type="dxa"/>
+            <w:vAlign w:val="center"/>
           </w:tcPr>
           <w:p>
             <w:pPr>
               <w:spacing w:before="240" w:line="276" w:lineRule="auto"/>
-              <w:jc w:val="both"/>
               <w:cnfStyle w:val="000000000000" w:firstRow="0" w:lastRow="0" w:firstColumn="0" w:lastColumn="0" w:oddVBand="0" w:evenVBand="0" w:oddHBand="0" w:evenHBand="0" w:firstRowFirstColumn="0" w:firstRowLastColumn="0" w:lastRowFirstColumn="0" w:lastRowLastColumn="0"/>
             </w:pPr>
           </w:p>
         </w:tc>
         <w:tc>
           <w:tcPr>
-            <w:tcW w:w="996" w:type="dxa"/>
+            <w:tcW w:w="850" w:type="dxa"/>
+            <w:vAlign w:val="center"/>
           </w:tcPr>
           <w:p>
             <w:pPr>
               <w:spacing w:before="240" w:line="276" w:lineRule="auto"/>
-              <w:jc w:val="both"/>
               <w:cnfStyle w:val="000000000000" w:firstRow="0" w:lastRow="0" w:firstColumn="0" w:lastColumn="0" w:oddVBand="0" w:evenVBand="0" w:oddHBand="0" w:evenHBand="0" w:firstRowFirstColumn="0" w:firstRowLastColumn="0" w:lastRowFirstColumn="0" w:lastRowLastColumn="0"/>
             </w:pPr>
           </w:p>
         </w:tc>
         <w:tc>
           <w:tcPr>
-            <w:tcW w:w="1472" w:type="dxa"/>
+            <w:tcW w:w="1134" w:type="dxa"/>
+            <w:vAlign w:val="center"/>
           </w:tcPr>
           <w:p>
             <w:pPr>
               <w:spacing w:before="240" w:line="276" w:lineRule="auto"/>
-              <w:jc w:val="both"/>
               <w:cnfStyle w:val="000000000000" w:firstRow="0" w:lastRow="0" w:firstColumn="0" w:lastColumn="0" w:oddVBand="0" w:evenVBand="0" w:oddHBand="0" w:evenHBand="0" w:firstRowFirstColumn="0" w:firstRowLastColumn="0" w:lastRowFirstColumn="0" w:lastRowLastColumn="0"/>
             </w:pPr>
           </w:p>
         </w:tc>
         <w:tc>
           <w:tcPr>
-            <w:tcW w:w="1578" w:type="dxa"/>
+            <w:tcW w:w="1276" w:type="dxa"/>
+            <w:vAlign w:val="center"/>
           </w:tcPr>
           <w:p>
             <w:pPr>
               <w:spacing w:before="240" w:line="276" w:lineRule="auto"/>
-              <w:jc w:val="both"/>
               <w:cnfStyle w:val="000000000000" w:firstRow="0" w:lastRow="0" w:firstColumn="0" w:lastColumn="0" w:oddVBand="0" w:evenVBand="0" w:oddHBand="0" w:evenHBand="0" w:firstRowFirstColumn="0" w:firstRowLastColumn="0" w:lastRowFirstColumn="0" w:lastRowLastColumn="0"/>
             </w:pPr>
           </w:p>
         </w:tc>
         <w:tc>
           <w:tcPr>
-            <w:tcW w:w="1622" w:type="dxa"/>
+            <w:tcW w:w="1276" w:type="dxa"/>
+            <w:vAlign w:val="center"/>
           </w:tcPr>
           <w:p>
             <w:pPr>
               <w:spacing w:before="240" w:line="276" w:lineRule="auto"/>
-              <w:jc w:val="both"/>
+              <w:cnfStyle w:val="000000000000" w:firstRow="0" w:lastRow="0" w:firstColumn="0" w:lastColumn="0" w:oddVBand="0" w:evenVBand="0" w:oddHBand="0" w:evenHBand="0" w:firstRowFirstColumn="0" w:firstRowLastColumn="0" w:lastRowFirstColumn="0" w:lastRowLastColumn="0"/>
+            </w:pPr>
+          </w:p>
+        </w:tc>
+        <w:tc>
+          <w:tcPr>
+            <w:tcW w:w="1274" w:type="dxa"/>
+            <w:vAlign w:val="center"/>
+          </w:tcPr>
+          <w:p>
+            <w:pPr>
+              <w:spacing w:before="240" w:line="276" w:lineRule="auto"/>
               <w:cnfStyle w:val="000000000000" w:firstRow="0" w:lastRow="0" w:firstColumn="0" w:lastColumn="0" w:oddVBand="0" w:evenVBand="0" w:oddHBand="0" w:evenHBand="0" w:firstRowFirstColumn="0" w:firstRowLastColumn="0" w:lastRowFirstColumn="0" w:lastRowLastColumn="0"/>
             </w:pPr>
           </w:p>
@@ -1630,10 +1735,10 @@
         <w:tblLook w:val="04A0" w:firstRow="1" w:lastRow="0" w:firstColumn="1" w:lastColumn="0" w:noHBand="0" w:noVBand="1"/>
       </w:tblPr>
       <w:tblGrid>
-        <w:gridCol w:w="2120"/>
-        <w:gridCol w:w="2098"/>
-        <w:gridCol w:w="2160"/>
-        <w:gridCol w:w="2126"/>
+        <w:gridCol w:w="1984"/>
+        <w:gridCol w:w="994"/>
+        <w:gridCol w:w="1330"/>
+        <w:gridCol w:w="4196"/>
       </w:tblGrid>
       <w:tr>
         <w:trPr>
@@ -1642,12 +1747,13 @@
         <w:tc>
           <w:tcPr>
             <w:cnfStyle w:val="001000000100" w:firstRow="0" w:lastRow="0" w:firstColumn="1" w:lastColumn="0" w:oddVBand="0" w:evenVBand="0" w:oddHBand="0" w:evenHBand="0" w:firstRowFirstColumn="1" w:firstRowLastColumn="0" w:lastRowFirstColumn="0" w:lastRowLastColumn="0"/>
-            <w:tcW w:w="2120" w:type="dxa"/>
+            <w:tcW w:w="1985" w:type="dxa"/>
+            <w:vAlign w:val="center"/>
           </w:tcPr>
           <w:p>
             <w:pPr>
               <w:spacing w:line="276" w:lineRule="auto"/>
-              <w:jc w:val="both"/>
+              <w:jc w:val="left"/>
             </w:pPr>
             <w:r>
               <w:t>Module</w:t>
@@ -1656,12 +1762,12 @@
         </w:tc>
         <w:tc>
           <w:tcPr>
-            <w:tcW w:w="2098" w:type="dxa"/>
+            <w:tcW w:w="994" w:type="dxa"/>
+            <w:vAlign w:val="center"/>
           </w:tcPr>
           <w:p>
             <w:pPr>
               <w:spacing w:line="276" w:lineRule="auto"/>
-              <w:jc w:val="both"/>
               <w:cnfStyle w:val="100000000000" w:firstRow="1" w:lastRow="0" w:firstColumn="0" w:lastColumn="0" w:oddVBand="0" w:evenVBand="0" w:oddHBand="0" w:evenHBand="0" w:firstRowFirstColumn="0" w:firstRowLastColumn="0" w:lastRowFirstColumn="0" w:lastRowLastColumn="0"/>
             </w:pPr>
             <w:r>
@@ -1671,12 +1777,12 @@
         </w:tc>
         <w:tc>
           <w:tcPr>
-            <w:tcW w:w="2160" w:type="dxa"/>
+            <w:tcW w:w="1327" w:type="dxa"/>
+            <w:vAlign w:val="center"/>
           </w:tcPr>
           <w:p>
             <w:pPr>
               <w:spacing w:line="276" w:lineRule="auto"/>
-              <w:jc w:val="both"/>
               <w:cnfStyle w:val="100000000000" w:firstRow="1" w:lastRow="0" w:firstColumn="0" w:lastColumn="0" w:oddVBand="0" w:evenVBand="0" w:oddHBand="0" w:evenHBand="0" w:firstRowFirstColumn="0" w:firstRowLastColumn="0" w:lastRowFirstColumn="0" w:lastRowLastColumn="0"/>
             </w:pPr>
             <w:r>
@@ -1694,12 +1800,12 @@
         </w:tc>
         <w:tc>
           <w:tcPr>
-            <w:tcW w:w="2126" w:type="dxa"/>
+            <w:tcW w:w="4198" w:type="dxa"/>
+            <w:vAlign w:val="center"/>
           </w:tcPr>
           <w:p>
             <w:pPr>
               <w:spacing w:line="276" w:lineRule="auto"/>
-              <w:jc w:val="both"/>
               <w:cnfStyle w:val="100000000000" w:firstRow="1" w:lastRow="0" w:firstColumn="0" w:lastColumn="0" w:oddVBand="0" w:evenVBand="0" w:oddHBand="0" w:evenHBand="0" w:firstRowFirstColumn="0" w:firstRowLastColumn="0" w:lastRowFirstColumn="0" w:lastRowLastColumn="0"/>
             </w:pPr>
             <w:proofErr w:type="spellStart"/>
@@ -1717,12 +1823,13 @@
         <w:tc>
           <w:tcPr>
             <w:cnfStyle w:val="001000000000" w:firstRow="0" w:lastRow="0" w:firstColumn="1" w:lastColumn="0" w:oddVBand="0" w:evenVBand="0" w:oddHBand="0" w:evenHBand="0" w:firstRowFirstColumn="0" w:firstRowLastColumn="0" w:lastRowFirstColumn="0" w:lastRowLastColumn="0"/>
-            <w:tcW w:w="2120" w:type="dxa"/>
+            <w:tcW w:w="1985" w:type="dxa"/>
+            <w:vAlign w:val="center"/>
           </w:tcPr>
           <w:p>
             <w:pPr>
               <w:spacing w:line="276" w:lineRule="auto"/>
-              <w:jc w:val="both"/>
+              <w:jc w:val="left"/>
             </w:pPr>
             <w:r>
               <w:t xml:space="preserve">{% </w:t>
@@ -1749,13 +1856,14 @@
             </w:r>
             <w:proofErr w:type="spellEnd"/>
             <w:r>
-              <w:t xml:space="preserve"> %}{{ </w:t>
-            </w:r>
-            <w:proofErr w:type="spellStart"/>
-            <w:r>
-              <w:t>hot.module</w:t>
-            </w:r>
-            <w:proofErr w:type="spellEnd"/>
+              <w:t xml:space="preserve"> %}{{ hot.</w:t>
+            </w:r>
+            <w:r>
+              <w:t>n</w:t>
+            </w:r>
+            <w:r>
+              <w:t>ame</w:t>
+            </w:r>
             <w:r>
               <w:t xml:space="preserve"> }}</w:t>
             </w:r>
@@ -1763,12 +1871,12 @@
         </w:tc>
         <w:tc>
           <w:tcPr>
-            <w:tcW w:w="2098" w:type="dxa"/>
+            <w:tcW w:w="994" w:type="dxa"/>
+            <w:vAlign w:val="center"/>
           </w:tcPr>
           <w:p>
             <w:pPr>
               <w:spacing w:line="276" w:lineRule="auto"/>
-              <w:jc w:val="both"/>
               <w:cnfStyle w:val="000000100000" w:firstRow="0" w:lastRow="0" w:firstColumn="0" w:lastColumn="0" w:oddVBand="0" w:evenVBand="0" w:oddHBand="1" w:evenHBand="0" w:firstRowFirstColumn="0" w:firstRowLastColumn="0" w:lastRowFirstColumn="0" w:lastRowLastColumn="0"/>
             </w:pPr>
             <w:r>
@@ -1786,12 +1894,12 @@
         </w:tc>
         <w:tc>
           <w:tcPr>
-            <w:tcW w:w="2160" w:type="dxa"/>
+            <w:tcW w:w="1327" w:type="dxa"/>
+            <w:vAlign w:val="center"/>
           </w:tcPr>
           <w:p>
             <w:pPr>
               <w:spacing w:line="276" w:lineRule="auto"/>
-              <w:jc w:val="both"/>
               <w:cnfStyle w:val="000000100000" w:firstRow="0" w:lastRow="0" w:firstColumn="0" w:lastColumn="0" w:oddVBand="0" w:evenVBand="0" w:oddHBand="1" w:evenHBand="0" w:firstRowFirstColumn="0" w:firstRowLastColumn="0" w:lastRowFirstColumn="0" w:lastRowLastColumn="0"/>
             </w:pPr>
             <w:r>
@@ -1799,7 +1907,7 @@
             </w:r>
             <w:proofErr w:type="spellStart"/>
             <w:r>
-              <w:t>hot.percent_of_total</w:t>
+              <w:t>hot.percent</w:t>
             </w:r>
             <w:proofErr w:type="spellEnd"/>
             <w:r>
@@ -1809,12 +1917,12 @@
         </w:tc>
         <w:tc>
           <w:tcPr>
-            <w:tcW w:w="2126" w:type="dxa"/>
+            <w:tcW w:w="4198" w:type="dxa"/>
+            <w:vAlign w:val="center"/>
           </w:tcPr>
           <w:p>
             <w:pPr>
               <w:spacing w:line="276" w:lineRule="auto"/>
-              <w:jc w:val="both"/>
               <w:cnfStyle w:val="000000100000" w:firstRow="0" w:lastRow="0" w:firstColumn="0" w:lastColumn="0" w:oddVBand="0" w:evenVBand="0" w:oddHBand="1" w:evenHBand="0" w:firstRowFirstColumn="0" w:firstRowLastColumn="0" w:lastRowFirstColumn="0" w:lastRowLastColumn="0"/>
             </w:pPr>
             <w:r>
@@ -1835,12 +1943,13 @@
         <w:tc>
           <w:tcPr>
             <w:cnfStyle w:val="001000000000" w:firstRow="0" w:lastRow="0" w:firstColumn="1" w:lastColumn="0" w:oddVBand="0" w:evenVBand="0" w:oddHBand="0" w:evenHBand="0" w:firstRowFirstColumn="0" w:firstRowLastColumn="0" w:lastRowFirstColumn="0" w:lastRowLastColumn="0"/>
-            <w:tcW w:w="2120" w:type="dxa"/>
+            <w:tcW w:w="1985" w:type="dxa"/>
+            <w:vAlign w:val="center"/>
           </w:tcPr>
           <w:p>
             <w:pPr>
               <w:spacing w:line="276" w:lineRule="auto"/>
-              <w:jc w:val="both"/>
+              <w:jc w:val="left"/>
             </w:pPr>
             <w:r>
               <w:t xml:space="preserve">{% </w:t>
@@ -1857,36 +1966,36 @@
         </w:tc>
         <w:tc>
           <w:tcPr>
-            <w:tcW w:w="2098" w:type="dxa"/>
+            <w:tcW w:w="994" w:type="dxa"/>
+            <w:vAlign w:val="center"/>
           </w:tcPr>
           <w:p>
             <w:pPr>
               <w:spacing w:line="276" w:lineRule="auto"/>
-              <w:jc w:val="both"/>
               <w:cnfStyle w:val="000000000000" w:firstRow="0" w:lastRow="0" w:firstColumn="0" w:lastColumn="0" w:oddVBand="0" w:evenVBand="0" w:oddHBand="0" w:evenHBand="0" w:firstRowFirstColumn="0" w:firstRowLastColumn="0" w:lastRowFirstColumn="0" w:lastRowLastColumn="0"/>
             </w:pPr>
           </w:p>
         </w:tc>
         <w:tc>
           <w:tcPr>
-            <w:tcW w:w="2160" w:type="dxa"/>
+            <w:tcW w:w="1327" w:type="dxa"/>
+            <w:vAlign w:val="center"/>
           </w:tcPr>
           <w:p>
             <w:pPr>
               <w:spacing w:line="276" w:lineRule="auto"/>
-              <w:jc w:val="both"/>
               <w:cnfStyle w:val="000000000000" w:firstRow="0" w:lastRow="0" w:firstColumn="0" w:lastColumn="0" w:oddVBand="0" w:evenVBand="0" w:oddHBand="0" w:evenHBand="0" w:firstRowFirstColumn="0" w:firstRowLastColumn="0" w:lastRowFirstColumn="0" w:lastRowLastColumn="0"/>
             </w:pPr>
           </w:p>
         </w:tc>
         <w:tc>
           <w:tcPr>
-            <w:tcW w:w="2126" w:type="dxa"/>
+            <w:tcW w:w="4198" w:type="dxa"/>
+            <w:vAlign w:val="center"/>
           </w:tcPr>
           <w:p>
             <w:pPr>
               <w:spacing w:line="276" w:lineRule="auto"/>
-              <w:jc w:val="both"/>
               <w:cnfStyle w:val="000000000000" w:firstRow="0" w:lastRow="0" w:firstColumn="0" w:lastColumn="0" w:oddVBand="0" w:evenVBand="0" w:oddHBand="0" w:evenHBand="0" w:firstRowFirstColumn="0" w:firstRowLastColumn="0" w:lastRowFirstColumn="0" w:lastRowLastColumn="0"/>
             </w:pPr>
           </w:p>
@@ -1975,7 +2084,29 @@
           <w:sz w:val="24"/>
           <w:szCs w:val="24"/>
         </w:rPr>
-        <w:t xml:space="preserve"> %}- {{ </w:t>
+        <w:t xml:space="preserve"> %}</w:t>
+      </w:r>
+    </w:p>
+    <w:p>
+      <w:pPr>
+        <w:pStyle w:val="Prrafodelista"/>
+        <w:numPr>
+          <w:ilvl w:val="0"/>
+          <w:numId w:val="10"/>
+        </w:numPr>
+        <w:spacing w:line="276" w:lineRule="auto"/>
+        <w:jc w:val="both"/>
+        <w:rPr>
+          <w:sz w:val="24"/>
+          <w:szCs w:val="24"/>
+        </w:rPr>
+      </w:pPr>
+      <w:r>
+        <w:rPr>
+          <w:sz w:val="24"/>
+          <w:szCs w:val="24"/>
+        </w:rPr>
+        <w:t xml:space="preserve">{{ </w:t>
       </w:r>
       <w:proofErr w:type="spellStart"/>
       <w:r>
@@ -1991,7 +2122,24 @@
           <w:sz w:val="24"/>
           <w:szCs w:val="24"/>
         </w:rPr>
-        <w:t xml:space="preserve"> }}{% </w:t>
+        <w:t xml:space="preserve"> }}</w:t>
+      </w:r>
+    </w:p>
+    <w:p>
+      <w:pPr>
+        <w:spacing w:line="276" w:lineRule="auto"/>
+        <w:jc w:val="both"/>
+        <w:rPr>
+          <w:sz w:val="24"/>
+          <w:szCs w:val="24"/>
+        </w:rPr>
+      </w:pPr>
+      <w:r>
+        <w:rPr>
+          <w:sz w:val="24"/>
+          <w:szCs w:val="24"/>
+        </w:rPr>
+        <w:t xml:space="preserve">{% </w:t>
       </w:r>
       <w:proofErr w:type="spellStart"/>
       <w:r>
@@ -2152,7 +2300,7 @@
           <w:sz w:val="24"/>
           <w:szCs w:val="24"/>
         </w:rPr>
-        <w:t xml:space="preserve"> }} %</w:t>
+        <w:t xml:space="preserve"> }}</w:t>
       </w:r>
     </w:p>
     <w:p>
@@ -2259,7 +2407,7 @@
           <w:sz w:val="24"/>
           <w:szCs w:val="24"/>
         </w:rPr>
-        <w:t xml:space="preserve"> }} %</w:t>
+        <w:t xml:space="preserve"> }}</w:t>
       </w:r>
     </w:p>
     <w:p>
@@ -2346,7 +2494,7 @@
           <w:sz w:val="24"/>
           <w:szCs w:val="24"/>
         </w:rPr>
-        <w:t xml:space="preserve"> }} %</w:t>
+        <w:t xml:space="preserve"> }}</w:t>
       </w:r>
     </w:p>
     <w:p>
@@ -2394,7 +2542,21 @@
           <w:sz w:val="24"/>
           <w:szCs w:val="24"/>
         </w:rPr>
-        <w:t xml:space="preserve"> mod in </w:t>
+        <w:t xml:space="preserve"> </w:t>
+      </w:r>
+      <w:r>
+        <w:rPr>
+          <w:sz w:val="24"/>
+          <w:szCs w:val="24"/>
+        </w:rPr>
+        <w:t>module</w:t>
+      </w:r>
+      <w:r>
+        <w:rPr>
+          <w:sz w:val="24"/>
+          <w:szCs w:val="24"/>
+        </w:rPr>
+        <w:t xml:space="preserve"> in </w:t>
       </w:r>
       <w:proofErr w:type="spellStart"/>
       <w:r>
@@ -2410,39 +2572,87 @@
           <w:sz w:val="24"/>
           <w:szCs w:val="24"/>
         </w:rPr>
-        <w:t xml:space="preserve"> %}- {{ mod.name }} ({{ </w:t>
-      </w:r>
-      <w:proofErr w:type="spellStart"/>
-      <w:r>
-        <w:rPr>
-          <w:sz w:val="24"/>
-          <w:szCs w:val="24"/>
-        </w:rPr>
-        <w:t>mod.percent</w:t>
-      </w:r>
-      <w:proofErr w:type="spellEnd"/>
-      <w:r>
-        <w:rPr>
-          <w:sz w:val="24"/>
-          <w:szCs w:val="24"/>
-        </w:rPr>
-        <w:t xml:space="preserve"> }}% </w:t>
-      </w:r>
-      <w:proofErr w:type="spellStart"/>
-      <w:r>
-        <w:rPr>
-          <w:sz w:val="24"/>
-          <w:szCs w:val="24"/>
-        </w:rPr>
-        <w:t>documented</w:t>
-      </w:r>
-      <w:proofErr w:type="spellEnd"/>
-      <w:r>
-        <w:rPr>
-          <w:sz w:val="24"/>
-          <w:szCs w:val="24"/>
-        </w:rPr>
-        <w:t xml:space="preserve">){% </w:t>
+        <w:t xml:space="preserve"> %}</w:t>
+      </w:r>
+    </w:p>
+    <w:p>
+      <w:pPr>
+        <w:pStyle w:val="Prrafodelista"/>
+        <w:numPr>
+          <w:ilvl w:val="0"/>
+          <w:numId w:val="8"/>
+        </w:numPr>
+        <w:rPr>
+          <w:sz w:val="24"/>
+          <w:szCs w:val="24"/>
+        </w:rPr>
+      </w:pPr>
+      <w:r>
+        <w:rPr>
+          <w:b/>
+          <w:bCs/>
+          <w:sz w:val="24"/>
+          <w:szCs w:val="24"/>
+        </w:rPr>
+        <w:t xml:space="preserve">{{ </w:t>
+      </w:r>
+      <w:r>
+        <w:rPr>
+          <w:b/>
+          <w:bCs/>
+          <w:sz w:val="24"/>
+          <w:szCs w:val="24"/>
+        </w:rPr>
+        <w:t>module.name</w:t>
+      </w:r>
+      <w:r>
+        <w:rPr>
+          <w:b/>
+          <w:bCs/>
+          <w:sz w:val="24"/>
+          <w:szCs w:val="24"/>
+        </w:rPr>
+        <w:t xml:space="preserve"> }}</w:t>
+      </w:r>
+      <w:r>
+        <w:rPr>
+          <w:sz w:val="24"/>
+          <w:szCs w:val="24"/>
+        </w:rPr>
+        <w:t xml:space="preserve"> {{ </w:t>
+      </w:r>
+      <w:proofErr w:type="spellStart"/>
+      <w:r>
+        <w:rPr>
+          <w:sz w:val="24"/>
+          <w:szCs w:val="24"/>
+        </w:rPr>
+        <w:t>module.text</w:t>
+      </w:r>
+      <w:proofErr w:type="spellEnd"/>
+      <w:r>
+        <w:rPr>
+          <w:sz w:val="24"/>
+          <w:szCs w:val="24"/>
+        </w:rPr>
+        <w:t xml:space="preserve"> }}</w:t>
+      </w:r>
+    </w:p>
+    <w:p>
+      <w:pPr>
+        <w:spacing w:line="276" w:lineRule="auto"/>
+        <w:jc w:val="both"/>
+        <w:rPr>
+          <w:sz w:val="24"/>
+          <w:szCs w:val="24"/>
+        </w:rPr>
+      </w:pPr>
+      <w:r>
+        <w:rPr>
+          <w:sz w:val="24"/>
+          <w:szCs w:val="24"/>
+        </w:rPr>
+        <w:t xml:space="preserve">{% </w:t>
       </w:r>
       <w:proofErr w:type="spellStart"/>
       <w:r>
@@ -2530,7 +2740,21 @@
           <w:sz w:val="24"/>
           <w:szCs w:val="24"/>
         </w:rPr>
-        <w:t xml:space="preserve"> mod in </w:t>
+        <w:t xml:space="preserve"> </w:t>
+      </w:r>
+      <w:r>
+        <w:rPr>
+          <w:sz w:val="24"/>
+          <w:szCs w:val="24"/>
+        </w:rPr>
+        <w:t>module</w:t>
+      </w:r>
+      <w:r>
+        <w:rPr>
+          <w:sz w:val="24"/>
+          <w:szCs w:val="24"/>
+        </w:rPr>
+        <w:t xml:space="preserve"> in </w:t>
       </w:r>
       <w:proofErr w:type="spellStart"/>
       <w:r>
@@ -2546,39 +2770,89 @@
           <w:sz w:val="24"/>
           <w:szCs w:val="24"/>
         </w:rPr>
-        <w:t xml:space="preserve"> %}- {{ mod.name }} ({{ </w:t>
-      </w:r>
-      <w:proofErr w:type="spellStart"/>
-      <w:r>
-        <w:rPr>
-          <w:sz w:val="24"/>
-          <w:szCs w:val="24"/>
-        </w:rPr>
-        <w:t>mod.percent</w:t>
-      </w:r>
-      <w:proofErr w:type="spellEnd"/>
-      <w:r>
-        <w:rPr>
-          <w:sz w:val="24"/>
-          <w:szCs w:val="24"/>
-        </w:rPr>
-        <w:t xml:space="preserve"> }} % </w:t>
-      </w:r>
-      <w:proofErr w:type="spellStart"/>
-      <w:r>
-        <w:rPr>
-          <w:sz w:val="24"/>
-          <w:szCs w:val="24"/>
-        </w:rPr>
-        <w:t>documented</w:t>
-      </w:r>
-      <w:proofErr w:type="spellEnd"/>
-      <w:r>
-        <w:rPr>
-          <w:sz w:val="24"/>
-          <w:szCs w:val="24"/>
-        </w:rPr>
-        <w:t xml:space="preserve">){% </w:t>
+        <w:t xml:space="preserve"> %}</w:t>
+      </w:r>
+    </w:p>
+    <w:p>
+      <w:pPr>
+        <w:pStyle w:val="Prrafodelista"/>
+        <w:numPr>
+          <w:ilvl w:val="0"/>
+          <w:numId w:val="6"/>
+        </w:numPr>
+        <w:spacing w:line="276" w:lineRule="auto"/>
+        <w:jc w:val="both"/>
+        <w:rPr>
+          <w:sz w:val="24"/>
+          <w:szCs w:val="24"/>
+        </w:rPr>
+      </w:pPr>
+      <w:r>
+        <w:rPr>
+          <w:b/>
+          <w:bCs/>
+          <w:sz w:val="24"/>
+          <w:szCs w:val="24"/>
+        </w:rPr>
+        <w:t xml:space="preserve">{{ </w:t>
+      </w:r>
+      <w:r>
+        <w:rPr>
+          <w:b/>
+          <w:bCs/>
+          <w:sz w:val="24"/>
+          <w:szCs w:val="24"/>
+        </w:rPr>
+        <w:t>module.name</w:t>
+      </w:r>
+      <w:r>
+        <w:rPr>
+          <w:b/>
+          <w:bCs/>
+          <w:sz w:val="24"/>
+          <w:szCs w:val="24"/>
+        </w:rPr>
+        <w:t xml:space="preserve"> }}</w:t>
+      </w:r>
+      <w:r>
+        <w:rPr>
+          <w:sz w:val="24"/>
+          <w:szCs w:val="24"/>
+        </w:rPr>
+        <w:t xml:space="preserve"> {{ </w:t>
+      </w:r>
+      <w:proofErr w:type="spellStart"/>
+      <w:r>
+        <w:rPr>
+          <w:sz w:val="24"/>
+          <w:szCs w:val="24"/>
+        </w:rPr>
+        <w:t>module.text</w:t>
+      </w:r>
+      <w:proofErr w:type="spellEnd"/>
+      <w:r>
+        <w:rPr>
+          <w:sz w:val="24"/>
+          <w:szCs w:val="24"/>
+        </w:rPr>
+        <w:t xml:space="preserve"> }}</w:t>
+      </w:r>
+    </w:p>
+    <w:p>
+      <w:pPr>
+        <w:spacing w:line="276" w:lineRule="auto"/>
+        <w:jc w:val="both"/>
+        <w:rPr>
+          <w:sz w:val="24"/>
+          <w:szCs w:val="24"/>
+        </w:rPr>
+      </w:pPr>
+      <w:r>
+        <w:rPr>
+          <w:sz w:val="24"/>
+          <w:szCs w:val="24"/>
+        </w:rPr>
+        <w:t xml:space="preserve">{% </w:t>
       </w:r>
       <w:proofErr w:type="spellStart"/>
       <w:r>
@@ -2871,7 +3145,29 @@
           <w:sz w:val="24"/>
           <w:szCs w:val="24"/>
         </w:rPr>
-        <w:t xml:space="preserve"> %}- {{ </w:t>
+        <w:t xml:space="preserve"> %}</w:t>
+      </w:r>
+    </w:p>
+    <w:p>
+      <w:pPr>
+        <w:pStyle w:val="Prrafodelista"/>
+        <w:numPr>
+          <w:ilvl w:val="0"/>
+          <w:numId w:val="11"/>
+        </w:numPr>
+        <w:spacing w:line="276" w:lineRule="auto"/>
+        <w:jc w:val="both"/>
+        <w:rPr>
+          <w:sz w:val="24"/>
+          <w:szCs w:val="24"/>
+        </w:rPr>
+      </w:pPr>
+      <w:r>
+        <w:rPr>
+          <w:sz w:val="24"/>
+          <w:szCs w:val="24"/>
+        </w:rPr>
+        <w:t xml:space="preserve">{{ </w:t>
       </w:r>
       <w:proofErr w:type="spellStart"/>
       <w:r>
@@ -2887,7 +3183,24 @@
           <w:sz w:val="24"/>
           <w:szCs w:val="24"/>
         </w:rPr>
-        <w:t xml:space="preserve"> }}{% </w:t>
+        <w:t xml:space="preserve"> }}</w:t>
+      </w:r>
+    </w:p>
+    <w:p>
+      <w:pPr>
+        <w:spacing w:line="276" w:lineRule="auto"/>
+        <w:jc w:val="both"/>
+        <w:rPr>
+          <w:sz w:val="24"/>
+          <w:szCs w:val="24"/>
+        </w:rPr>
+      </w:pPr>
+      <w:r>
+        <w:rPr>
+          <w:sz w:val="24"/>
+          <w:szCs w:val="24"/>
+        </w:rPr>
+        <w:t xml:space="preserve">{% </w:t>
       </w:r>
       <w:proofErr w:type="spellStart"/>
       <w:r>
@@ -3111,7 +3424,29 @@
           <w:sz w:val="24"/>
           <w:szCs w:val="24"/>
         </w:rPr>
-        <w:t xml:space="preserve"> %}- {{ </w:t>
+        <w:t xml:space="preserve"> %}</w:t>
+      </w:r>
+    </w:p>
+    <w:p>
+      <w:pPr>
+        <w:pStyle w:val="Prrafodelista"/>
+        <w:numPr>
+          <w:ilvl w:val="0"/>
+          <w:numId w:val="11"/>
+        </w:numPr>
+        <w:spacing w:line="276" w:lineRule="auto"/>
+        <w:jc w:val="both"/>
+        <w:rPr>
+          <w:sz w:val="24"/>
+          <w:szCs w:val="24"/>
+        </w:rPr>
+      </w:pPr>
+      <w:r>
+        <w:rPr>
+          <w:sz w:val="24"/>
+          <w:szCs w:val="24"/>
+        </w:rPr>
+        <w:t xml:space="preserve">{{ </w:t>
       </w:r>
       <w:proofErr w:type="spellStart"/>
       <w:r>
@@ -3127,7 +3462,24 @@
           <w:sz w:val="24"/>
           <w:szCs w:val="24"/>
         </w:rPr>
-        <w:t xml:space="preserve"> }}{% </w:t>
+        <w:t xml:space="preserve"> }}</w:t>
+      </w:r>
+    </w:p>
+    <w:p>
+      <w:pPr>
+        <w:spacing w:line="276" w:lineRule="auto"/>
+        <w:jc w:val="both"/>
+        <w:rPr>
+          <w:sz w:val="24"/>
+          <w:szCs w:val="24"/>
+        </w:rPr>
+      </w:pPr>
+      <w:r>
+        <w:rPr>
+          <w:sz w:val="24"/>
+          <w:szCs w:val="24"/>
+        </w:rPr>
+        <w:t xml:space="preserve">{% </w:t>
       </w:r>
       <w:proofErr w:type="spellStart"/>
       <w:r>
@@ -3435,6 +3787,13 @@
         </w:rPr>
         <w:t>rec</w:t>
       </w:r>
+      <w:r>
+        <w:rPr>
+          <w:sz w:val="24"/>
+          <w:szCs w:val="24"/>
+        </w:rPr>
+        <w:t>ommendation</w:t>
+      </w:r>
       <w:proofErr w:type="spellEnd"/>
       <w:r>
         <w:rPr>
@@ -3457,7 +3816,29 @@
           <w:sz w:val="24"/>
           <w:szCs w:val="24"/>
         </w:rPr>
-        <w:t xml:space="preserve"> %}- {{ </w:t>
+        <w:t xml:space="preserve"> %}</w:t>
+      </w:r>
+    </w:p>
+    <w:p>
+      <w:pPr>
+        <w:pStyle w:val="Prrafodelista"/>
+        <w:numPr>
+          <w:ilvl w:val="0"/>
+          <w:numId w:val="12"/>
+        </w:numPr>
+        <w:spacing w:line="276" w:lineRule="auto"/>
+        <w:jc w:val="both"/>
+        <w:rPr>
+          <w:sz w:val="24"/>
+          <w:szCs w:val="24"/>
+        </w:rPr>
+      </w:pPr>
+      <w:r>
+        <w:rPr>
+          <w:sz w:val="24"/>
+          <w:szCs w:val="24"/>
+        </w:rPr>
+        <w:t xml:space="preserve">{{ </w:t>
       </w:r>
       <w:proofErr w:type="spellStart"/>
       <w:r>
@@ -3467,13 +3848,37 @@
         </w:rPr>
         <w:t>rec</w:t>
       </w:r>
-      <w:proofErr w:type="spellEnd"/>
-      <w:r>
-        <w:rPr>
-          <w:sz w:val="24"/>
-          <w:szCs w:val="24"/>
-        </w:rPr>
-        <w:t xml:space="preserve"> }}{% </w:t>
+      <w:r>
+        <w:rPr>
+          <w:sz w:val="24"/>
+          <w:szCs w:val="24"/>
+        </w:rPr>
+        <w:t>ommendation</w:t>
+      </w:r>
+      <w:proofErr w:type="spellEnd"/>
+      <w:r>
+        <w:rPr>
+          <w:sz w:val="24"/>
+          <w:szCs w:val="24"/>
+        </w:rPr>
+        <w:t xml:space="preserve"> }}</w:t>
+      </w:r>
+    </w:p>
+    <w:p>
+      <w:pPr>
+        <w:spacing w:line="276" w:lineRule="auto"/>
+        <w:jc w:val="both"/>
+        <w:rPr>
+          <w:sz w:val="24"/>
+          <w:szCs w:val="24"/>
+        </w:rPr>
+      </w:pPr>
+      <w:r>
+        <w:rPr>
+          <w:sz w:val="24"/>
+          <w:szCs w:val="24"/>
+        </w:rPr>
+        <w:t xml:space="preserve">{% </w:t>
       </w:r>
       <w:proofErr w:type="spellStart"/>
       <w:r>
@@ -3544,6 +3949,13 @@
         </w:rPr>
         <w:t>rec</w:t>
       </w:r>
+      <w:r>
+        <w:rPr>
+          <w:sz w:val="24"/>
+          <w:szCs w:val="24"/>
+        </w:rPr>
+        <w:t>ommendation</w:t>
+      </w:r>
       <w:proofErr w:type="spellEnd"/>
       <w:r>
         <w:rPr>
@@ -3566,7 +3978,29 @@
           <w:sz w:val="24"/>
           <w:szCs w:val="24"/>
         </w:rPr>
-        <w:t xml:space="preserve"> %}- {{ </w:t>
+        <w:t xml:space="preserve"> %}</w:t>
+      </w:r>
+    </w:p>
+    <w:p>
+      <w:pPr>
+        <w:pStyle w:val="Prrafodelista"/>
+        <w:numPr>
+          <w:ilvl w:val="0"/>
+          <w:numId w:val="12"/>
+        </w:numPr>
+        <w:spacing w:line="276" w:lineRule="auto"/>
+        <w:jc w:val="both"/>
+        <w:rPr>
+          <w:sz w:val="24"/>
+          <w:szCs w:val="24"/>
+        </w:rPr>
+      </w:pPr>
+      <w:r>
+        <w:rPr>
+          <w:sz w:val="24"/>
+          <w:szCs w:val="24"/>
+        </w:rPr>
+        <w:t xml:space="preserve">{{ </w:t>
       </w:r>
       <w:proofErr w:type="spellStart"/>
       <w:r>
@@ -3576,13 +4010,37 @@
         </w:rPr>
         <w:t>rec</w:t>
       </w:r>
-      <w:proofErr w:type="spellEnd"/>
-      <w:r>
-        <w:rPr>
-          <w:sz w:val="24"/>
-          <w:szCs w:val="24"/>
-        </w:rPr>
-        <w:t xml:space="preserve"> }}{% </w:t>
+      <w:r>
+        <w:rPr>
+          <w:sz w:val="24"/>
+          <w:szCs w:val="24"/>
+        </w:rPr>
+        <w:t>ommendation</w:t>
+      </w:r>
+      <w:proofErr w:type="spellEnd"/>
+      <w:r>
+        <w:rPr>
+          <w:sz w:val="24"/>
+          <w:szCs w:val="24"/>
+        </w:rPr>
+        <w:t xml:space="preserve"> }}</w:t>
+      </w:r>
+    </w:p>
+    <w:p>
+      <w:pPr>
+        <w:spacing w:line="276" w:lineRule="auto"/>
+        <w:jc w:val="both"/>
+        <w:rPr>
+          <w:sz w:val="24"/>
+          <w:szCs w:val="24"/>
+        </w:rPr>
+      </w:pPr>
+      <w:r>
+        <w:rPr>
+          <w:sz w:val="24"/>
+          <w:szCs w:val="24"/>
+        </w:rPr>
+        <w:t xml:space="preserve">{% </w:t>
       </w:r>
       <w:proofErr w:type="spellStart"/>
       <w:r>
@@ -3653,6 +4111,13 @@
         </w:rPr>
         <w:t>rec</w:t>
       </w:r>
+      <w:r>
+        <w:rPr>
+          <w:sz w:val="24"/>
+          <w:szCs w:val="24"/>
+        </w:rPr>
+        <w:t>ommendation</w:t>
+      </w:r>
       <w:proofErr w:type="spellEnd"/>
       <w:r>
         <w:rPr>
@@ -3675,23 +4140,62 @@
           <w:sz w:val="24"/>
           <w:szCs w:val="24"/>
         </w:rPr>
-        <w:t xml:space="preserve"> %}- {{ </w:t>
-      </w:r>
-      <w:proofErr w:type="spellStart"/>
-      <w:r>
-        <w:rPr>
-          <w:sz w:val="24"/>
-          <w:szCs w:val="24"/>
-        </w:rPr>
-        <w:t>rec</w:t>
-      </w:r>
-      <w:proofErr w:type="spellEnd"/>
-      <w:r>
-        <w:rPr>
-          <w:sz w:val="24"/>
-          <w:szCs w:val="24"/>
-        </w:rPr>
-        <w:t xml:space="preserve"> }}{% </w:t>
+        <w:t xml:space="preserve"> %}</w:t>
+      </w:r>
+    </w:p>
+    <w:p>
+      <w:pPr>
+        <w:pStyle w:val="Prrafodelista"/>
+        <w:numPr>
+          <w:ilvl w:val="0"/>
+          <w:numId w:val="12"/>
+        </w:numPr>
+        <w:spacing w:line="276" w:lineRule="auto"/>
+        <w:jc w:val="both"/>
+        <w:rPr>
+          <w:sz w:val="24"/>
+          <w:szCs w:val="24"/>
+        </w:rPr>
+      </w:pPr>
+      <w:r>
+        <w:rPr>
+          <w:sz w:val="24"/>
+          <w:szCs w:val="24"/>
+        </w:rPr>
+        <w:t>{{ rec</w:t>
+      </w:r>
+      <w:proofErr w:type="spellStart"/>
+      <w:r>
+        <w:rPr>
+          <w:sz w:val="24"/>
+          <w:szCs w:val="24"/>
+        </w:rPr>
+        <w:t>ommendation</w:t>
+      </w:r>
+      <w:proofErr w:type="spellEnd"/>
+      <w:r>
+        <w:rPr>
+          <w:sz w:val="24"/>
+          <w:szCs w:val="24"/>
+        </w:rPr>
+        <w:t xml:space="preserve"> }}</w:t>
+      </w:r>
+    </w:p>
+    <w:p>
+      <w:pPr>
+        <w:spacing w:line="276" w:lineRule="auto"/>
+        <w:jc w:val="both"/>
+        <w:rPr>
+          <w:sz w:val="24"/>
+          <w:szCs w:val="24"/>
+        </w:rPr>
+      </w:pPr>
+      <w:r>
+        <w:rPr>
+          <w:sz w:val="24"/>
+          <w:szCs w:val="24"/>
+        </w:rPr>
+        <w:t xml:space="preserve">{% </w:t>
       </w:r>
       <w:proofErr w:type="spellStart"/>
       <w:r>
@@ -3952,6 +4456,458 @@
     </w:lvl>
   </w:abstractNum>
   <w:abstractNum w:abstractNumId="1" w15:restartNumberingAfterBreak="0">
+    <w:nsid w:val="0E2548B6"/>
+    <w:multiLevelType w:val="hybridMultilevel"/>
+    <w:tmpl w:val="A35ECA9C"/>
+    <w:lvl w:ilvl="0" w:tplc="0C0A0001">
+      <w:start w:val="1"/>
+      <w:numFmt w:val="bullet"/>
+      <w:lvlText w:val=""/>
+      <w:lvlJc w:val="left"/>
+      <w:pPr>
+        <w:ind w:left="720" w:hanging="360"/>
+      </w:pPr>
+      <w:rPr>
+        <w:rFonts w:ascii="Symbol" w:hAnsi="Symbol" w:hint="default"/>
+      </w:rPr>
+    </w:lvl>
+    <w:lvl w:ilvl="1" w:tplc="0C0A0003" w:tentative="1">
+      <w:start w:val="1"/>
+      <w:numFmt w:val="bullet"/>
+      <w:lvlText w:val="o"/>
+      <w:lvlJc w:val="left"/>
+      <w:pPr>
+        <w:ind w:left="1440" w:hanging="360"/>
+      </w:pPr>
+      <w:rPr>
+        <w:rFonts w:ascii="Courier New" w:hAnsi="Courier New" w:cs="Courier New" w:hint="default"/>
+      </w:rPr>
+    </w:lvl>
+    <w:lvl w:ilvl="2" w:tplc="0C0A0005" w:tentative="1">
+      <w:start w:val="1"/>
+      <w:numFmt w:val="bullet"/>
+      <w:lvlText w:val=""/>
+      <w:lvlJc w:val="left"/>
+      <w:pPr>
+        <w:ind w:left="2160" w:hanging="360"/>
+      </w:pPr>
+      <w:rPr>
+        <w:rFonts w:ascii="Wingdings" w:hAnsi="Wingdings" w:hint="default"/>
+      </w:rPr>
+    </w:lvl>
+    <w:lvl w:ilvl="3" w:tplc="0C0A0001" w:tentative="1">
+      <w:start w:val="1"/>
+      <w:numFmt w:val="bullet"/>
+      <w:lvlText w:val=""/>
+      <w:lvlJc w:val="left"/>
+      <w:pPr>
+        <w:ind w:left="2880" w:hanging="360"/>
+      </w:pPr>
+      <w:rPr>
+        <w:rFonts w:ascii="Symbol" w:hAnsi="Symbol" w:hint="default"/>
+      </w:rPr>
+    </w:lvl>
+    <w:lvl w:ilvl="4" w:tplc="0C0A0003" w:tentative="1">
+      <w:start w:val="1"/>
+      <w:numFmt w:val="bullet"/>
+      <w:lvlText w:val="o"/>
+      <w:lvlJc w:val="left"/>
+      <w:pPr>
+        <w:ind w:left="3600" w:hanging="360"/>
+      </w:pPr>
+      <w:rPr>
+        <w:rFonts w:ascii="Courier New" w:hAnsi="Courier New" w:cs="Courier New" w:hint="default"/>
+      </w:rPr>
+    </w:lvl>
+    <w:lvl w:ilvl="5" w:tplc="0C0A0005" w:tentative="1">
+      <w:start w:val="1"/>
+      <w:numFmt w:val="bullet"/>
+      <w:lvlText w:val=""/>
+      <w:lvlJc w:val="left"/>
+      <w:pPr>
+        <w:ind w:left="4320" w:hanging="360"/>
+      </w:pPr>
+      <w:rPr>
+        <w:rFonts w:ascii="Wingdings" w:hAnsi="Wingdings" w:hint="default"/>
+      </w:rPr>
+    </w:lvl>
+    <w:lvl w:ilvl="6" w:tplc="0C0A0001" w:tentative="1">
+      <w:start w:val="1"/>
+      <w:numFmt w:val="bullet"/>
+      <w:lvlText w:val=""/>
+      <w:lvlJc w:val="left"/>
+      <w:pPr>
+        <w:ind w:left="5040" w:hanging="360"/>
+      </w:pPr>
+      <w:rPr>
+        <w:rFonts w:ascii="Symbol" w:hAnsi="Symbol" w:hint="default"/>
+      </w:rPr>
+    </w:lvl>
+    <w:lvl w:ilvl="7" w:tplc="0C0A0003" w:tentative="1">
+      <w:start w:val="1"/>
+      <w:numFmt w:val="bullet"/>
+      <w:lvlText w:val="o"/>
+      <w:lvlJc w:val="left"/>
+      <w:pPr>
+        <w:ind w:left="5760" w:hanging="360"/>
+      </w:pPr>
+      <w:rPr>
+        <w:rFonts w:ascii="Courier New" w:hAnsi="Courier New" w:cs="Courier New" w:hint="default"/>
+      </w:rPr>
+    </w:lvl>
+    <w:lvl w:ilvl="8" w:tplc="0C0A0005" w:tentative="1">
+      <w:start w:val="1"/>
+      <w:numFmt w:val="bullet"/>
+      <w:lvlText w:val=""/>
+      <w:lvlJc w:val="left"/>
+      <w:pPr>
+        <w:ind w:left="6480" w:hanging="360"/>
+      </w:pPr>
+      <w:rPr>
+        <w:rFonts w:ascii="Wingdings" w:hAnsi="Wingdings" w:hint="default"/>
+      </w:rPr>
+    </w:lvl>
+  </w:abstractNum>
+  <w:abstractNum w:abstractNumId="2" w15:restartNumberingAfterBreak="0">
+    <w:nsid w:val="1D02162C"/>
+    <w:multiLevelType w:val="hybridMultilevel"/>
+    <w:tmpl w:val="A6A233D8"/>
+    <w:lvl w:ilvl="0" w:tplc="0C0A0001">
+      <w:start w:val="1"/>
+      <w:numFmt w:val="bullet"/>
+      <w:lvlText w:val=""/>
+      <w:lvlJc w:val="left"/>
+      <w:pPr>
+        <w:ind w:left="720" w:hanging="360"/>
+      </w:pPr>
+      <w:rPr>
+        <w:rFonts w:ascii="Symbol" w:hAnsi="Symbol" w:hint="default"/>
+      </w:rPr>
+    </w:lvl>
+    <w:lvl w:ilvl="1" w:tplc="0C0A0003" w:tentative="1">
+      <w:start w:val="1"/>
+      <w:numFmt w:val="bullet"/>
+      <w:lvlText w:val="o"/>
+      <w:lvlJc w:val="left"/>
+      <w:pPr>
+        <w:ind w:left="1440" w:hanging="360"/>
+      </w:pPr>
+      <w:rPr>
+        <w:rFonts w:ascii="Courier New" w:hAnsi="Courier New" w:cs="Courier New" w:hint="default"/>
+      </w:rPr>
+    </w:lvl>
+    <w:lvl w:ilvl="2" w:tplc="0C0A0005" w:tentative="1">
+      <w:start w:val="1"/>
+      <w:numFmt w:val="bullet"/>
+      <w:lvlText w:val=""/>
+      <w:lvlJc w:val="left"/>
+      <w:pPr>
+        <w:ind w:left="2160" w:hanging="360"/>
+      </w:pPr>
+      <w:rPr>
+        <w:rFonts w:ascii="Wingdings" w:hAnsi="Wingdings" w:hint="default"/>
+      </w:rPr>
+    </w:lvl>
+    <w:lvl w:ilvl="3" w:tplc="0C0A0001" w:tentative="1">
+      <w:start w:val="1"/>
+      <w:numFmt w:val="bullet"/>
+      <w:lvlText w:val=""/>
+      <w:lvlJc w:val="left"/>
+      <w:pPr>
+        <w:ind w:left="2880" w:hanging="360"/>
+      </w:pPr>
+      <w:rPr>
+        <w:rFonts w:ascii="Symbol" w:hAnsi="Symbol" w:hint="default"/>
+      </w:rPr>
+    </w:lvl>
+    <w:lvl w:ilvl="4" w:tplc="0C0A0003" w:tentative="1">
+      <w:start w:val="1"/>
+      <w:numFmt w:val="bullet"/>
+      <w:lvlText w:val="o"/>
+      <w:lvlJc w:val="left"/>
+      <w:pPr>
+        <w:ind w:left="3600" w:hanging="360"/>
+      </w:pPr>
+      <w:rPr>
+        <w:rFonts w:ascii="Courier New" w:hAnsi="Courier New" w:cs="Courier New" w:hint="default"/>
+      </w:rPr>
+    </w:lvl>
+    <w:lvl w:ilvl="5" w:tplc="0C0A0005" w:tentative="1">
+      <w:start w:val="1"/>
+      <w:numFmt w:val="bullet"/>
+      <w:lvlText w:val=""/>
+      <w:lvlJc w:val="left"/>
+      <w:pPr>
+        <w:ind w:left="4320" w:hanging="360"/>
+      </w:pPr>
+      <w:rPr>
+        <w:rFonts w:ascii="Wingdings" w:hAnsi="Wingdings" w:hint="default"/>
+      </w:rPr>
+    </w:lvl>
+    <w:lvl w:ilvl="6" w:tplc="0C0A0001" w:tentative="1">
+      <w:start w:val="1"/>
+      <w:numFmt w:val="bullet"/>
+      <w:lvlText w:val=""/>
+      <w:lvlJc w:val="left"/>
+      <w:pPr>
+        <w:ind w:left="5040" w:hanging="360"/>
+      </w:pPr>
+      <w:rPr>
+        <w:rFonts w:ascii="Symbol" w:hAnsi="Symbol" w:hint="default"/>
+      </w:rPr>
+    </w:lvl>
+    <w:lvl w:ilvl="7" w:tplc="0C0A0003" w:tentative="1">
+      <w:start w:val="1"/>
+      <w:numFmt w:val="bullet"/>
+      <w:lvlText w:val="o"/>
+      <w:lvlJc w:val="left"/>
+      <w:pPr>
+        <w:ind w:left="5760" w:hanging="360"/>
+      </w:pPr>
+      <w:rPr>
+        <w:rFonts w:ascii="Courier New" w:hAnsi="Courier New" w:cs="Courier New" w:hint="default"/>
+      </w:rPr>
+    </w:lvl>
+    <w:lvl w:ilvl="8" w:tplc="0C0A0005" w:tentative="1">
+      <w:start w:val="1"/>
+      <w:numFmt w:val="bullet"/>
+      <w:lvlText w:val=""/>
+      <w:lvlJc w:val="left"/>
+      <w:pPr>
+        <w:ind w:left="6480" w:hanging="360"/>
+      </w:pPr>
+      <w:rPr>
+        <w:rFonts w:ascii="Wingdings" w:hAnsi="Wingdings" w:hint="default"/>
+      </w:rPr>
+    </w:lvl>
+  </w:abstractNum>
+  <w:abstractNum w:abstractNumId="3" w15:restartNumberingAfterBreak="0">
+    <w:nsid w:val="3EDB1F06"/>
+    <w:multiLevelType w:val="hybridMultilevel"/>
+    <w:tmpl w:val="D7DA6ADE"/>
+    <w:lvl w:ilvl="0" w:tplc="0C0A0001">
+      <w:start w:val="1"/>
+      <w:numFmt w:val="bullet"/>
+      <w:lvlText w:val=""/>
+      <w:lvlJc w:val="left"/>
+      <w:pPr>
+        <w:ind w:left="720" w:hanging="360"/>
+      </w:pPr>
+      <w:rPr>
+        <w:rFonts w:ascii="Symbol" w:hAnsi="Symbol" w:hint="default"/>
+      </w:rPr>
+    </w:lvl>
+    <w:lvl w:ilvl="1" w:tplc="0C0A0003" w:tentative="1">
+      <w:start w:val="1"/>
+      <w:numFmt w:val="bullet"/>
+      <w:lvlText w:val="o"/>
+      <w:lvlJc w:val="left"/>
+      <w:pPr>
+        <w:ind w:left="1440" w:hanging="360"/>
+      </w:pPr>
+      <w:rPr>
+        <w:rFonts w:ascii="Courier New" w:hAnsi="Courier New" w:cs="Courier New" w:hint="default"/>
+      </w:rPr>
+    </w:lvl>
+    <w:lvl w:ilvl="2" w:tplc="0C0A0005" w:tentative="1">
+      <w:start w:val="1"/>
+      <w:numFmt w:val="bullet"/>
+      <w:lvlText w:val=""/>
+      <w:lvlJc w:val="left"/>
+      <w:pPr>
+        <w:ind w:left="2160" w:hanging="360"/>
+      </w:pPr>
+      <w:rPr>
+        <w:rFonts w:ascii="Wingdings" w:hAnsi="Wingdings" w:hint="default"/>
+      </w:rPr>
+    </w:lvl>
+    <w:lvl w:ilvl="3" w:tplc="0C0A0001" w:tentative="1">
+      <w:start w:val="1"/>
+      <w:numFmt w:val="bullet"/>
+      <w:lvlText w:val=""/>
+      <w:lvlJc w:val="left"/>
+      <w:pPr>
+        <w:ind w:left="2880" w:hanging="360"/>
+      </w:pPr>
+      <w:rPr>
+        <w:rFonts w:ascii="Symbol" w:hAnsi="Symbol" w:hint="default"/>
+      </w:rPr>
+    </w:lvl>
+    <w:lvl w:ilvl="4" w:tplc="0C0A0003" w:tentative="1">
+      <w:start w:val="1"/>
+      <w:numFmt w:val="bullet"/>
+      <w:lvlText w:val="o"/>
+      <w:lvlJc w:val="left"/>
+      <w:pPr>
+        <w:ind w:left="3600" w:hanging="360"/>
+      </w:pPr>
+      <w:rPr>
+        <w:rFonts w:ascii="Courier New" w:hAnsi="Courier New" w:cs="Courier New" w:hint="default"/>
+      </w:rPr>
+    </w:lvl>
+    <w:lvl w:ilvl="5" w:tplc="0C0A0005" w:tentative="1">
+      <w:start w:val="1"/>
+      <w:numFmt w:val="bullet"/>
+      <w:lvlText w:val=""/>
+      <w:lvlJc w:val="left"/>
+      <w:pPr>
+        <w:ind w:left="4320" w:hanging="360"/>
+      </w:pPr>
+      <w:rPr>
+        <w:rFonts w:ascii="Wingdings" w:hAnsi="Wingdings" w:hint="default"/>
+      </w:rPr>
+    </w:lvl>
+    <w:lvl w:ilvl="6" w:tplc="0C0A0001" w:tentative="1">
+      <w:start w:val="1"/>
+      <w:numFmt w:val="bullet"/>
+      <w:lvlText w:val=""/>
+      <w:lvlJc w:val="left"/>
+      <w:pPr>
+        <w:ind w:left="5040" w:hanging="360"/>
+      </w:pPr>
+      <w:rPr>
+        <w:rFonts w:ascii="Symbol" w:hAnsi="Symbol" w:hint="default"/>
+      </w:rPr>
+    </w:lvl>
+    <w:lvl w:ilvl="7" w:tplc="0C0A0003" w:tentative="1">
+      <w:start w:val="1"/>
+      <w:numFmt w:val="bullet"/>
+      <w:lvlText w:val="o"/>
+      <w:lvlJc w:val="left"/>
+      <w:pPr>
+        <w:ind w:left="5760" w:hanging="360"/>
+      </w:pPr>
+      <w:rPr>
+        <w:rFonts w:ascii="Courier New" w:hAnsi="Courier New" w:cs="Courier New" w:hint="default"/>
+      </w:rPr>
+    </w:lvl>
+    <w:lvl w:ilvl="8" w:tplc="0C0A0005" w:tentative="1">
+      <w:start w:val="1"/>
+      <w:numFmt w:val="bullet"/>
+      <w:lvlText w:val=""/>
+      <w:lvlJc w:val="left"/>
+      <w:pPr>
+        <w:ind w:left="6480" w:hanging="360"/>
+      </w:pPr>
+      <w:rPr>
+        <w:rFonts w:ascii="Wingdings" w:hAnsi="Wingdings" w:hint="default"/>
+      </w:rPr>
+    </w:lvl>
+  </w:abstractNum>
+  <w:abstractNum w:abstractNumId="4" w15:restartNumberingAfterBreak="0">
+    <w:nsid w:val="49B85874"/>
+    <w:multiLevelType w:val="hybridMultilevel"/>
+    <w:tmpl w:val="970C35EE"/>
+    <w:lvl w:ilvl="0" w:tplc="0C0A0001">
+      <w:start w:val="1"/>
+      <w:numFmt w:val="bullet"/>
+      <w:lvlText w:val=""/>
+      <w:lvlJc w:val="left"/>
+      <w:pPr>
+        <w:ind w:left="720" w:hanging="360"/>
+      </w:pPr>
+      <w:rPr>
+        <w:rFonts w:ascii="Symbol" w:hAnsi="Symbol" w:hint="default"/>
+      </w:rPr>
+    </w:lvl>
+    <w:lvl w:ilvl="1" w:tplc="0C0A0003" w:tentative="1">
+      <w:start w:val="1"/>
+      <w:numFmt w:val="bullet"/>
+      <w:lvlText w:val="o"/>
+      <w:lvlJc w:val="left"/>
+      <w:pPr>
+        <w:ind w:left="1440" w:hanging="360"/>
+      </w:pPr>
+      <w:rPr>
+        <w:rFonts w:ascii="Courier New" w:hAnsi="Courier New" w:cs="Courier New" w:hint="default"/>
+      </w:rPr>
+    </w:lvl>
+    <w:lvl w:ilvl="2" w:tplc="0C0A0005" w:tentative="1">
+      <w:start w:val="1"/>
+      <w:numFmt w:val="bullet"/>
+      <w:lvlText w:val=""/>
+      <w:lvlJc w:val="left"/>
+      <w:pPr>
+        <w:ind w:left="2160" w:hanging="360"/>
+      </w:pPr>
+      <w:rPr>
+        <w:rFonts w:ascii="Wingdings" w:hAnsi="Wingdings" w:hint="default"/>
+      </w:rPr>
+    </w:lvl>
+    <w:lvl w:ilvl="3" w:tplc="0C0A0001" w:tentative="1">
+      <w:start w:val="1"/>
+      <w:numFmt w:val="bullet"/>
+      <w:lvlText w:val=""/>
+      <w:lvlJc w:val="left"/>
+      <w:pPr>
+        <w:ind w:left="2880" w:hanging="360"/>
+      </w:pPr>
+      <w:rPr>
+        <w:rFonts w:ascii="Symbol" w:hAnsi="Symbol" w:hint="default"/>
+      </w:rPr>
+    </w:lvl>
+    <w:lvl w:ilvl="4" w:tplc="0C0A0003" w:tentative="1">
+      <w:start w:val="1"/>
+      <w:numFmt w:val="bullet"/>
+      <w:lvlText w:val="o"/>
+      <w:lvlJc w:val="left"/>
+      <w:pPr>
+        <w:ind w:left="3600" w:hanging="360"/>
+      </w:pPr>
+      <w:rPr>
+        <w:rFonts w:ascii="Courier New" w:hAnsi="Courier New" w:cs="Courier New" w:hint="default"/>
+      </w:rPr>
+    </w:lvl>
+    <w:lvl w:ilvl="5" w:tplc="0C0A0005" w:tentative="1">
+      <w:start w:val="1"/>
+      <w:numFmt w:val="bullet"/>
+      <w:lvlText w:val=""/>
+      <w:lvlJc w:val="left"/>
+      <w:pPr>
+        <w:ind w:left="4320" w:hanging="360"/>
+      </w:pPr>
+      <w:rPr>
+        <w:rFonts w:ascii="Wingdings" w:hAnsi="Wingdings" w:hint="default"/>
+      </w:rPr>
+    </w:lvl>
+    <w:lvl w:ilvl="6" w:tplc="0C0A0001" w:tentative="1">
+      <w:start w:val="1"/>
+      <w:numFmt w:val="bullet"/>
+      <w:lvlText w:val=""/>
+      <w:lvlJc w:val="left"/>
+      <w:pPr>
+        <w:ind w:left="5040" w:hanging="360"/>
+      </w:pPr>
+      <w:rPr>
+        <w:rFonts w:ascii="Symbol" w:hAnsi="Symbol" w:hint="default"/>
+      </w:rPr>
+    </w:lvl>
+    <w:lvl w:ilvl="7" w:tplc="0C0A0003" w:tentative="1">
+      <w:start w:val="1"/>
+      <w:numFmt w:val="bullet"/>
+      <w:lvlText w:val="o"/>
+      <w:lvlJc w:val="left"/>
+      <w:pPr>
+        <w:ind w:left="5760" w:hanging="360"/>
+      </w:pPr>
+      <w:rPr>
+        <w:rFonts w:ascii="Courier New" w:hAnsi="Courier New" w:cs="Courier New" w:hint="default"/>
+      </w:rPr>
+    </w:lvl>
+    <w:lvl w:ilvl="8" w:tplc="0C0A0005" w:tentative="1">
+      <w:start w:val="1"/>
+      <w:numFmt w:val="bullet"/>
+      <w:lvlText w:val=""/>
+      <w:lvlJc w:val="left"/>
+      <w:pPr>
+        <w:ind w:left="6480" w:hanging="360"/>
+      </w:pPr>
+      <w:rPr>
+        <w:rFonts w:ascii="Wingdings" w:hAnsi="Wingdings" w:hint="default"/>
+      </w:rPr>
+    </w:lvl>
+  </w:abstractNum>
+  <w:abstractNum w:abstractNumId="5" w15:restartNumberingAfterBreak="0">
     <w:nsid w:val="4F857747"/>
     <w:multiLevelType w:val="hybridMultilevel"/>
     <w:tmpl w:val="556810F0"/>
@@ -4064,7 +5020,233 @@
       </w:rPr>
     </w:lvl>
   </w:abstractNum>
-  <w:abstractNum w:abstractNumId="2" w15:restartNumberingAfterBreak="0">
+  <w:abstractNum w:abstractNumId="6" w15:restartNumberingAfterBreak="0">
+    <w:nsid w:val="520E3385"/>
+    <w:multiLevelType w:val="hybridMultilevel"/>
+    <w:tmpl w:val="7BE43528"/>
+    <w:lvl w:ilvl="0" w:tplc="0C0A0001">
+      <w:start w:val="1"/>
+      <w:numFmt w:val="bullet"/>
+      <w:lvlText w:val=""/>
+      <w:lvlJc w:val="left"/>
+      <w:pPr>
+        <w:ind w:left="720" w:hanging="360"/>
+      </w:pPr>
+      <w:rPr>
+        <w:rFonts w:ascii="Symbol" w:hAnsi="Symbol" w:hint="default"/>
+      </w:rPr>
+    </w:lvl>
+    <w:lvl w:ilvl="1" w:tplc="0C0A0003" w:tentative="1">
+      <w:start w:val="1"/>
+      <w:numFmt w:val="bullet"/>
+      <w:lvlText w:val="o"/>
+      <w:lvlJc w:val="left"/>
+      <w:pPr>
+        <w:ind w:left="1440" w:hanging="360"/>
+      </w:pPr>
+      <w:rPr>
+        <w:rFonts w:ascii="Courier New" w:hAnsi="Courier New" w:cs="Courier New" w:hint="default"/>
+      </w:rPr>
+    </w:lvl>
+    <w:lvl w:ilvl="2" w:tplc="0C0A0005" w:tentative="1">
+      <w:start w:val="1"/>
+      <w:numFmt w:val="bullet"/>
+      <w:lvlText w:val=""/>
+      <w:lvlJc w:val="left"/>
+      <w:pPr>
+        <w:ind w:left="2160" w:hanging="360"/>
+      </w:pPr>
+      <w:rPr>
+        <w:rFonts w:ascii="Wingdings" w:hAnsi="Wingdings" w:hint="default"/>
+      </w:rPr>
+    </w:lvl>
+    <w:lvl w:ilvl="3" w:tplc="0C0A0001" w:tentative="1">
+      <w:start w:val="1"/>
+      <w:numFmt w:val="bullet"/>
+      <w:lvlText w:val=""/>
+      <w:lvlJc w:val="left"/>
+      <w:pPr>
+        <w:ind w:left="2880" w:hanging="360"/>
+      </w:pPr>
+      <w:rPr>
+        <w:rFonts w:ascii="Symbol" w:hAnsi="Symbol" w:hint="default"/>
+      </w:rPr>
+    </w:lvl>
+    <w:lvl w:ilvl="4" w:tplc="0C0A0003" w:tentative="1">
+      <w:start w:val="1"/>
+      <w:numFmt w:val="bullet"/>
+      <w:lvlText w:val="o"/>
+      <w:lvlJc w:val="left"/>
+      <w:pPr>
+        <w:ind w:left="3600" w:hanging="360"/>
+      </w:pPr>
+      <w:rPr>
+        <w:rFonts w:ascii="Courier New" w:hAnsi="Courier New" w:cs="Courier New" w:hint="default"/>
+      </w:rPr>
+    </w:lvl>
+    <w:lvl w:ilvl="5" w:tplc="0C0A0005" w:tentative="1">
+      <w:start w:val="1"/>
+      <w:numFmt w:val="bullet"/>
+      <w:lvlText w:val=""/>
+      <w:lvlJc w:val="left"/>
+      <w:pPr>
+        <w:ind w:left="4320" w:hanging="360"/>
+      </w:pPr>
+      <w:rPr>
+        <w:rFonts w:ascii="Wingdings" w:hAnsi="Wingdings" w:hint="default"/>
+      </w:rPr>
+    </w:lvl>
+    <w:lvl w:ilvl="6" w:tplc="0C0A0001" w:tentative="1">
+      <w:start w:val="1"/>
+      <w:numFmt w:val="bullet"/>
+      <w:lvlText w:val=""/>
+      <w:lvlJc w:val="left"/>
+      <w:pPr>
+        <w:ind w:left="5040" w:hanging="360"/>
+      </w:pPr>
+      <w:rPr>
+        <w:rFonts w:ascii="Symbol" w:hAnsi="Symbol" w:hint="default"/>
+      </w:rPr>
+    </w:lvl>
+    <w:lvl w:ilvl="7" w:tplc="0C0A0003" w:tentative="1">
+      <w:start w:val="1"/>
+      <w:numFmt w:val="bullet"/>
+      <w:lvlText w:val="o"/>
+      <w:lvlJc w:val="left"/>
+      <w:pPr>
+        <w:ind w:left="5760" w:hanging="360"/>
+      </w:pPr>
+      <w:rPr>
+        <w:rFonts w:ascii="Courier New" w:hAnsi="Courier New" w:cs="Courier New" w:hint="default"/>
+      </w:rPr>
+    </w:lvl>
+    <w:lvl w:ilvl="8" w:tplc="0C0A0005" w:tentative="1">
+      <w:start w:val="1"/>
+      <w:numFmt w:val="bullet"/>
+      <w:lvlText w:val=""/>
+      <w:lvlJc w:val="left"/>
+      <w:pPr>
+        <w:ind w:left="6480" w:hanging="360"/>
+      </w:pPr>
+      <w:rPr>
+        <w:rFonts w:ascii="Wingdings" w:hAnsi="Wingdings" w:hint="default"/>
+      </w:rPr>
+    </w:lvl>
+  </w:abstractNum>
+  <w:abstractNum w:abstractNumId="7" w15:restartNumberingAfterBreak="0">
+    <w:nsid w:val="5987546B"/>
+    <w:multiLevelType w:val="hybridMultilevel"/>
+    <w:tmpl w:val="AD16D4BE"/>
+    <w:lvl w:ilvl="0" w:tplc="0C0A0001">
+      <w:start w:val="1"/>
+      <w:numFmt w:val="bullet"/>
+      <w:lvlText w:val=""/>
+      <w:lvlJc w:val="left"/>
+      <w:pPr>
+        <w:ind w:left="720" w:hanging="360"/>
+      </w:pPr>
+      <w:rPr>
+        <w:rFonts w:ascii="Symbol" w:hAnsi="Symbol" w:hint="default"/>
+      </w:rPr>
+    </w:lvl>
+    <w:lvl w:ilvl="1" w:tplc="0C0A0003" w:tentative="1">
+      <w:start w:val="1"/>
+      <w:numFmt w:val="bullet"/>
+      <w:lvlText w:val="o"/>
+      <w:lvlJc w:val="left"/>
+      <w:pPr>
+        <w:ind w:left="1440" w:hanging="360"/>
+      </w:pPr>
+      <w:rPr>
+        <w:rFonts w:ascii="Courier New" w:hAnsi="Courier New" w:cs="Courier New" w:hint="default"/>
+      </w:rPr>
+    </w:lvl>
+    <w:lvl w:ilvl="2" w:tplc="0C0A0005" w:tentative="1">
+      <w:start w:val="1"/>
+      <w:numFmt w:val="bullet"/>
+      <w:lvlText w:val=""/>
+      <w:lvlJc w:val="left"/>
+      <w:pPr>
+        <w:ind w:left="2160" w:hanging="360"/>
+      </w:pPr>
+      <w:rPr>
+        <w:rFonts w:ascii="Wingdings" w:hAnsi="Wingdings" w:hint="default"/>
+      </w:rPr>
+    </w:lvl>
+    <w:lvl w:ilvl="3" w:tplc="0C0A0001" w:tentative="1">
+      <w:start w:val="1"/>
+      <w:numFmt w:val="bullet"/>
+      <w:lvlText w:val=""/>
+      <w:lvlJc w:val="left"/>
+      <w:pPr>
+        <w:ind w:left="2880" w:hanging="360"/>
+      </w:pPr>
+      <w:rPr>
+        <w:rFonts w:ascii="Symbol" w:hAnsi="Symbol" w:hint="default"/>
+      </w:rPr>
+    </w:lvl>
+    <w:lvl w:ilvl="4" w:tplc="0C0A0003" w:tentative="1">
+      <w:start w:val="1"/>
+      <w:numFmt w:val="bullet"/>
+      <w:lvlText w:val="o"/>
+      <w:lvlJc w:val="left"/>
+      <w:pPr>
+        <w:ind w:left="3600" w:hanging="360"/>
+      </w:pPr>
+      <w:rPr>
+        <w:rFonts w:ascii="Courier New" w:hAnsi="Courier New" w:cs="Courier New" w:hint="default"/>
+      </w:rPr>
+    </w:lvl>
+    <w:lvl w:ilvl="5" w:tplc="0C0A0005" w:tentative="1">
+      <w:start w:val="1"/>
+      <w:numFmt w:val="bullet"/>
+      <w:lvlText w:val=""/>
+      <w:lvlJc w:val="left"/>
+      <w:pPr>
+        <w:ind w:left="4320" w:hanging="360"/>
+      </w:pPr>
+      <w:rPr>
+        <w:rFonts w:ascii="Wingdings" w:hAnsi="Wingdings" w:hint="default"/>
+      </w:rPr>
+    </w:lvl>
+    <w:lvl w:ilvl="6" w:tplc="0C0A0001" w:tentative="1">
+      <w:start w:val="1"/>
+      <w:numFmt w:val="bullet"/>
+      <w:lvlText w:val=""/>
+      <w:lvlJc w:val="left"/>
+      <w:pPr>
+        <w:ind w:left="5040" w:hanging="360"/>
+      </w:pPr>
+      <w:rPr>
+        <w:rFonts w:ascii="Symbol" w:hAnsi="Symbol" w:hint="default"/>
+      </w:rPr>
+    </w:lvl>
+    <w:lvl w:ilvl="7" w:tplc="0C0A0003" w:tentative="1">
+      <w:start w:val="1"/>
+      <w:numFmt w:val="bullet"/>
+      <w:lvlText w:val="o"/>
+      <w:lvlJc w:val="left"/>
+      <w:pPr>
+        <w:ind w:left="5760" w:hanging="360"/>
+      </w:pPr>
+      <w:rPr>
+        <w:rFonts w:ascii="Courier New" w:hAnsi="Courier New" w:cs="Courier New" w:hint="default"/>
+      </w:rPr>
+    </w:lvl>
+    <w:lvl w:ilvl="8" w:tplc="0C0A0005" w:tentative="1">
+      <w:start w:val="1"/>
+      <w:numFmt w:val="bullet"/>
+      <w:lvlText w:val=""/>
+      <w:lvlJc w:val="left"/>
+      <w:pPr>
+        <w:ind w:left="6480" w:hanging="360"/>
+      </w:pPr>
+      <w:rPr>
+        <w:rFonts w:ascii="Wingdings" w:hAnsi="Wingdings" w:hint="default"/>
+      </w:rPr>
+    </w:lvl>
+  </w:abstractNum>
+  <w:abstractNum w:abstractNumId="8" w15:restartNumberingAfterBreak="0">
     <w:nsid w:val="5D3505B9"/>
     <w:multiLevelType w:val="hybridMultilevel"/>
     <w:tmpl w:val="5C5A3B8A"/>
@@ -4177,7 +5359,7 @@
       </w:rPr>
     </w:lvl>
   </w:abstractNum>
-  <w:abstractNum w:abstractNumId="3" w15:restartNumberingAfterBreak="0">
+  <w:abstractNum w:abstractNumId="9" w15:restartNumberingAfterBreak="0">
     <w:nsid w:val="63A2124F"/>
     <w:multiLevelType w:val="hybridMultilevel"/>
     <w:tmpl w:val="3A0EA558"/>
@@ -4290,7 +5472,120 @@
       </w:rPr>
     </w:lvl>
   </w:abstractNum>
-  <w:abstractNum w:abstractNumId="4" w15:restartNumberingAfterBreak="0">
+  <w:abstractNum w:abstractNumId="10" w15:restartNumberingAfterBreak="0">
+    <w:nsid w:val="64A14B35"/>
+    <w:multiLevelType w:val="hybridMultilevel"/>
+    <w:tmpl w:val="E3BC535A"/>
+    <w:lvl w:ilvl="0" w:tplc="0C0A0001">
+      <w:start w:val="1"/>
+      <w:numFmt w:val="bullet"/>
+      <w:lvlText w:val=""/>
+      <w:lvlJc w:val="left"/>
+      <w:pPr>
+        <w:ind w:left="720" w:hanging="360"/>
+      </w:pPr>
+      <w:rPr>
+        <w:rFonts w:ascii="Symbol" w:hAnsi="Symbol" w:hint="default"/>
+      </w:rPr>
+    </w:lvl>
+    <w:lvl w:ilvl="1" w:tplc="0C0A0003" w:tentative="1">
+      <w:start w:val="1"/>
+      <w:numFmt w:val="bullet"/>
+      <w:lvlText w:val="o"/>
+      <w:lvlJc w:val="left"/>
+      <w:pPr>
+        <w:ind w:left="1440" w:hanging="360"/>
+      </w:pPr>
+      <w:rPr>
+        <w:rFonts w:ascii="Courier New" w:hAnsi="Courier New" w:cs="Courier New" w:hint="default"/>
+      </w:rPr>
+    </w:lvl>
+    <w:lvl w:ilvl="2" w:tplc="0C0A0005" w:tentative="1">
+      <w:start w:val="1"/>
+      <w:numFmt w:val="bullet"/>
+      <w:lvlText w:val=""/>
+      <w:lvlJc w:val="left"/>
+      <w:pPr>
+        <w:ind w:left="2160" w:hanging="360"/>
+      </w:pPr>
+      <w:rPr>
+        <w:rFonts w:ascii="Wingdings" w:hAnsi="Wingdings" w:hint="default"/>
+      </w:rPr>
+    </w:lvl>
+    <w:lvl w:ilvl="3" w:tplc="0C0A0001" w:tentative="1">
+      <w:start w:val="1"/>
+      <w:numFmt w:val="bullet"/>
+      <w:lvlText w:val=""/>
+      <w:lvlJc w:val="left"/>
+      <w:pPr>
+        <w:ind w:left="2880" w:hanging="360"/>
+      </w:pPr>
+      <w:rPr>
+        <w:rFonts w:ascii="Symbol" w:hAnsi="Symbol" w:hint="default"/>
+      </w:rPr>
+    </w:lvl>
+    <w:lvl w:ilvl="4" w:tplc="0C0A0003" w:tentative="1">
+      <w:start w:val="1"/>
+      <w:numFmt w:val="bullet"/>
+      <w:lvlText w:val="o"/>
+      <w:lvlJc w:val="left"/>
+      <w:pPr>
+        <w:ind w:left="3600" w:hanging="360"/>
+      </w:pPr>
+      <w:rPr>
+        <w:rFonts w:ascii="Courier New" w:hAnsi="Courier New" w:cs="Courier New" w:hint="default"/>
+      </w:rPr>
+    </w:lvl>
+    <w:lvl w:ilvl="5" w:tplc="0C0A0005" w:tentative="1">
+      <w:start w:val="1"/>
+      <w:numFmt w:val="bullet"/>
+      <w:lvlText w:val=""/>
+      <w:lvlJc w:val="left"/>
+      <w:pPr>
+        <w:ind w:left="4320" w:hanging="360"/>
+      </w:pPr>
+      <w:rPr>
+        <w:rFonts w:ascii="Wingdings" w:hAnsi="Wingdings" w:hint="default"/>
+      </w:rPr>
+    </w:lvl>
+    <w:lvl w:ilvl="6" w:tplc="0C0A0001" w:tentative="1">
+      <w:start w:val="1"/>
+      <w:numFmt w:val="bullet"/>
+      <w:lvlText w:val=""/>
+      <w:lvlJc w:val="left"/>
+      <w:pPr>
+        <w:ind w:left="5040" w:hanging="360"/>
+      </w:pPr>
+      <w:rPr>
+        <w:rFonts w:ascii="Symbol" w:hAnsi="Symbol" w:hint="default"/>
+      </w:rPr>
+    </w:lvl>
+    <w:lvl w:ilvl="7" w:tplc="0C0A0003" w:tentative="1">
+      <w:start w:val="1"/>
+      <w:numFmt w:val="bullet"/>
+      <w:lvlText w:val="o"/>
+      <w:lvlJc w:val="left"/>
+      <w:pPr>
+        <w:ind w:left="5760" w:hanging="360"/>
+      </w:pPr>
+      <w:rPr>
+        <w:rFonts w:ascii="Courier New" w:hAnsi="Courier New" w:cs="Courier New" w:hint="default"/>
+      </w:rPr>
+    </w:lvl>
+    <w:lvl w:ilvl="8" w:tplc="0C0A0005" w:tentative="1">
+      <w:start w:val="1"/>
+      <w:numFmt w:val="bullet"/>
+      <w:lvlText w:val=""/>
+      <w:lvlJc w:val="left"/>
+      <w:pPr>
+        <w:ind w:left="6480" w:hanging="360"/>
+      </w:pPr>
+      <w:rPr>
+        <w:rFonts w:ascii="Wingdings" w:hAnsi="Wingdings" w:hint="default"/>
+      </w:rPr>
+    </w:lvl>
+  </w:abstractNum>
+  <w:abstractNum w:abstractNumId="11" w15:restartNumberingAfterBreak="0">
     <w:nsid w:val="6C682421"/>
     <w:multiLevelType w:val="hybridMultilevel"/>
     <w:tmpl w:val="7FECF2D6"/>
@@ -4404,19 +5699,40 @@
     </w:lvl>
   </w:abstractNum>
   <w:num w:numId="1" w16cid:durableId="1002077972">
-    <w:abstractNumId w:val="3"/>
+    <w:abstractNumId w:val="9"/>
   </w:num>
   <w:num w:numId="2" w16cid:durableId="534076221">
-    <w:abstractNumId w:val="4"/>
+    <w:abstractNumId w:val="11"/>
   </w:num>
   <w:num w:numId="3" w16cid:durableId="1184631723">
-    <w:abstractNumId w:val="2"/>
+    <w:abstractNumId w:val="8"/>
   </w:num>
   <w:num w:numId="4" w16cid:durableId="2017267964">
-    <w:abstractNumId w:val="1"/>
+    <w:abstractNumId w:val="5"/>
   </w:num>
   <w:num w:numId="5" w16cid:durableId="1195922093">
     <w:abstractNumId w:val="0"/>
+  </w:num>
+  <w:num w:numId="6" w16cid:durableId="150339722">
+    <w:abstractNumId w:val="4"/>
+  </w:num>
+  <w:num w:numId="7" w16cid:durableId="1578519085">
+    <w:abstractNumId w:val="6"/>
+  </w:num>
+  <w:num w:numId="8" w16cid:durableId="668480765">
+    <w:abstractNumId w:val="2"/>
+  </w:num>
+  <w:num w:numId="9" w16cid:durableId="1910767710">
+    <w:abstractNumId w:val="3"/>
+  </w:num>
+  <w:num w:numId="10" w16cid:durableId="1344474975">
+    <w:abstractNumId w:val="7"/>
+  </w:num>
+  <w:num w:numId="11" w16cid:durableId="21908661">
+    <w:abstractNumId w:val="1"/>
+  </w:num>
+  <w:num w:numId="12" w16cid:durableId="905607165">
+    <w:abstractNumId w:val="10"/>
   </w:num>
 </w:numbering>
 </file>

</xml_diff>

<commit_message>
fix: empty spaces on report
</commit_message>
<xml_diff>
--- a/templates/report.docx
+++ b/templates/report.docx
@@ -207,14 +207,32 @@
         <w:rPr>
           <w:sz w:val="24"/>
           <w:szCs w:val="24"/>
-        </w:rPr>
-      </w:pPr>
-      <w:r>
-        <w:rPr>
-          <w:sz w:val="24"/>
-          <w:szCs w:val="24"/>
-        </w:rPr>
-        <w:t>{% for point in summary.key_points %}</w:t>
+          <w:lang w:val="en-US"/>
+        </w:rPr>
+      </w:pPr>
+      <w:r>
+        <w:rPr>
+          <w:sz w:val="24"/>
+          <w:szCs w:val="24"/>
+          <w:lang w:val="en-US"/>
+        </w:rPr>
+        <w:t>{%</w:t>
+      </w:r>
+      <w:r>
+        <w:rPr>
+          <w:sz w:val="24"/>
+          <w:szCs w:val="24"/>
+          <w:lang w:val="en-US"/>
+        </w:rPr>
+        <w:t>p</w:t>
+      </w:r>
+      <w:r>
+        <w:rPr>
+          <w:sz w:val="24"/>
+          <w:szCs w:val="24"/>
+          <w:lang w:val="en-US"/>
+        </w:rPr>
+        <w:t xml:space="preserve"> for point in summary.key_points %}</w:t>
       </w:r>
     </w:p>
     <w:p>
@@ -253,7 +271,21 @@
           <w:sz w:val="24"/>
           <w:szCs w:val="24"/>
         </w:rPr>
-        <w:t>{% endfor %}</w:t>
+        <w:t>{%</w:t>
+      </w:r>
+      <w:r>
+        <w:rPr>
+          <w:sz w:val="24"/>
+          <w:szCs w:val="24"/>
+        </w:rPr>
+        <w:t>p</w:t>
+      </w:r>
+      <w:r>
+        <w:rPr>
+          <w:sz w:val="24"/>
+          <w:szCs w:val="24"/>
+        </w:rPr>
+        <w:t xml:space="preserve"> endfor %}</w:t>
       </w:r>
     </w:p>
     <w:p>
@@ -300,6 +332,7 @@
         <w:rPr>
           <w:sz w:val="24"/>
           <w:szCs w:val="24"/>
+          <w:lang w:val="en-US"/>
         </w:rPr>
       </w:pPr>
       <w:r>
@@ -308,6 +341,7 @@
           <w:bCs/>
           <w:sz w:val="24"/>
           <w:szCs w:val="24"/>
+          <w:lang w:val="en-US"/>
         </w:rPr>
         <w:t>Main languages:</w:t>
       </w:r>
@@ -315,6 +349,7 @@
         <w:rPr>
           <w:sz w:val="24"/>
           <w:szCs w:val="24"/>
+          <w:lang w:val="en-US"/>
         </w:rPr>
         <w:t xml:space="preserve"> {{ global_stats.languages }}</w:t>
       </w:r>
@@ -331,6 +366,7 @@
         <w:rPr>
           <w:sz w:val="24"/>
           <w:szCs w:val="24"/>
+          <w:lang w:val="en-US"/>
         </w:rPr>
       </w:pPr>
       <w:r>
@@ -339,6 +375,7 @@
           <w:bCs/>
           <w:sz w:val="24"/>
           <w:szCs w:val="24"/>
+          <w:lang w:val="en-US"/>
         </w:rPr>
         <w:t>Total number of files analyzed:</w:t>
       </w:r>
@@ -346,6 +383,7 @@
         <w:rPr>
           <w:sz w:val="24"/>
           <w:szCs w:val="24"/>
+          <w:lang w:val="en-US"/>
         </w:rPr>
         <w:t xml:space="preserve"> {{ global_stats.n_files }}</w:t>
       </w:r>
@@ -362,6 +400,7 @@
         <w:rPr>
           <w:sz w:val="24"/>
           <w:szCs w:val="24"/>
+          <w:lang w:val="en-US"/>
         </w:rPr>
       </w:pPr>
       <w:r>
@@ -370,6 +409,7 @@
           <w:bCs/>
           <w:sz w:val="24"/>
           <w:szCs w:val="24"/>
+          <w:lang w:val="en-US"/>
         </w:rPr>
         <w:t>Total lines of code (LOC):</w:t>
       </w:r>
@@ -377,6 +417,7 @@
         <w:rPr>
           <w:sz w:val="24"/>
           <w:szCs w:val="24"/>
+          <w:lang w:val="en-US"/>
         </w:rPr>
         <w:t xml:space="preserve"> {{ global_stats.total_loc }}</w:t>
       </w:r>
@@ -393,6 +434,7 @@
         <w:rPr>
           <w:sz w:val="24"/>
           <w:szCs w:val="24"/>
+          <w:lang w:val="en-US"/>
         </w:rPr>
       </w:pPr>
       <w:r>
@@ -401,6 +443,7 @@
           <w:bCs/>
           <w:sz w:val="24"/>
           <w:szCs w:val="24"/>
+          <w:lang w:val="en-US"/>
         </w:rPr>
         <w:t>Total effective lines of code (SLOC):</w:t>
       </w:r>
@@ -408,6 +451,7 @@
         <w:rPr>
           <w:sz w:val="24"/>
           <w:szCs w:val="24"/>
+          <w:lang w:val="en-US"/>
         </w:rPr>
         <w:t xml:space="preserve"> {{ global_stats.total_sloc }}</w:t>
       </w:r>
@@ -415,8 +459,14 @@
     <w:p>
       <w:pPr>
         <w:pStyle w:val="Ttulo2"/>
-      </w:pPr>
-      <w:r>
+        <w:rPr>
+          <w:lang w:val="en-US"/>
+        </w:rPr>
+      </w:pPr>
+      <w:r>
+        <w:rPr>
+          <w:lang w:val="en-US"/>
+        </w:rPr>
         <w:t>Distribution by modules</w:t>
       </w:r>
     </w:p>
@@ -427,12 +477,14 @@
         <w:rPr>
           <w:sz w:val="24"/>
           <w:szCs w:val="24"/>
-        </w:rPr>
-      </w:pPr>
-      <w:r>
-        <w:rPr>
-          <w:sz w:val="24"/>
-          <w:szCs w:val="24"/>
+          <w:lang w:val="en-US"/>
+        </w:rPr>
+      </w:pPr>
+      <w:r>
+        <w:rPr>
+          <w:sz w:val="24"/>
+          <w:szCs w:val="24"/>
+          <w:lang w:val="en-US"/>
         </w:rPr>
         <w:t>Summary of modules analyzed:</w:t>
       </w:r>
@@ -440,7 +492,7 @@
     <w:tbl>
       <w:tblPr>
         <w:tblStyle w:val="Tablanormal5"/>
-        <w:tblW w:w="0" w:type="auto"/>
+        <w:tblW w:w="8505" w:type="dxa"/>
         <w:tblLayout w:type="fixed"/>
         <w:tblLook w:val="04A0" w:firstRow="1" w:lastRow="0" w:firstColumn="1" w:lastColumn="0" w:noHBand="0" w:noVBand="1"/>
       </w:tblPr>
@@ -451,7 +503,7 @@
         <w:gridCol w:w="1134"/>
         <w:gridCol w:w="1276"/>
         <w:gridCol w:w="1276"/>
-        <w:gridCol w:w="1274"/>
+        <w:gridCol w:w="1275"/>
       </w:tblGrid>
       <w:tr>
         <w:trPr>
@@ -550,7 +602,7 @@
         </w:tc>
         <w:tc>
           <w:tcPr>
-            <w:tcW w:w="1274" w:type="dxa"/>
+            <w:tcW w:w="1275" w:type="dxa"/>
             <w:vAlign w:val="center"/>
           </w:tcPr>
           <w:p>
@@ -581,28 +633,27 @@
           <w:p>
             <w:pPr>
               <w:spacing w:before="240" w:line="276" w:lineRule="auto"/>
-              <w:jc w:val="left"/>
+              <w:rPr>
+                <w:lang w:val="en-US"/>
+              </w:rPr>
             </w:pPr>
             <w:r>
-              <w:t>{% for mod</w:t>
+              <w:rPr>
+                <w:lang w:val="en-US"/>
+              </w:rPr>
+              <w:t>{%</w:t>
             </w:r>
             <w:r>
-              <w:t>ule</w:t>
+              <w:rPr>
+                <w:lang w:val="en-US"/>
+              </w:rPr>
+              <w:t>tr</w:t>
             </w:r>
             <w:r>
-              <w:t xml:space="preserve"> in modules_overview %}{{ mod</w:t>
-            </w:r>
-            <w:r>
-              <w:t>ule</w:t>
-            </w:r>
-            <w:r>
-              <w:t>.</w:t>
-            </w:r>
-            <w:r>
-              <w:t>name</w:t>
-            </w:r>
-            <w:r>
-              <w:t xml:space="preserve"> }}</w:t>
+              <w:rPr>
+                <w:lang w:val="en-US"/>
+              </w:rPr>
+              <w:t xml:space="preserve"> for module in modules_overview %}</w:t>
             </w:r>
           </w:p>
         </w:tc>
@@ -615,6 +666,120 @@
             <w:pPr>
               <w:spacing w:before="240" w:line="276" w:lineRule="auto"/>
               <w:cnfStyle w:val="000000100000" w:firstRow="0" w:lastRow="0" w:firstColumn="0" w:lastColumn="0" w:oddVBand="0" w:evenVBand="0" w:oddHBand="1" w:evenHBand="0" w:firstRowFirstColumn="0" w:firstRowLastColumn="0" w:lastRowFirstColumn="0" w:lastRowLastColumn="0"/>
+              <w:rPr>
+                <w:lang w:val="en-US"/>
+              </w:rPr>
+            </w:pPr>
+          </w:p>
+        </w:tc>
+        <w:tc>
+          <w:tcPr>
+            <w:tcW w:w="850" w:type="dxa"/>
+            <w:vAlign w:val="center"/>
+          </w:tcPr>
+          <w:p>
+            <w:pPr>
+              <w:spacing w:before="240" w:line="276" w:lineRule="auto"/>
+              <w:cnfStyle w:val="000000100000" w:firstRow="0" w:lastRow="0" w:firstColumn="0" w:lastColumn="0" w:oddVBand="0" w:evenVBand="0" w:oddHBand="1" w:evenHBand="0" w:firstRowFirstColumn="0" w:firstRowLastColumn="0" w:lastRowFirstColumn="0" w:lastRowLastColumn="0"/>
+              <w:rPr>
+                <w:lang w:val="en-US"/>
+              </w:rPr>
+            </w:pPr>
+          </w:p>
+        </w:tc>
+        <w:tc>
+          <w:tcPr>
+            <w:tcW w:w="1134" w:type="dxa"/>
+            <w:vAlign w:val="center"/>
+          </w:tcPr>
+          <w:p>
+            <w:pPr>
+              <w:spacing w:before="240" w:line="276" w:lineRule="auto"/>
+              <w:cnfStyle w:val="000000100000" w:firstRow="0" w:lastRow="0" w:firstColumn="0" w:lastColumn="0" w:oddVBand="0" w:evenVBand="0" w:oddHBand="1" w:evenHBand="0" w:firstRowFirstColumn="0" w:firstRowLastColumn="0" w:lastRowFirstColumn="0" w:lastRowLastColumn="0"/>
+              <w:rPr>
+                <w:lang w:val="en-US"/>
+              </w:rPr>
+            </w:pPr>
+          </w:p>
+        </w:tc>
+        <w:tc>
+          <w:tcPr>
+            <w:tcW w:w="1276" w:type="dxa"/>
+            <w:vAlign w:val="center"/>
+          </w:tcPr>
+          <w:p>
+            <w:pPr>
+              <w:spacing w:before="240" w:line="276" w:lineRule="auto"/>
+              <w:cnfStyle w:val="000000100000" w:firstRow="0" w:lastRow="0" w:firstColumn="0" w:lastColumn="0" w:oddVBand="0" w:evenVBand="0" w:oddHBand="1" w:evenHBand="0" w:firstRowFirstColumn="0" w:firstRowLastColumn="0" w:lastRowFirstColumn="0" w:lastRowLastColumn="0"/>
+              <w:rPr>
+                <w:lang w:val="en-US"/>
+              </w:rPr>
+            </w:pPr>
+          </w:p>
+        </w:tc>
+        <w:tc>
+          <w:tcPr>
+            <w:tcW w:w="1276" w:type="dxa"/>
+            <w:vAlign w:val="center"/>
+          </w:tcPr>
+          <w:p>
+            <w:pPr>
+              <w:spacing w:before="240" w:line="276" w:lineRule="auto"/>
+              <w:cnfStyle w:val="000000100000" w:firstRow="0" w:lastRow="0" w:firstColumn="0" w:lastColumn="0" w:oddVBand="0" w:evenVBand="0" w:oddHBand="1" w:evenHBand="0" w:firstRowFirstColumn="0" w:firstRowLastColumn="0" w:lastRowFirstColumn="0" w:lastRowLastColumn="0"/>
+              <w:rPr>
+                <w:lang w:val="en-US"/>
+              </w:rPr>
+            </w:pPr>
+          </w:p>
+        </w:tc>
+        <w:tc>
+          <w:tcPr>
+            <w:tcW w:w="1275" w:type="dxa"/>
+            <w:vAlign w:val="center"/>
+          </w:tcPr>
+          <w:p>
+            <w:pPr>
+              <w:spacing w:before="240" w:line="276" w:lineRule="auto"/>
+              <w:cnfStyle w:val="000000100000" w:firstRow="0" w:lastRow="0" w:firstColumn="0" w:lastColumn="0" w:oddVBand="0" w:evenVBand="0" w:oddHBand="1" w:evenHBand="0" w:firstRowFirstColumn="0" w:firstRowLastColumn="0" w:lastRowFirstColumn="0" w:lastRowLastColumn="0"/>
+              <w:rPr>
+                <w:lang w:val="en-US"/>
+              </w:rPr>
+            </w:pPr>
+          </w:p>
+        </w:tc>
+      </w:tr>
+      <w:tr>
+        <w:tc>
+          <w:tcPr>
+            <w:cnfStyle w:val="001000000000" w:firstRow="0" w:lastRow="0" w:firstColumn="1" w:lastColumn="0" w:oddVBand="0" w:evenVBand="0" w:oddHBand="0" w:evenHBand="0" w:firstRowFirstColumn="0" w:firstRowLastColumn="0" w:lastRowFirstColumn="0" w:lastRowLastColumn="0"/>
+            <w:tcW w:w="1985" w:type="dxa"/>
+            <w:vAlign w:val="center"/>
+          </w:tcPr>
+          <w:p>
+            <w:pPr>
+              <w:spacing w:before="240" w:line="276" w:lineRule="auto"/>
+              <w:jc w:val="left"/>
+              <w:rPr>
+                <w:lang w:val="en-US"/>
+              </w:rPr>
+            </w:pPr>
+            <w:r>
+              <w:rPr>
+                <w:lang w:val="en-US"/>
+              </w:rPr>
+              <w:t>{{ module.name }}</w:t>
+            </w:r>
+          </w:p>
+        </w:tc>
+        <w:tc>
+          <w:tcPr>
+            <w:tcW w:w="709" w:type="dxa"/>
+            <w:vAlign w:val="center"/>
+          </w:tcPr>
+          <w:p>
+            <w:pPr>
+              <w:spacing w:before="240" w:line="276" w:lineRule="auto"/>
+              <w:cnfStyle w:val="000000000000" w:firstRow="0" w:lastRow="0" w:firstColumn="0" w:lastColumn="0" w:oddVBand="0" w:evenVBand="0" w:oddHBand="0" w:evenHBand="0" w:firstRowFirstColumn="0" w:firstRowLastColumn="0" w:lastRowFirstColumn="0" w:lastRowLastColumn="0"/>
             </w:pPr>
             <w:r>
               <w:t>{{ mo</w:t>
@@ -635,7 +800,7 @@
           <w:p>
             <w:pPr>
               <w:spacing w:before="240" w:line="276" w:lineRule="auto"/>
-              <w:cnfStyle w:val="000000100000" w:firstRow="0" w:lastRow="0" w:firstColumn="0" w:lastColumn="0" w:oddVBand="0" w:evenVBand="0" w:oddHBand="1" w:evenHBand="0" w:firstRowFirstColumn="0" w:firstRowLastColumn="0" w:lastRowFirstColumn="0" w:lastRowLastColumn="0"/>
+              <w:cnfStyle w:val="000000000000" w:firstRow="0" w:lastRow="0" w:firstColumn="0" w:lastColumn="0" w:oddVBand="0" w:evenVBand="0" w:oddHBand="0" w:evenHBand="0" w:firstRowFirstColumn="0" w:firstRowLastColumn="0" w:lastRowFirstColumn="0" w:lastRowLastColumn="0"/>
             </w:pPr>
             <w:r>
               <w:t>{{ mod</w:t>
@@ -656,7 +821,7 @@
           <w:p>
             <w:pPr>
               <w:spacing w:before="240" w:line="276" w:lineRule="auto"/>
-              <w:cnfStyle w:val="000000100000" w:firstRow="0" w:lastRow="0" w:firstColumn="0" w:lastColumn="0" w:oddVBand="0" w:evenVBand="0" w:oddHBand="1" w:evenHBand="0" w:firstRowFirstColumn="0" w:firstRowLastColumn="0" w:lastRowFirstColumn="0" w:lastRowLastColumn="0"/>
+              <w:cnfStyle w:val="000000000000" w:firstRow="0" w:lastRow="0" w:firstColumn="0" w:lastColumn="0" w:oddVBand="0" w:evenVBand="0" w:oddHBand="0" w:evenHBand="0" w:firstRowFirstColumn="0" w:firstRowLastColumn="0" w:lastRowFirstColumn="0" w:lastRowLastColumn="0"/>
             </w:pPr>
             <w:r>
               <w:t>{{ m</w:t>
@@ -677,7 +842,7 @@
           <w:p>
             <w:pPr>
               <w:spacing w:before="240" w:line="276" w:lineRule="auto"/>
-              <w:cnfStyle w:val="000000100000" w:firstRow="0" w:lastRow="0" w:firstColumn="0" w:lastColumn="0" w:oddVBand="0" w:evenVBand="0" w:oddHBand="1" w:evenHBand="0" w:firstRowFirstColumn="0" w:firstRowLastColumn="0" w:lastRowFirstColumn="0" w:lastRowLastColumn="0"/>
+              <w:cnfStyle w:val="000000000000" w:firstRow="0" w:lastRow="0" w:firstColumn="0" w:lastColumn="0" w:oddVBand="0" w:evenVBand="0" w:oddHBand="0" w:evenHBand="0" w:firstRowFirstColumn="0" w:firstRowLastColumn="0" w:lastRowFirstColumn="0" w:lastRowLastColumn="0"/>
             </w:pPr>
             <w:r>
               <w:t>{{ mod</w:t>
@@ -698,7 +863,7 @@
           <w:p>
             <w:pPr>
               <w:spacing w:before="240" w:line="276" w:lineRule="auto"/>
-              <w:cnfStyle w:val="000000100000" w:firstRow="0" w:lastRow="0" w:firstColumn="0" w:lastColumn="0" w:oddVBand="0" w:evenVBand="0" w:oddHBand="1" w:evenHBand="0" w:firstRowFirstColumn="0" w:firstRowLastColumn="0" w:lastRowFirstColumn="0" w:lastRowLastColumn="0"/>
+              <w:cnfStyle w:val="000000000000" w:firstRow="0" w:lastRow="0" w:firstColumn="0" w:lastColumn="0" w:oddVBand="0" w:evenVBand="0" w:oddHBand="0" w:evenHBand="0" w:firstRowFirstColumn="0" w:firstRowLastColumn="0" w:lastRowFirstColumn="0" w:lastRowLastColumn="0"/>
             </w:pPr>
             <w:r>
               <w:t>{{ mod</w:t>
@@ -713,27 +878,42 @@
         </w:tc>
         <w:tc>
           <w:tcPr>
-            <w:tcW w:w="1274" w:type="dxa"/>
+            <w:tcW w:w="1275" w:type="dxa"/>
             <w:vAlign w:val="center"/>
           </w:tcPr>
           <w:p>
             <w:pPr>
               <w:spacing w:before="240" w:line="276" w:lineRule="auto"/>
-              <w:cnfStyle w:val="000000100000" w:firstRow="0" w:lastRow="0" w:firstColumn="0" w:lastColumn="0" w:oddVBand="0" w:evenVBand="0" w:oddHBand="1" w:evenHBand="0" w:firstRowFirstColumn="0" w:firstRowLastColumn="0" w:lastRowFirstColumn="0" w:lastRowLastColumn="0"/>
+              <w:cnfStyle w:val="000000000000" w:firstRow="0" w:lastRow="0" w:firstColumn="0" w:lastColumn="0" w:oddVBand="0" w:evenVBand="0" w:oddHBand="0" w:evenHBand="0" w:firstRowFirstColumn="0" w:firstRowLastColumn="0" w:lastRowFirstColumn="0" w:lastRowLastColumn="0"/>
+              <w:rPr>
+                <w:lang w:val="en-US"/>
+              </w:rPr>
             </w:pPr>
             <w:r>
+              <w:rPr>
+                <w:lang w:val="en-US"/>
+              </w:rPr>
               <w:t>{{ mod</w:t>
             </w:r>
             <w:r>
+              <w:rPr>
+                <w:lang w:val="en-US"/>
+              </w:rPr>
               <w:t>ule</w:t>
             </w:r>
             <w:r>
+              <w:rPr>
+                <w:lang w:val="en-US"/>
+              </w:rPr>
               <w:t>.n_attributes }}</w:t>
             </w:r>
           </w:p>
         </w:tc>
       </w:tr>
       <w:tr>
+        <w:trPr>
+          <w:cnfStyle w:val="000000100000" w:firstRow="0" w:lastRow="0" w:firstColumn="0" w:lastColumn="0" w:oddVBand="0" w:evenVBand="0" w:oddHBand="1" w:evenHBand="0" w:firstRowFirstColumn="0" w:firstRowLastColumn="0" w:lastRowFirstColumn="0" w:lastRowLastColumn="0"/>
+        </w:trPr>
         <w:tc>
           <w:tcPr>
             <w:cnfStyle w:val="001000000000" w:firstRow="0" w:lastRow="0" w:firstColumn="1" w:lastColumn="0" w:oddVBand="0" w:evenVBand="0" w:oddHBand="0" w:evenHBand="0" w:firstRowFirstColumn="0" w:firstRowLastColumn="0" w:lastRowFirstColumn="0" w:lastRowLastColumn="0"/>
@@ -743,10 +923,15 @@
           <w:p>
             <w:pPr>
               <w:spacing w:before="240" w:line="276" w:lineRule="auto"/>
-              <w:jc w:val="left"/>
+              <w:rPr>
+                <w:lang w:val="en-US"/>
+              </w:rPr>
             </w:pPr>
             <w:r>
-              <w:t>{% endfor %}</w:t>
+              <w:rPr>
+                <w:lang w:val="en-US"/>
+              </w:rPr>
+              <w:t>{%tr endfor %}</w:t>
             </w:r>
           </w:p>
         </w:tc>
@@ -758,7 +943,7 @@
           <w:p>
             <w:pPr>
               <w:spacing w:before="240" w:line="276" w:lineRule="auto"/>
-              <w:cnfStyle w:val="000000000000" w:firstRow="0" w:lastRow="0" w:firstColumn="0" w:lastColumn="0" w:oddVBand="0" w:evenVBand="0" w:oddHBand="0" w:evenHBand="0" w:firstRowFirstColumn="0" w:firstRowLastColumn="0" w:lastRowFirstColumn="0" w:lastRowLastColumn="0"/>
+              <w:cnfStyle w:val="000000100000" w:firstRow="0" w:lastRow="0" w:firstColumn="0" w:lastColumn="0" w:oddVBand="0" w:evenVBand="0" w:oddHBand="1" w:evenHBand="0" w:firstRowFirstColumn="0" w:firstRowLastColumn="0" w:lastRowFirstColumn="0" w:lastRowLastColumn="0"/>
             </w:pPr>
           </w:p>
         </w:tc>
@@ -770,7 +955,7 @@
           <w:p>
             <w:pPr>
               <w:spacing w:before="240" w:line="276" w:lineRule="auto"/>
-              <w:cnfStyle w:val="000000000000" w:firstRow="0" w:lastRow="0" w:firstColumn="0" w:lastColumn="0" w:oddVBand="0" w:evenVBand="0" w:oddHBand="0" w:evenHBand="0" w:firstRowFirstColumn="0" w:firstRowLastColumn="0" w:lastRowFirstColumn="0" w:lastRowLastColumn="0"/>
+              <w:cnfStyle w:val="000000100000" w:firstRow="0" w:lastRow="0" w:firstColumn="0" w:lastColumn="0" w:oddVBand="0" w:evenVBand="0" w:oddHBand="1" w:evenHBand="0" w:firstRowFirstColumn="0" w:firstRowLastColumn="0" w:lastRowFirstColumn="0" w:lastRowLastColumn="0"/>
             </w:pPr>
           </w:p>
         </w:tc>
@@ -782,7 +967,7 @@
           <w:p>
             <w:pPr>
               <w:spacing w:before="240" w:line="276" w:lineRule="auto"/>
-              <w:cnfStyle w:val="000000000000" w:firstRow="0" w:lastRow="0" w:firstColumn="0" w:lastColumn="0" w:oddVBand="0" w:evenVBand="0" w:oddHBand="0" w:evenHBand="0" w:firstRowFirstColumn="0" w:firstRowLastColumn="0" w:lastRowFirstColumn="0" w:lastRowLastColumn="0"/>
+              <w:cnfStyle w:val="000000100000" w:firstRow="0" w:lastRow="0" w:firstColumn="0" w:lastColumn="0" w:oddVBand="0" w:evenVBand="0" w:oddHBand="1" w:evenHBand="0" w:firstRowFirstColumn="0" w:firstRowLastColumn="0" w:lastRowFirstColumn="0" w:lastRowLastColumn="0"/>
             </w:pPr>
           </w:p>
         </w:tc>
@@ -794,7 +979,7 @@
           <w:p>
             <w:pPr>
               <w:spacing w:before="240" w:line="276" w:lineRule="auto"/>
-              <w:cnfStyle w:val="000000000000" w:firstRow="0" w:lastRow="0" w:firstColumn="0" w:lastColumn="0" w:oddVBand="0" w:evenVBand="0" w:oddHBand="0" w:evenHBand="0" w:firstRowFirstColumn="0" w:firstRowLastColumn="0" w:lastRowFirstColumn="0" w:lastRowLastColumn="0"/>
+              <w:cnfStyle w:val="000000100000" w:firstRow="0" w:lastRow="0" w:firstColumn="0" w:lastColumn="0" w:oddVBand="0" w:evenVBand="0" w:oddHBand="1" w:evenHBand="0" w:firstRowFirstColumn="0" w:firstRowLastColumn="0" w:lastRowFirstColumn="0" w:lastRowLastColumn="0"/>
             </w:pPr>
           </w:p>
         </w:tc>
@@ -806,19 +991,22 @@
           <w:p>
             <w:pPr>
               <w:spacing w:before="240" w:line="276" w:lineRule="auto"/>
-              <w:cnfStyle w:val="000000000000" w:firstRow="0" w:lastRow="0" w:firstColumn="0" w:lastColumn="0" w:oddVBand="0" w:evenVBand="0" w:oddHBand="0" w:evenHBand="0" w:firstRowFirstColumn="0" w:firstRowLastColumn="0" w:lastRowFirstColumn="0" w:lastRowLastColumn="0"/>
+              <w:cnfStyle w:val="000000100000" w:firstRow="0" w:lastRow="0" w:firstColumn="0" w:lastColumn="0" w:oddVBand="0" w:evenVBand="0" w:oddHBand="1" w:evenHBand="0" w:firstRowFirstColumn="0" w:firstRowLastColumn="0" w:lastRowFirstColumn="0" w:lastRowLastColumn="0"/>
             </w:pPr>
           </w:p>
         </w:tc>
         <w:tc>
           <w:tcPr>
-            <w:tcW w:w="1274" w:type="dxa"/>
+            <w:tcW w:w="1275" w:type="dxa"/>
             <w:vAlign w:val="center"/>
           </w:tcPr>
           <w:p>
             <w:pPr>
               <w:spacing w:before="240" w:line="276" w:lineRule="auto"/>
-              <w:cnfStyle w:val="000000000000" w:firstRow="0" w:lastRow="0" w:firstColumn="0" w:lastColumn="0" w:oddVBand="0" w:evenVBand="0" w:oddHBand="0" w:evenHBand="0" w:firstRowFirstColumn="0" w:firstRowLastColumn="0" w:lastRowFirstColumn="0" w:lastRowLastColumn="0"/>
+              <w:cnfStyle w:val="000000100000" w:firstRow="0" w:lastRow="0" w:firstColumn="0" w:lastColumn="0" w:oddVBand="0" w:evenVBand="0" w:oddHBand="1" w:evenHBand="0" w:firstRowFirstColumn="0" w:firstRowLastColumn="0" w:lastRowFirstColumn="0" w:lastRowLastColumn="0"/>
+              <w:rPr>
+                <w:lang w:val="en-US"/>
+              </w:rPr>
             </w:pPr>
           </w:p>
         </w:tc>
@@ -826,49 +1014,66 @@
     </w:tbl>
     <w:p>
       <w:pPr>
+        <w:pStyle w:val="Ttulo1"/>
+      </w:pPr>
+    </w:p>
+    <w:p>
+      <w:pPr>
+        <w:rPr>
+          <w:rFonts w:asciiTheme="majorHAnsi" w:eastAsiaTheme="majorEastAsia" w:hAnsiTheme="majorHAnsi" w:cstheme="majorBidi"/>
+          <w:color w:val="0F4761" w:themeColor="accent1" w:themeShade="BF"/>
+          <w:sz w:val="40"/>
+          <w:szCs w:val="40"/>
+        </w:rPr>
+      </w:pPr>
+      <w:r>
+        <w:br w:type="page"/>
+      </w:r>
+    </w:p>
+    <w:p>
+      <w:pPr>
+        <w:pStyle w:val="Ttulo1"/>
+        <w:rPr>
+          <w:lang w:val="en-US"/>
+        </w:rPr>
+      </w:pPr>
+      <w:r>
+        <w:rPr>
+          <w:lang w:val="en-US"/>
+        </w:rPr>
+        <w:lastRenderedPageBreak/>
+        <w:t>Key modules and hotspots</w:t>
+      </w:r>
+    </w:p>
+    <w:p>
+      <w:pPr>
+        <w:pStyle w:val="Ttulo2"/>
+        <w:rPr>
+          <w:lang w:val="en-US"/>
+        </w:rPr>
+      </w:pPr>
+      <w:r>
+        <w:rPr>
+          <w:lang w:val="en-US"/>
+        </w:rPr>
+        <w:t>Larger modules</w:t>
+      </w:r>
+    </w:p>
+    <w:p>
+      <w:pPr>
         <w:spacing w:line="276" w:lineRule="auto"/>
         <w:jc w:val="both"/>
         <w:rPr>
-          <w:rFonts w:asciiTheme="majorHAnsi" w:eastAsiaTheme="majorEastAsia" w:hAnsiTheme="majorHAnsi" w:cstheme="majorBidi"/>
-          <w:color w:val="0F4761" w:themeColor="accent1" w:themeShade="BF"/>
-          <w:sz w:val="32"/>
-          <w:szCs w:val="32"/>
-        </w:rPr>
-      </w:pPr>
-      <w:r>
-        <w:br w:type="page"/>
-      </w:r>
-    </w:p>
-    <w:p>
-      <w:pPr>
-        <w:pStyle w:val="Ttulo1"/>
-      </w:pPr>
-      <w:r>
-        <w:lastRenderedPageBreak/>
-        <w:t>Key modules and hot spots</w:t>
-      </w:r>
-    </w:p>
-    <w:p>
-      <w:pPr>
-        <w:pStyle w:val="Ttulo2"/>
-      </w:pPr>
-      <w:r>
-        <w:t>Larger modules</w:t>
-      </w:r>
-    </w:p>
-    <w:p>
-      <w:pPr>
-        <w:spacing w:line="276" w:lineRule="auto"/>
-        <w:jc w:val="both"/>
-        <w:rPr>
-          <w:sz w:val="24"/>
-          <w:szCs w:val="24"/>
-        </w:rPr>
-      </w:pPr>
-      <w:r>
-        <w:rPr>
-          <w:sz w:val="24"/>
-          <w:szCs w:val="24"/>
+          <w:sz w:val="24"/>
+          <w:szCs w:val="24"/>
+          <w:lang w:val="en-US"/>
+        </w:rPr>
+      </w:pPr>
+      <w:r>
+        <w:rPr>
+          <w:sz w:val="24"/>
+          <w:szCs w:val="24"/>
+          <w:lang w:val="en-US"/>
         </w:rPr>
         <w:t>List of modules that contain the most code:</w:t>
       </w:r>
@@ -892,7 +1097,7 @@
         <w:tc>
           <w:tcPr>
             <w:cnfStyle w:val="001000000100" w:firstRow="0" w:lastRow="0" w:firstColumn="1" w:lastColumn="0" w:oddVBand="0" w:evenVBand="0" w:oddHBand="0" w:evenHBand="0" w:firstRowFirstColumn="1" w:firstRowLastColumn="0" w:lastRowFirstColumn="0" w:lastRowLastColumn="0"/>
-            <w:tcW w:w="1985" w:type="dxa"/>
+            <w:tcW w:w="1984" w:type="dxa"/>
             <w:vAlign w:val="center"/>
           </w:tcPr>
           <w:p>
@@ -922,7 +1127,7 @@
         </w:tc>
         <w:tc>
           <w:tcPr>
-            <w:tcW w:w="1327" w:type="dxa"/>
+            <w:tcW w:w="1330" w:type="dxa"/>
             <w:vAlign w:val="center"/>
           </w:tcPr>
           <w:p>
@@ -937,7 +1142,7 @@
         </w:tc>
         <w:tc>
           <w:tcPr>
-            <w:tcW w:w="4198" w:type="dxa"/>
+            <w:tcW w:w="4196" w:type="dxa"/>
             <w:vAlign w:val="center"/>
           </w:tcPr>
           <w:p>
@@ -958,7 +1163,181 @@
         <w:tc>
           <w:tcPr>
             <w:cnfStyle w:val="001000000000" w:firstRow="0" w:lastRow="0" w:firstColumn="1" w:lastColumn="0" w:oddVBand="0" w:evenVBand="0" w:oddHBand="0" w:evenHBand="0" w:firstRowFirstColumn="0" w:firstRowLastColumn="0" w:lastRowFirstColumn="0" w:lastRowLastColumn="0"/>
-            <w:tcW w:w="1985" w:type="dxa"/>
+            <w:tcW w:w="1984" w:type="dxa"/>
+            <w:vAlign w:val="center"/>
+          </w:tcPr>
+          <w:p>
+            <w:pPr>
+              <w:spacing w:line="276" w:lineRule="auto"/>
+              <w:jc w:val="center"/>
+              <w:rPr>
+                <w:lang w:val="en-US"/>
+              </w:rPr>
+            </w:pPr>
+            <w:r>
+              <w:rPr>
+                <w:lang w:val="en-US"/>
+              </w:rPr>
+              <w:t>{%</w:t>
+            </w:r>
+            <w:r>
+              <w:rPr>
+                <w:lang w:val="en-US"/>
+              </w:rPr>
+              <w:t>tr</w:t>
+            </w:r>
+            <w:r>
+              <w:rPr>
+                <w:lang w:val="en-US"/>
+              </w:rPr>
+              <w:t xml:space="preserve"> for hot in hotspots %}</w:t>
+            </w:r>
+          </w:p>
+        </w:tc>
+        <w:tc>
+          <w:tcPr>
+            <w:tcW w:w="994" w:type="dxa"/>
+            <w:vAlign w:val="center"/>
+          </w:tcPr>
+          <w:p>
+            <w:pPr>
+              <w:spacing w:line="276" w:lineRule="auto"/>
+              <w:jc w:val="center"/>
+              <w:cnfStyle w:val="000000100000" w:firstRow="0" w:lastRow="0" w:firstColumn="0" w:lastColumn="0" w:oddVBand="0" w:evenVBand="0" w:oddHBand="1" w:evenHBand="0" w:firstRowFirstColumn="0" w:firstRowLastColumn="0" w:lastRowFirstColumn="0" w:lastRowLastColumn="0"/>
+              <w:rPr>
+                <w:lang w:val="en-US"/>
+              </w:rPr>
+            </w:pPr>
+          </w:p>
+        </w:tc>
+        <w:tc>
+          <w:tcPr>
+            <w:tcW w:w="1330" w:type="dxa"/>
+            <w:vAlign w:val="center"/>
+          </w:tcPr>
+          <w:p>
+            <w:pPr>
+              <w:spacing w:line="276" w:lineRule="auto"/>
+              <w:jc w:val="center"/>
+              <w:cnfStyle w:val="000000100000" w:firstRow="0" w:lastRow="0" w:firstColumn="0" w:lastColumn="0" w:oddVBand="0" w:evenVBand="0" w:oddHBand="1" w:evenHBand="0" w:firstRowFirstColumn="0" w:firstRowLastColumn="0" w:lastRowFirstColumn="0" w:lastRowLastColumn="0"/>
+              <w:rPr>
+                <w:lang w:val="en-US"/>
+              </w:rPr>
+            </w:pPr>
+          </w:p>
+        </w:tc>
+        <w:tc>
+          <w:tcPr>
+            <w:tcW w:w="4196" w:type="dxa"/>
+            <w:vAlign w:val="center"/>
+          </w:tcPr>
+          <w:p>
+            <w:pPr>
+              <w:spacing w:line="276" w:lineRule="auto"/>
+              <w:jc w:val="center"/>
+              <w:cnfStyle w:val="000000100000" w:firstRow="0" w:lastRow="0" w:firstColumn="0" w:lastColumn="0" w:oddVBand="0" w:evenVBand="0" w:oddHBand="1" w:evenHBand="0" w:firstRowFirstColumn="0" w:firstRowLastColumn="0" w:lastRowFirstColumn="0" w:lastRowLastColumn="0"/>
+              <w:rPr>
+                <w:lang w:val="en-US"/>
+              </w:rPr>
+            </w:pPr>
+          </w:p>
+        </w:tc>
+      </w:tr>
+      <w:tr>
+        <w:tc>
+          <w:tcPr>
+            <w:cnfStyle w:val="001000000000" w:firstRow="0" w:lastRow="0" w:firstColumn="1" w:lastColumn="0" w:oddVBand="0" w:evenVBand="0" w:oddHBand="0" w:evenHBand="0" w:firstRowFirstColumn="0" w:firstRowLastColumn="0" w:lastRowFirstColumn="0" w:lastRowLastColumn="0"/>
+            <w:tcW w:w="1984" w:type="dxa"/>
+            <w:vAlign w:val="center"/>
+          </w:tcPr>
+          <w:p>
+            <w:pPr>
+              <w:spacing w:line="276" w:lineRule="auto"/>
+              <w:jc w:val="left"/>
+              <w:rPr>
+                <w:lang w:val="en-US"/>
+              </w:rPr>
+            </w:pPr>
+            <w:r>
+              <w:rPr>
+                <w:lang w:val="en-US"/>
+              </w:rPr>
+              <w:t>{{ hot.</w:t>
+            </w:r>
+            <w:r>
+              <w:rPr>
+                <w:lang w:val="en-US"/>
+              </w:rPr>
+              <w:t>n</w:t>
+            </w:r>
+            <w:r>
+              <w:rPr>
+                <w:lang w:val="en-US"/>
+              </w:rPr>
+              <w:t>ame</w:t>
+            </w:r>
+            <w:r>
+              <w:rPr>
+                <w:lang w:val="en-US"/>
+              </w:rPr>
+              <w:t xml:space="preserve"> }}</w:t>
+            </w:r>
+          </w:p>
+        </w:tc>
+        <w:tc>
+          <w:tcPr>
+            <w:tcW w:w="994" w:type="dxa"/>
+            <w:vAlign w:val="center"/>
+          </w:tcPr>
+          <w:p>
+            <w:pPr>
+              <w:spacing w:line="276" w:lineRule="auto"/>
+              <w:cnfStyle w:val="000000000000" w:firstRow="0" w:lastRow="0" w:firstColumn="0" w:lastColumn="0" w:oddVBand="0" w:evenVBand="0" w:oddHBand="0" w:evenHBand="0" w:firstRowFirstColumn="0" w:firstRowLastColumn="0" w:lastRowFirstColumn="0" w:lastRowLastColumn="0"/>
+            </w:pPr>
+            <w:r>
+              <w:t>{{ hot.sloc }}</w:t>
+            </w:r>
+          </w:p>
+        </w:tc>
+        <w:tc>
+          <w:tcPr>
+            <w:tcW w:w="1330" w:type="dxa"/>
+            <w:vAlign w:val="center"/>
+          </w:tcPr>
+          <w:p>
+            <w:pPr>
+              <w:spacing w:line="276" w:lineRule="auto"/>
+              <w:cnfStyle w:val="000000000000" w:firstRow="0" w:lastRow="0" w:firstColumn="0" w:lastColumn="0" w:oddVBand="0" w:evenVBand="0" w:oddHBand="0" w:evenHBand="0" w:firstRowFirstColumn="0" w:firstRowLastColumn="0" w:lastRowFirstColumn="0" w:lastRowLastColumn="0"/>
+            </w:pPr>
+            <w:r>
+              <w:t>{{ hot.percent }}</w:t>
+            </w:r>
+          </w:p>
+        </w:tc>
+        <w:tc>
+          <w:tcPr>
+            <w:tcW w:w="4196" w:type="dxa"/>
+            <w:vAlign w:val="center"/>
+          </w:tcPr>
+          <w:p>
+            <w:pPr>
+              <w:spacing w:line="276" w:lineRule="auto"/>
+              <w:cnfStyle w:val="000000000000" w:firstRow="0" w:lastRow="0" w:firstColumn="0" w:lastColumn="0" w:oddVBand="0" w:evenVBand="0" w:oddHBand="0" w:evenHBand="0" w:firstRowFirstColumn="0" w:firstRowLastColumn="0" w:lastRowFirstColumn="0" w:lastRowLastColumn="0"/>
+            </w:pPr>
+            <w:r>
+              <w:t>{{ hot.comment }}</w:t>
+            </w:r>
+          </w:p>
+        </w:tc>
+      </w:tr>
+      <w:tr>
+        <w:trPr>
+          <w:cnfStyle w:val="000000100000" w:firstRow="0" w:lastRow="0" w:firstColumn="0" w:lastColumn="0" w:oddVBand="0" w:evenVBand="0" w:oddHBand="1" w:evenHBand="0" w:firstRowFirstColumn="0" w:firstRowLastColumn="0" w:lastRowFirstColumn="0" w:lastRowLastColumn="0"/>
+        </w:trPr>
+        <w:tc>
+          <w:tcPr>
+            <w:cnfStyle w:val="001000000000" w:firstRow="0" w:lastRow="0" w:firstColumn="1" w:lastColumn="0" w:oddVBand="0" w:evenVBand="0" w:oddHBand="0" w:evenHBand="0" w:firstRowFirstColumn="0" w:firstRowLastColumn="0" w:lastRowFirstColumn="0" w:lastRowLastColumn="0"/>
+            <w:tcW w:w="1984" w:type="dxa"/>
             <w:vAlign w:val="center"/>
           </w:tcPr>
           <w:p>
@@ -967,16 +1346,13 @@
               <w:jc w:val="left"/>
             </w:pPr>
             <w:r>
-              <w:t>{% for hot in hotspots %}{{ hot.</w:t>
+              <w:t>{%</w:t>
             </w:r>
             <w:r>
-              <w:t>n</w:t>
+              <w:t>tr</w:t>
             </w:r>
             <w:r>
-              <w:t>ame</w:t>
-            </w:r>
-            <w:r>
-              <w:t xml:space="preserve"> }}</w:t>
+              <w:t xml:space="preserve"> endfor %}</w:t>
             </w:r>
           </w:p>
         </w:tc>
@@ -990,14 +1366,11 @@
               <w:spacing w:line="276" w:lineRule="auto"/>
               <w:cnfStyle w:val="000000100000" w:firstRow="0" w:lastRow="0" w:firstColumn="0" w:lastColumn="0" w:oddVBand="0" w:evenVBand="0" w:oddHBand="1" w:evenHBand="0" w:firstRowFirstColumn="0" w:firstRowLastColumn="0" w:lastRowFirstColumn="0" w:lastRowLastColumn="0"/>
             </w:pPr>
-            <w:r>
-              <w:t>{{ hot.sloc }}</w:t>
-            </w:r>
           </w:p>
         </w:tc>
         <w:tc>
           <w:tcPr>
-            <w:tcW w:w="1327" w:type="dxa"/>
+            <w:tcW w:w="1330" w:type="dxa"/>
             <w:vAlign w:val="center"/>
           </w:tcPr>
           <w:p>
@@ -1005,14 +1378,11 @@
               <w:spacing w:line="276" w:lineRule="auto"/>
               <w:cnfStyle w:val="000000100000" w:firstRow="0" w:lastRow="0" w:firstColumn="0" w:lastColumn="0" w:oddVBand="0" w:evenVBand="0" w:oddHBand="1" w:evenHBand="0" w:firstRowFirstColumn="0" w:firstRowLastColumn="0" w:lastRowFirstColumn="0" w:lastRowLastColumn="0"/>
             </w:pPr>
-            <w:r>
-              <w:t>{{ hot.percent }}</w:t>
-            </w:r>
           </w:p>
         </w:tc>
         <w:tc>
           <w:tcPr>
-            <w:tcW w:w="4198" w:type="dxa"/>
+            <w:tcW w:w="4196" w:type="dxa"/>
             <w:vAlign w:val="center"/>
           </w:tcPr>
           <w:p>
@@ -1020,63 +1390,6 @@
               <w:spacing w:line="276" w:lineRule="auto"/>
               <w:cnfStyle w:val="000000100000" w:firstRow="0" w:lastRow="0" w:firstColumn="0" w:lastColumn="0" w:oddVBand="0" w:evenVBand="0" w:oddHBand="1" w:evenHBand="0" w:firstRowFirstColumn="0" w:firstRowLastColumn="0" w:lastRowFirstColumn="0" w:lastRowLastColumn="0"/>
             </w:pPr>
-            <w:r>
-              <w:t>{{ hot.comment }}</w:t>
-            </w:r>
-          </w:p>
-        </w:tc>
-      </w:tr>
-      <w:tr>
-        <w:tc>
-          <w:tcPr>
-            <w:cnfStyle w:val="001000000000" w:firstRow="0" w:lastRow="0" w:firstColumn="1" w:lastColumn="0" w:oddVBand="0" w:evenVBand="0" w:oddHBand="0" w:evenHBand="0" w:firstRowFirstColumn="0" w:firstRowLastColumn="0" w:lastRowFirstColumn="0" w:lastRowLastColumn="0"/>
-            <w:tcW w:w="1985" w:type="dxa"/>
-            <w:vAlign w:val="center"/>
-          </w:tcPr>
-          <w:p>
-            <w:pPr>
-              <w:spacing w:line="276" w:lineRule="auto"/>
-              <w:jc w:val="left"/>
-            </w:pPr>
-            <w:r>
-              <w:t>{% endfor %}</w:t>
-            </w:r>
-          </w:p>
-        </w:tc>
-        <w:tc>
-          <w:tcPr>
-            <w:tcW w:w="994" w:type="dxa"/>
-            <w:vAlign w:val="center"/>
-          </w:tcPr>
-          <w:p>
-            <w:pPr>
-              <w:spacing w:line="276" w:lineRule="auto"/>
-              <w:cnfStyle w:val="000000000000" w:firstRow="0" w:lastRow="0" w:firstColumn="0" w:lastColumn="0" w:oddVBand="0" w:evenVBand="0" w:oddHBand="0" w:evenHBand="0" w:firstRowFirstColumn="0" w:firstRowLastColumn="0" w:lastRowFirstColumn="0" w:lastRowLastColumn="0"/>
-            </w:pPr>
-          </w:p>
-        </w:tc>
-        <w:tc>
-          <w:tcPr>
-            <w:tcW w:w="1327" w:type="dxa"/>
-            <w:vAlign w:val="center"/>
-          </w:tcPr>
-          <w:p>
-            <w:pPr>
-              <w:spacing w:line="276" w:lineRule="auto"/>
-              <w:cnfStyle w:val="000000000000" w:firstRow="0" w:lastRow="0" w:firstColumn="0" w:lastColumn="0" w:oddVBand="0" w:evenVBand="0" w:oddHBand="0" w:evenHBand="0" w:firstRowFirstColumn="0" w:firstRowLastColumn="0" w:lastRowFirstColumn="0" w:lastRowLastColumn="0"/>
-            </w:pPr>
-          </w:p>
-        </w:tc>
-        <w:tc>
-          <w:tcPr>
-            <w:tcW w:w="4198" w:type="dxa"/>
-            <w:vAlign w:val="center"/>
-          </w:tcPr>
-          <w:p>
-            <w:pPr>
-              <w:spacing w:line="276" w:lineRule="auto"/>
-              <w:cnfStyle w:val="000000000000" w:firstRow="0" w:lastRow="0" w:firstColumn="0" w:lastColumn="0" w:oddVBand="0" w:evenVBand="0" w:oddHBand="0" w:evenHBand="0" w:firstRowFirstColumn="0" w:firstRowLastColumn="0" w:lastRowFirstColumn="0" w:lastRowLastColumn="0"/>
-            </w:pPr>
           </w:p>
         </w:tc>
       </w:tr>
@@ -1096,14 +1409,32 @@
         <w:rPr>
           <w:sz w:val="24"/>
           <w:szCs w:val="24"/>
-        </w:rPr>
-      </w:pPr>
-      <w:r>
-        <w:rPr>
-          <w:sz w:val="24"/>
-          <w:szCs w:val="24"/>
-        </w:rPr>
-        <w:t>{% for item in complexity_notes %}</w:t>
+          <w:lang w:val="en-US"/>
+        </w:rPr>
+      </w:pPr>
+      <w:r>
+        <w:rPr>
+          <w:sz w:val="24"/>
+          <w:szCs w:val="24"/>
+          <w:lang w:val="en-US"/>
+        </w:rPr>
+        <w:t>{%</w:t>
+      </w:r>
+      <w:r>
+        <w:rPr>
+          <w:sz w:val="24"/>
+          <w:szCs w:val="24"/>
+          <w:lang w:val="en-US"/>
+        </w:rPr>
+        <w:t>p</w:t>
+      </w:r>
+      <w:r>
+        <w:rPr>
+          <w:sz w:val="24"/>
+          <w:szCs w:val="24"/>
+          <w:lang w:val="en-US"/>
+        </w:rPr>
+        <w:t xml:space="preserve"> for item in complexity_notes %}</w:t>
       </w:r>
     </w:p>
     <w:p>
@@ -1142,7 +1473,21 @@
           <w:sz w:val="24"/>
           <w:szCs w:val="24"/>
         </w:rPr>
-        <w:t>{% endfor %}</w:t>
+        <w:t>{%</w:t>
+      </w:r>
+      <w:r>
+        <w:rPr>
+          <w:sz w:val="24"/>
+          <w:szCs w:val="24"/>
+        </w:rPr>
+        <w:t>p</w:t>
+      </w:r>
+      <w:r>
+        <w:rPr>
+          <w:sz w:val="24"/>
+          <w:szCs w:val="24"/>
+        </w:rPr>
+        <w:t xml:space="preserve"> endfor %}</w:t>
       </w:r>
     </w:p>
     <w:p>
@@ -1231,6 +1576,7 @@
         <w:rPr>
           <w:sz w:val="24"/>
           <w:szCs w:val="24"/>
+          <w:lang w:val="en-US"/>
         </w:rPr>
       </w:pPr>
       <w:r>
@@ -1239,6 +1585,7 @@
           <w:bCs/>
           <w:sz w:val="24"/>
           <w:szCs w:val="24"/>
+          <w:lang w:val="en-US"/>
         </w:rPr>
         <w:t>M</w:t>
       </w:r>
@@ -1248,6 +1595,7 @@
           <w:bCs/>
           <w:sz w:val="24"/>
           <w:szCs w:val="24"/>
+          <w:lang w:val="en-US"/>
         </w:rPr>
         <w:t>ethods</w:t>
       </w:r>
@@ -1257,6 +1605,7 @@
           <w:bCs/>
           <w:sz w:val="24"/>
           <w:szCs w:val="24"/>
+          <w:lang w:val="en-US"/>
         </w:rPr>
         <w:t>/Functions</w:t>
       </w:r>
@@ -1266,6 +1615,7 @@
           <w:bCs/>
           <w:sz w:val="24"/>
           <w:szCs w:val="24"/>
+          <w:lang w:val="en-US"/>
         </w:rPr>
         <w:t xml:space="preserve"> documented:</w:t>
       </w:r>
@@ -1273,6 +1623,7 @@
         <w:rPr>
           <w:sz w:val="24"/>
           <w:szCs w:val="24"/>
+          <w:lang w:val="en-US"/>
         </w:rPr>
         <w:t xml:space="preserve"> {{ doc_coverage.method_percent }}</w:t>
       </w:r>
@@ -1289,6 +1640,7 @@
         <w:rPr>
           <w:sz w:val="24"/>
           <w:szCs w:val="24"/>
+          <w:lang w:val="en-US"/>
         </w:rPr>
       </w:pPr>
       <w:r>
@@ -1297,6 +1649,7 @@
           <w:bCs/>
           <w:sz w:val="24"/>
           <w:szCs w:val="24"/>
+          <w:lang w:val="en-US"/>
         </w:rPr>
         <w:t>A</w:t>
       </w:r>
@@ -1306,6 +1659,7 @@
           <w:bCs/>
           <w:sz w:val="24"/>
           <w:szCs w:val="24"/>
+          <w:lang w:val="en-US"/>
         </w:rPr>
         <w:t>ttributes documented:</w:t>
       </w:r>
@@ -1313,6 +1667,7 @@
         <w:rPr>
           <w:sz w:val="24"/>
           <w:szCs w:val="24"/>
+          <w:lang w:val="en-US"/>
         </w:rPr>
         <w:t xml:space="preserve"> {{ doc_coverage.attribute_percent }}</w:t>
       </w:r>
@@ -1320,8 +1675,14 @@
     <w:p>
       <w:pPr>
         <w:pStyle w:val="Ttulo2"/>
-      </w:pPr>
-      <w:r>
+        <w:rPr>
+          <w:lang w:val="en-US"/>
+        </w:rPr>
+      </w:pPr>
+      <w:r>
+        <w:rPr>
+          <w:lang w:val="en-US"/>
+        </w:rPr>
         <w:t>Best-documented modules</w:t>
       </w:r>
     </w:p>
@@ -1332,19 +1693,38 @@
         <w:rPr>
           <w:sz w:val="24"/>
           <w:szCs w:val="24"/>
-        </w:rPr>
-      </w:pPr>
-      <w:r>
-        <w:rPr>
-          <w:sz w:val="24"/>
-          <w:szCs w:val="24"/>
-        </w:rPr>
-        <w:t xml:space="preserve">{% for </w:t>
-      </w:r>
-      <w:r>
-        <w:rPr>
-          <w:sz w:val="24"/>
-          <w:szCs w:val="24"/>
+          <w:lang w:val="en-US"/>
+        </w:rPr>
+      </w:pPr>
+      <w:r>
+        <w:rPr>
+          <w:sz w:val="24"/>
+          <w:szCs w:val="24"/>
+          <w:lang w:val="en-US"/>
+        </w:rPr>
+        <w:t>{%</w:t>
+      </w:r>
+      <w:r>
+        <w:rPr>
+          <w:sz w:val="24"/>
+          <w:szCs w:val="24"/>
+          <w:lang w:val="en-US"/>
+        </w:rPr>
+        <w:t>p</w:t>
+      </w:r>
+      <w:r>
+        <w:rPr>
+          <w:sz w:val="24"/>
+          <w:szCs w:val="24"/>
+          <w:lang w:val="en-US"/>
+        </w:rPr>
+        <w:t xml:space="preserve"> for </w:t>
+      </w:r>
+      <w:r>
+        <w:rPr>
+          <w:sz w:val="24"/>
+          <w:szCs w:val="24"/>
+          <w:lang w:val="en-US"/>
         </w:rPr>
         <w:t>module</w:t>
       </w:r>
@@ -1352,6 +1732,7 @@
         <w:rPr>
           <w:sz w:val="24"/>
           <w:szCs w:val="24"/>
+          <w:lang w:val="en-US"/>
         </w:rPr>
         <w:t xml:space="preserve"> in best_documented_modules %}</w:t>
       </w:r>
@@ -1417,7 +1798,21 @@
           <w:sz w:val="24"/>
           <w:szCs w:val="24"/>
         </w:rPr>
-        <w:t>{% endfor %}</w:t>
+        <w:t>{%</w:t>
+      </w:r>
+      <w:r>
+        <w:rPr>
+          <w:sz w:val="24"/>
+          <w:szCs w:val="24"/>
+        </w:rPr>
+        <w:t>p</w:t>
+      </w:r>
+      <w:r>
+        <w:rPr>
+          <w:sz w:val="24"/>
+          <w:szCs w:val="24"/>
+        </w:rPr>
+        <w:t xml:space="preserve"> endfor %}</w:t>
       </w:r>
     </w:p>
     <w:p>
@@ -1435,19 +1830,38 @@
         <w:rPr>
           <w:sz w:val="24"/>
           <w:szCs w:val="24"/>
-        </w:rPr>
-      </w:pPr>
-      <w:r>
-        <w:rPr>
-          <w:sz w:val="24"/>
-          <w:szCs w:val="24"/>
-        </w:rPr>
-        <w:t>{% for</w:t>
-      </w:r>
-      <w:r>
-        <w:rPr>
-          <w:sz w:val="24"/>
-          <w:szCs w:val="24"/>
+          <w:lang w:val="en-US"/>
+        </w:rPr>
+      </w:pPr>
+      <w:r>
+        <w:rPr>
+          <w:sz w:val="24"/>
+          <w:szCs w:val="24"/>
+          <w:lang w:val="en-US"/>
+        </w:rPr>
+        <w:t>{%</w:t>
+      </w:r>
+      <w:r>
+        <w:rPr>
+          <w:sz w:val="24"/>
+          <w:szCs w:val="24"/>
+          <w:lang w:val="en-US"/>
+        </w:rPr>
+        <w:t>p</w:t>
+      </w:r>
+      <w:r>
+        <w:rPr>
+          <w:sz w:val="24"/>
+          <w:szCs w:val="24"/>
+          <w:lang w:val="en-US"/>
+        </w:rPr>
+        <w:t xml:space="preserve"> for</w:t>
+      </w:r>
+      <w:r>
+        <w:rPr>
+          <w:sz w:val="24"/>
+          <w:szCs w:val="24"/>
+          <w:lang w:val="en-US"/>
         </w:rPr>
         <w:t xml:space="preserve"> </w:t>
       </w:r>
@@ -1455,6 +1869,7 @@
         <w:rPr>
           <w:sz w:val="24"/>
           <w:szCs w:val="24"/>
+          <w:lang w:val="en-US"/>
         </w:rPr>
         <w:t>module</w:t>
       </w:r>
@@ -1462,6 +1877,7 @@
         <w:rPr>
           <w:sz w:val="24"/>
           <w:szCs w:val="24"/>
+          <w:lang w:val="en-US"/>
         </w:rPr>
         <w:t xml:space="preserve"> in worst_documented_modules %}</w:t>
       </w:r>
@@ -1529,7 +1945,21 @@
           <w:sz w:val="24"/>
           <w:szCs w:val="24"/>
         </w:rPr>
-        <w:t>{% endfor %}</w:t>
+        <w:t>{%</w:t>
+      </w:r>
+      <w:r>
+        <w:rPr>
+          <w:sz w:val="24"/>
+          <w:szCs w:val="24"/>
+        </w:rPr>
+        <w:t>p</w:t>
+      </w:r>
+      <w:r>
+        <w:rPr>
+          <w:sz w:val="24"/>
+          <w:szCs w:val="24"/>
+        </w:rPr>
+        <w:t xml:space="preserve"> endfor %}</w:t>
       </w:r>
     </w:p>
     <w:p>
@@ -1578,6 +2008,7 @@
         <w:rPr>
           <w:sz w:val="24"/>
           <w:szCs w:val="24"/>
+          <w:lang w:val="en-US"/>
         </w:rPr>
       </w:pPr>
       <w:r>
@@ -1586,6 +2017,7 @@
           <w:bCs/>
           <w:sz w:val="24"/>
           <w:szCs w:val="24"/>
+          <w:lang w:val="en-US"/>
         </w:rPr>
         <w:t>Independent modules:</w:t>
       </w:r>
@@ -1593,6 +2025,7 @@
         <w:rPr>
           <w:sz w:val="24"/>
           <w:szCs w:val="24"/>
+          <w:lang w:val="en-US"/>
         </w:rPr>
         <w:t xml:space="preserve"> {{ dependencies.independent_modules }}</w:t>
       </w:r>
@@ -1609,6 +2042,7 @@
         <w:rPr>
           <w:sz w:val="24"/>
           <w:szCs w:val="24"/>
+          <w:lang w:val="en-US"/>
         </w:rPr>
       </w:pPr>
       <w:r>
@@ -1617,6 +2051,7 @@
           <w:bCs/>
           <w:sz w:val="24"/>
           <w:szCs w:val="24"/>
+          <w:lang w:val="en-US"/>
         </w:rPr>
         <w:t>Average dependencies per module:</w:t>
       </w:r>
@@ -1624,6 +2059,7 @@
         <w:rPr>
           <w:sz w:val="24"/>
           <w:szCs w:val="24"/>
+          <w:lang w:val="en-US"/>
         </w:rPr>
         <w:t xml:space="preserve"> {{ dependencies.avg_dependencies }}</w:t>
       </w:r>
@@ -1631,8 +2067,14 @@
     <w:p>
       <w:pPr>
         <w:pStyle w:val="Ttulo2"/>
-      </w:pPr>
-      <w:r>
+        <w:rPr>
+          <w:lang w:val="en-US"/>
+        </w:rPr>
+      </w:pPr>
+      <w:r>
+        <w:rPr>
+          <w:lang w:val="en-US"/>
+        </w:rPr>
         <w:t>Core modules (most referenced)</w:t>
       </w:r>
     </w:p>
@@ -1643,14 +2085,32 @@
         <w:rPr>
           <w:sz w:val="24"/>
           <w:szCs w:val="24"/>
-        </w:rPr>
-      </w:pPr>
-      <w:r>
-        <w:rPr>
-          <w:sz w:val="24"/>
-          <w:szCs w:val="24"/>
-        </w:rPr>
-        <w:t>{% for core in dependencies.core_modules %}</w:t>
+          <w:lang w:val="en-US"/>
+        </w:rPr>
+      </w:pPr>
+      <w:r>
+        <w:rPr>
+          <w:sz w:val="24"/>
+          <w:szCs w:val="24"/>
+          <w:lang w:val="en-US"/>
+        </w:rPr>
+        <w:t>{%</w:t>
+      </w:r>
+      <w:r>
+        <w:rPr>
+          <w:sz w:val="24"/>
+          <w:szCs w:val="24"/>
+          <w:lang w:val="en-US"/>
+        </w:rPr>
+        <w:t>p</w:t>
+      </w:r>
+      <w:r>
+        <w:rPr>
+          <w:sz w:val="24"/>
+          <w:szCs w:val="24"/>
+          <w:lang w:val="en-US"/>
+        </w:rPr>
+        <w:t xml:space="preserve"> for core in dependencies.core_modules %}</w:t>
       </w:r>
     </w:p>
     <w:p>
@@ -1693,7 +2153,21 @@
           <w:sz w:val="24"/>
           <w:szCs w:val="24"/>
         </w:rPr>
-        <w:t>{% endfor %}</w:t>
+        <w:t>{%</w:t>
+      </w:r>
+      <w:r>
+        <w:rPr>
+          <w:sz w:val="24"/>
+          <w:szCs w:val="24"/>
+        </w:rPr>
+        <w:t>p</w:t>
+      </w:r>
+      <w:r>
+        <w:rPr>
+          <w:sz w:val="24"/>
+          <w:szCs w:val="24"/>
+        </w:rPr>
+        <w:t xml:space="preserve"> endfor %}</w:t>
       </w:r>
     </w:p>
     <w:p>
@@ -1711,12 +2185,14 @@
         <w:rPr>
           <w:sz w:val="24"/>
           <w:szCs w:val="24"/>
-        </w:rPr>
-      </w:pPr>
-      <w:r>
-        <w:rPr>
-          <w:sz w:val="24"/>
-          <w:szCs w:val="24"/>
+          <w:lang w:val="en-US"/>
+        </w:rPr>
+      </w:pPr>
+      <w:r>
+        <w:rPr>
+          <w:sz w:val="24"/>
+          <w:szCs w:val="24"/>
+          <w:lang w:val="en-US"/>
         </w:rPr>
         <w:t>{</w:t>
       </w:r>
@@ -1724,27 +2200,31 @@
         <w:rPr>
           <w:sz w:val="24"/>
           <w:szCs w:val="24"/>
-        </w:rPr>
-        <w:t xml:space="preserve">% for comment in </w:t>
-      </w:r>
-      <w:r>
-        <w:rPr>
-          <w:sz w:val="24"/>
-          <w:szCs w:val="24"/>
-        </w:rPr>
-        <w:t>dependencies.summary</w:t>
-      </w:r>
-      <w:r>
-        <w:rPr>
-          <w:sz w:val="24"/>
-          <w:szCs w:val="24"/>
-        </w:rPr>
-        <w:t xml:space="preserve"> %</w:t>
-      </w:r>
-      <w:r>
-        <w:rPr>
-          <w:sz w:val="24"/>
-          <w:szCs w:val="24"/>
+          <w:lang w:val="en-US"/>
+        </w:rPr>
+        <w:t>%</w:t>
+      </w:r>
+      <w:r>
+        <w:rPr>
+          <w:sz w:val="24"/>
+          <w:szCs w:val="24"/>
+          <w:lang w:val="en-US"/>
+        </w:rPr>
+        <w:t>p</w:t>
+      </w:r>
+      <w:r>
+        <w:rPr>
+          <w:sz w:val="24"/>
+          <w:szCs w:val="24"/>
+          <w:lang w:val="en-US"/>
+        </w:rPr>
+        <w:t xml:space="preserve"> for comment in dependencies.summary %</w:t>
+      </w:r>
+      <w:r>
+        <w:rPr>
+          <w:sz w:val="24"/>
+          <w:szCs w:val="24"/>
+          <w:lang w:val="en-US"/>
         </w:rPr>
         <w:t>}</w:t>
       </w:r>
@@ -1785,7 +2265,21 @@
           <w:sz w:val="24"/>
           <w:szCs w:val="24"/>
         </w:rPr>
-        <w:t>{% endfor %}</w:t>
+        <w:t>{%</w:t>
+      </w:r>
+      <w:r>
+        <w:rPr>
+          <w:sz w:val="24"/>
+          <w:szCs w:val="24"/>
+        </w:rPr>
+        <w:t>p</w:t>
+      </w:r>
+      <w:r>
+        <w:rPr>
+          <w:sz w:val="24"/>
+          <w:szCs w:val="24"/>
+        </w:rPr>
+        <w:t xml:space="preserve"> endfor %}</w:t>
       </w:r>
     </w:p>
     <w:p>
@@ -1808,8 +2302,14 @@
     <w:p>
       <w:pPr>
         <w:pStyle w:val="Ttulo1"/>
-      </w:pPr>
-      <w:r>
+        <w:rPr>
+          <w:lang w:val="en-US"/>
+        </w:rPr>
+      </w:pPr>
+      <w:r>
+        <w:rPr>
+          <w:lang w:val="en-US"/>
+        </w:rPr>
         <w:lastRenderedPageBreak/>
         <w:t>Risks and technical debt</w:t>
       </w:r>
@@ -1817,8 +2317,14 @@
     <w:p>
       <w:pPr>
         <w:pStyle w:val="Ttulo2"/>
-      </w:pPr>
-      <w:r>
+        <w:rPr>
+          <w:lang w:val="en-US"/>
+        </w:rPr>
+      </w:pPr>
+      <w:r>
+        <w:rPr>
+          <w:lang w:val="en-US"/>
+        </w:rPr>
         <w:t>Identified risks</w:t>
       </w:r>
     </w:p>
@@ -1829,14 +2335,32 @@
         <w:rPr>
           <w:sz w:val="24"/>
           <w:szCs w:val="24"/>
-        </w:rPr>
-      </w:pPr>
-      <w:r>
-        <w:rPr>
-          <w:sz w:val="24"/>
-          <w:szCs w:val="24"/>
-        </w:rPr>
-        <w:t>{% for risk in risks %}</w:t>
+          <w:lang w:val="en-US"/>
+        </w:rPr>
+      </w:pPr>
+      <w:r>
+        <w:rPr>
+          <w:sz w:val="24"/>
+          <w:szCs w:val="24"/>
+          <w:lang w:val="en-US"/>
+        </w:rPr>
+        <w:t>{%</w:t>
+      </w:r>
+      <w:r>
+        <w:rPr>
+          <w:sz w:val="24"/>
+          <w:szCs w:val="24"/>
+          <w:lang w:val="en-US"/>
+        </w:rPr>
+        <w:t>p</w:t>
+      </w:r>
+      <w:r>
+        <w:rPr>
+          <w:sz w:val="24"/>
+          <w:szCs w:val="24"/>
+          <w:lang w:val="en-US"/>
+        </w:rPr>
+        <w:t xml:space="preserve"> for risk in risks %}</w:t>
       </w:r>
     </w:p>
     <w:p>
@@ -1875,7 +2399,21 @@
           <w:sz w:val="24"/>
           <w:szCs w:val="24"/>
         </w:rPr>
-        <w:t>{% endfor %}</w:t>
+        <w:t>{%</w:t>
+      </w:r>
+      <w:r>
+        <w:rPr>
+          <w:sz w:val="24"/>
+          <w:szCs w:val="24"/>
+        </w:rPr>
+        <w:t>p</w:t>
+      </w:r>
+      <w:r>
+        <w:rPr>
+          <w:sz w:val="24"/>
+          <w:szCs w:val="24"/>
+        </w:rPr>
+        <w:t xml:space="preserve"> endfor %}</w:t>
       </w:r>
     </w:p>
     <w:p>
@@ -1895,27 +2433,55 @@
       </w:r>
     </w:p>
     <w:p>
-      <w:r>
-        <w:t xml:space="preserve">{% for </w:t>
-      </w:r>
-      <w:r>
-        <w:rPr>
-          <w:sz w:val="24"/>
-          <w:szCs w:val="24"/>
+      <w:pPr>
+        <w:rPr>
+          <w:lang w:val="en-US"/>
+        </w:rPr>
+      </w:pPr>
+      <w:r>
+        <w:rPr>
+          <w:lang w:val="en-US"/>
+        </w:rPr>
+        <w:t>{%</w:t>
+      </w:r>
+      <w:r>
+        <w:rPr>
+          <w:lang w:val="en-US"/>
+        </w:rPr>
+        <w:t>p</w:t>
+      </w:r>
+      <w:r>
+        <w:rPr>
+          <w:lang w:val="en-US"/>
+        </w:rPr>
+        <w:t xml:space="preserve"> for </w:t>
+      </w:r>
+      <w:r>
+        <w:rPr>
+          <w:sz w:val="24"/>
+          <w:szCs w:val="24"/>
+          <w:lang w:val="en-US"/>
         </w:rPr>
         <w:t>maintainability</w:t>
       </w:r>
       <w:r>
+        <w:rPr>
+          <w:lang w:val="en-US"/>
+        </w:rPr>
         <w:t xml:space="preserve"> in </w:t>
       </w:r>
       <w:r>
         <w:rPr>
           <w:sz w:val="24"/>
           <w:szCs w:val="24"/>
+          <w:lang w:val="en-US"/>
         </w:rPr>
         <w:t xml:space="preserve">risk_impact.maintainability </w:t>
       </w:r>
       <w:r>
+        <w:rPr>
+          <w:lang w:val="en-US"/>
+        </w:rPr>
         <w:t>%}</w:t>
       </w:r>
     </w:p>
@@ -1943,7 +2509,13 @@
     </w:p>
     <w:p>
       <w:r>
-        <w:t>{% endfor %}</w:t>
+        <w:t>{%</w:t>
+      </w:r>
+      <w:r>
+        <w:t>p</w:t>
+      </w:r>
+      <w:r>
+        <w:t xml:space="preserve"> endfor %}</w:t>
       </w:r>
     </w:p>
     <w:p>
@@ -1955,34 +2527,55 @@
       </w:r>
     </w:p>
     <w:p>
-      <w:r>
-        <w:t xml:space="preserve">{% for </w:t>
-      </w:r>
-      <w:r>
-        <w:rPr>
-          <w:sz w:val="24"/>
-          <w:szCs w:val="24"/>
+      <w:pPr>
+        <w:rPr>
+          <w:lang w:val="en-US"/>
+        </w:rPr>
+      </w:pPr>
+      <w:r>
+        <w:rPr>
+          <w:lang w:val="en-US"/>
+        </w:rPr>
+        <w:t>{%</w:t>
+      </w:r>
+      <w:r>
+        <w:rPr>
+          <w:lang w:val="en-US"/>
+        </w:rPr>
+        <w:t>p</w:t>
+      </w:r>
+      <w:r>
+        <w:rPr>
+          <w:lang w:val="en-US"/>
+        </w:rPr>
+        <w:t xml:space="preserve"> for </w:t>
+      </w:r>
+      <w:r>
+        <w:rPr>
+          <w:sz w:val="24"/>
+          <w:szCs w:val="24"/>
+          <w:lang w:val="en-US"/>
         </w:rPr>
         <w:t xml:space="preserve">onboarding </w:t>
       </w:r>
       <w:r>
+        <w:rPr>
+          <w:lang w:val="en-US"/>
+        </w:rPr>
         <w:t xml:space="preserve">in </w:t>
       </w:r>
       <w:r>
         <w:rPr>
           <w:sz w:val="24"/>
           <w:szCs w:val="24"/>
-        </w:rPr>
-        <w:t>risk_impact.</w:t>
-      </w:r>
-      <w:r>
-        <w:rPr>
-          <w:sz w:val="24"/>
-          <w:szCs w:val="24"/>
-        </w:rPr>
-        <w:t xml:space="preserve">onboarding </w:t>
-      </w:r>
-      <w:r>
+          <w:lang w:val="en-US"/>
+        </w:rPr>
+        <w:t xml:space="preserve">risk_impact.onboarding </w:t>
+      </w:r>
+      <w:r>
+        <w:rPr>
+          <w:lang w:val="en-US"/>
+        </w:rPr>
         <w:t>%}</w:t>
       </w:r>
     </w:p>
@@ -2010,7 +2603,13 @@
     </w:p>
     <w:p>
       <w:r>
-        <w:t>{% endfor %}</w:t>
+        <w:t>{%</w:t>
+      </w:r>
+      <w:r>
+        <w:t>p</w:t>
+      </w:r>
+      <w:r>
+        <w:t xml:space="preserve"> endfor %}</w:t>
       </w:r>
     </w:p>
     <w:p>
@@ -2022,34 +2621,55 @@
       </w:r>
     </w:p>
     <w:p>
-      <w:r>
-        <w:t xml:space="preserve">{% for </w:t>
-      </w:r>
-      <w:r>
-        <w:rPr>
-          <w:sz w:val="24"/>
-          <w:szCs w:val="24"/>
+      <w:pPr>
+        <w:rPr>
+          <w:lang w:val="en-US"/>
+        </w:rPr>
+      </w:pPr>
+      <w:r>
+        <w:rPr>
+          <w:lang w:val="en-US"/>
+        </w:rPr>
+        <w:t>{%</w:t>
+      </w:r>
+      <w:r>
+        <w:rPr>
+          <w:lang w:val="en-US"/>
+        </w:rPr>
+        <w:t>p</w:t>
+      </w:r>
+      <w:r>
+        <w:rPr>
+          <w:lang w:val="en-US"/>
+        </w:rPr>
+        <w:t xml:space="preserve"> for </w:t>
+      </w:r>
+      <w:r>
+        <w:rPr>
+          <w:sz w:val="24"/>
+          <w:szCs w:val="24"/>
+          <w:lang w:val="en-US"/>
         </w:rPr>
         <w:t>evolution</w:t>
       </w:r>
       <w:r>
+        <w:rPr>
+          <w:lang w:val="en-US"/>
+        </w:rPr>
         <w:t xml:space="preserve"> in </w:t>
       </w:r>
       <w:r>
         <w:rPr>
           <w:sz w:val="24"/>
           <w:szCs w:val="24"/>
-        </w:rPr>
-        <w:t>risk_impact.</w:t>
-      </w:r>
-      <w:r>
-        <w:rPr>
-          <w:sz w:val="24"/>
-          <w:szCs w:val="24"/>
-        </w:rPr>
-        <w:t xml:space="preserve">evolution </w:t>
-      </w:r>
-      <w:r>
+          <w:lang w:val="en-US"/>
+        </w:rPr>
+        <w:t xml:space="preserve">risk_impact.evolution </w:t>
+      </w:r>
+      <w:r>
+        <w:rPr>
+          <w:lang w:val="en-US"/>
+        </w:rPr>
         <w:t>%}</w:t>
       </w:r>
     </w:p>
@@ -2077,7 +2697,13 @@
     </w:p>
     <w:p>
       <w:r>
-        <w:t>{% endfor %}</w:t>
+        <w:t>{%</w:t>
+      </w:r>
+      <w:r>
+        <w:t>p</w:t>
+      </w:r>
+      <w:r>
+        <w:t xml:space="preserve"> endfor %}</w:t>
       </w:r>
     </w:p>
     <w:p>
@@ -2117,19 +2743,38 @@
         <w:rPr>
           <w:sz w:val="24"/>
           <w:szCs w:val="24"/>
-        </w:rPr>
-      </w:pPr>
-      <w:r>
-        <w:rPr>
-          <w:sz w:val="24"/>
-          <w:szCs w:val="24"/>
-        </w:rPr>
-        <w:t>{% for rec</w:t>
-      </w:r>
-      <w:r>
-        <w:rPr>
-          <w:sz w:val="24"/>
-          <w:szCs w:val="24"/>
+          <w:lang w:val="en-US"/>
+        </w:rPr>
+      </w:pPr>
+      <w:r>
+        <w:rPr>
+          <w:sz w:val="24"/>
+          <w:szCs w:val="24"/>
+          <w:lang w:val="en-US"/>
+        </w:rPr>
+        <w:t>{%</w:t>
+      </w:r>
+      <w:r>
+        <w:rPr>
+          <w:sz w:val="24"/>
+          <w:szCs w:val="24"/>
+          <w:lang w:val="en-US"/>
+        </w:rPr>
+        <w:t>p</w:t>
+      </w:r>
+      <w:r>
+        <w:rPr>
+          <w:sz w:val="24"/>
+          <w:szCs w:val="24"/>
+          <w:lang w:val="en-US"/>
+        </w:rPr>
+        <w:t xml:space="preserve"> for rec</w:t>
+      </w:r>
+      <w:r>
+        <w:rPr>
+          <w:sz w:val="24"/>
+          <w:szCs w:val="24"/>
+          <w:lang w:val="en-US"/>
         </w:rPr>
         <w:t>ommendation</w:t>
       </w:r>
@@ -2137,8 +2782,149 @@
         <w:rPr>
           <w:sz w:val="24"/>
           <w:szCs w:val="24"/>
+          <w:lang w:val="en-US"/>
         </w:rPr>
         <w:t xml:space="preserve"> in recommendations.refactor %}</w:t>
+      </w:r>
+    </w:p>
+    <w:p>
+      <w:pPr>
+        <w:pStyle w:val="Prrafodelista"/>
+        <w:numPr>
+          <w:ilvl w:val="0"/>
+          <w:numId w:val="11"/>
+        </w:numPr>
+        <w:spacing w:line="276" w:lineRule="auto"/>
+        <w:jc w:val="both"/>
+        <w:rPr>
+          <w:sz w:val="24"/>
+          <w:szCs w:val="24"/>
+          <w:lang w:val="en-US"/>
+        </w:rPr>
+      </w:pPr>
+      <w:r>
+        <w:rPr>
+          <w:sz w:val="24"/>
+          <w:szCs w:val="24"/>
+          <w:lang w:val="en-US"/>
+        </w:rPr>
+        <w:t>{{ rec</w:t>
+      </w:r>
+      <w:r>
+        <w:rPr>
+          <w:sz w:val="24"/>
+          <w:szCs w:val="24"/>
+          <w:lang w:val="en-US"/>
+        </w:rPr>
+        <w:t>ommendation</w:t>
+      </w:r>
+      <w:r>
+        <w:rPr>
+          <w:sz w:val="24"/>
+          <w:szCs w:val="24"/>
+          <w:lang w:val="en-US"/>
+        </w:rPr>
+        <w:t xml:space="preserve"> }}</w:t>
+      </w:r>
+    </w:p>
+    <w:p>
+      <w:pPr>
+        <w:spacing w:line="276" w:lineRule="auto"/>
+        <w:jc w:val="both"/>
+        <w:rPr>
+          <w:sz w:val="24"/>
+          <w:szCs w:val="24"/>
+          <w:lang w:val="en-US"/>
+        </w:rPr>
+      </w:pPr>
+      <w:r>
+        <w:rPr>
+          <w:sz w:val="24"/>
+          <w:szCs w:val="24"/>
+          <w:lang w:val="en-US"/>
+        </w:rPr>
+        <w:t>{%</w:t>
+      </w:r>
+      <w:r>
+        <w:rPr>
+          <w:sz w:val="24"/>
+          <w:szCs w:val="24"/>
+          <w:lang w:val="en-US"/>
+        </w:rPr>
+        <w:t>p</w:t>
+      </w:r>
+      <w:r>
+        <w:rPr>
+          <w:sz w:val="24"/>
+          <w:szCs w:val="24"/>
+          <w:lang w:val="en-US"/>
+        </w:rPr>
+        <w:t xml:space="preserve"> endfor %}</w:t>
+      </w:r>
+    </w:p>
+    <w:p>
+      <w:pPr>
+        <w:pStyle w:val="Ttulo2"/>
+        <w:rPr>
+          <w:lang w:val="en-US"/>
+        </w:rPr>
+      </w:pPr>
+      <w:r>
+        <w:rPr>
+          <w:lang w:val="en-US"/>
+        </w:rPr>
+        <w:t>Documentation</w:t>
+      </w:r>
+    </w:p>
+    <w:p>
+      <w:pPr>
+        <w:spacing w:line="276" w:lineRule="auto"/>
+        <w:jc w:val="both"/>
+        <w:rPr>
+          <w:sz w:val="24"/>
+          <w:szCs w:val="24"/>
+          <w:lang w:val="en-US"/>
+        </w:rPr>
+      </w:pPr>
+      <w:r>
+        <w:rPr>
+          <w:sz w:val="24"/>
+          <w:szCs w:val="24"/>
+          <w:lang w:val="en-US"/>
+        </w:rPr>
+        <w:t>{%</w:t>
+      </w:r>
+      <w:r>
+        <w:rPr>
+          <w:sz w:val="24"/>
+          <w:szCs w:val="24"/>
+          <w:lang w:val="en-US"/>
+        </w:rPr>
+        <w:t>p</w:t>
+      </w:r>
+      <w:r>
+        <w:rPr>
+          <w:sz w:val="24"/>
+          <w:szCs w:val="24"/>
+          <w:lang w:val="en-US"/>
+        </w:rPr>
+        <w:t xml:space="preserve"> for rec</w:t>
+      </w:r>
+      <w:r>
+        <w:rPr>
+          <w:sz w:val="24"/>
+          <w:szCs w:val="24"/>
+          <w:lang w:val="en-US"/>
+        </w:rPr>
+        <w:t>ommendation</w:t>
+      </w:r>
+      <w:r>
+        <w:rPr>
+          <w:sz w:val="24"/>
+          <w:szCs w:val="24"/>
+          <w:lang w:val="en-US"/>
+        </w:rPr>
+        <w:t xml:space="preserve"> in recommendations.docs %}</w:t>
       </w:r>
     </w:p>
     <w:p>
@@ -2191,7 +2977,21 @@
           <w:sz w:val="24"/>
           <w:szCs w:val="24"/>
         </w:rPr>
-        <w:t>{% endfor %}</w:t>
+        <w:t>{%</w:t>
+      </w:r>
+      <w:r>
+        <w:rPr>
+          <w:sz w:val="24"/>
+          <w:szCs w:val="24"/>
+        </w:rPr>
+        <w:t>p</w:t>
+      </w:r>
+      <w:r>
+        <w:rPr>
+          <w:sz w:val="24"/>
+          <w:szCs w:val="24"/>
+        </w:rPr>
+        <w:t xml:space="preserve"> endfor %}</w:t>
       </w:r>
     </w:p>
     <w:p>
@@ -2199,7 +2999,7 @@
         <w:pStyle w:val="Ttulo2"/>
       </w:pPr>
       <w:r>
-        <w:t>Documentation</w:t>
+        <w:t>Architecture</w:t>
       </w:r>
     </w:p>
     <w:p>
@@ -2209,19 +3009,38 @@
         <w:rPr>
           <w:sz w:val="24"/>
           <w:szCs w:val="24"/>
-        </w:rPr>
-      </w:pPr>
-      <w:r>
-        <w:rPr>
-          <w:sz w:val="24"/>
-          <w:szCs w:val="24"/>
-        </w:rPr>
-        <w:t>{% for rec</w:t>
-      </w:r>
-      <w:r>
-        <w:rPr>
-          <w:sz w:val="24"/>
-          <w:szCs w:val="24"/>
+          <w:lang w:val="en-US"/>
+        </w:rPr>
+      </w:pPr>
+      <w:r>
+        <w:rPr>
+          <w:sz w:val="24"/>
+          <w:szCs w:val="24"/>
+          <w:lang w:val="en-US"/>
+        </w:rPr>
+        <w:t>{%</w:t>
+      </w:r>
+      <w:r>
+        <w:rPr>
+          <w:sz w:val="24"/>
+          <w:szCs w:val="24"/>
+          <w:lang w:val="en-US"/>
+        </w:rPr>
+        <w:t>p</w:t>
+      </w:r>
+      <w:r>
+        <w:rPr>
+          <w:sz w:val="24"/>
+          <w:szCs w:val="24"/>
+          <w:lang w:val="en-US"/>
+        </w:rPr>
+        <w:t xml:space="preserve"> for rec</w:t>
+      </w:r>
+      <w:r>
+        <w:rPr>
+          <w:sz w:val="24"/>
+          <w:szCs w:val="24"/>
+          <w:lang w:val="en-US"/>
         </w:rPr>
         <w:t>ommendation</w:t>
       </w:r>
@@ -2229,8 +3048,9 @@
         <w:rPr>
           <w:sz w:val="24"/>
           <w:szCs w:val="24"/>
-        </w:rPr>
-        <w:t xml:space="preserve"> in recommendations.docs %}</w:t>
+          <w:lang w:val="en-US"/>
+        </w:rPr>
+        <w:t xml:space="preserve"> in recommendations.architecture %}</w:t>
       </w:r>
     </w:p>
     <w:p>
@@ -2283,99 +3103,21 @@
           <w:sz w:val="24"/>
           <w:szCs w:val="24"/>
         </w:rPr>
-        <w:t>{% endfor %}</w:t>
-      </w:r>
-    </w:p>
-    <w:p>
-      <w:pPr>
-        <w:pStyle w:val="Ttulo2"/>
-      </w:pPr>
-      <w:r>
-        <w:t>Architecture</w:t>
-      </w:r>
-    </w:p>
-    <w:p>
-      <w:pPr>
-        <w:spacing w:line="276" w:lineRule="auto"/>
-        <w:jc w:val="both"/>
-        <w:rPr>
-          <w:sz w:val="24"/>
-          <w:szCs w:val="24"/>
-        </w:rPr>
-      </w:pPr>
-      <w:r>
-        <w:rPr>
-          <w:sz w:val="24"/>
-          <w:szCs w:val="24"/>
-        </w:rPr>
-        <w:t>{% for rec</w:t>
-      </w:r>
-      <w:r>
-        <w:rPr>
-          <w:sz w:val="24"/>
-          <w:szCs w:val="24"/>
-        </w:rPr>
-        <w:t>ommendation</w:t>
-      </w:r>
-      <w:r>
-        <w:rPr>
-          <w:sz w:val="24"/>
-          <w:szCs w:val="24"/>
-        </w:rPr>
-        <w:t xml:space="preserve"> in recommendations.architecture %}</w:t>
-      </w:r>
-    </w:p>
-    <w:p>
-      <w:pPr>
-        <w:pStyle w:val="Prrafodelista"/>
-        <w:numPr>
-          <w:ilvl w:val="0"/>
-          <w:numId w:val="12"/>
-        </w:numPr>
-        <w:spacing w:line="276" w:lineRule="auto"/>
-        <w:jc w:val="both"/>
-        <w:rPr>
-          <w:sz w:val="24"/>
-          <w:szCs w:val="24"/>
-        </w:rPr>
-      </w:pPr>
-      <w:r>
-        <w:rPr>
-          <w:sz w:val="24"/>
-          <w:szCs w:val="24"/>
-        </w:rPr>
-        <w:t>{{ rec</w:t>
-      </w:r>
-      <w:r>
-        <w:rPr>
-          <w:sz w:val="24"/>
-          <w:szCs w:val="24"/>
-        </w:rPr>
-        <w:t>ommendation</w:t>
-      </w:r>
-      <w:r>
-        <w:rPr>
-          <w:sz w:val="24"/>
-          <w:szCs w:val="24"/>
-        </w:rPr>
-        <w:t xml:space="preserve"> }}</w:t>
-      </w:r>
-    </w:p>
-    <w:p>
-      <w:pPr>
-        <w:spacing w:line="276" w:lineRule="auto"/>
-        <w:jc w:val="both"/>
-        <w:rPr>
-          <w:sz w:val="24"/>
-          <w:szCs w:val="24"/>
-        </w:rPr>
-      </w:pPr>
-      <w:r>
-        <w:rPr>
-          <w:sz w:val="24"/>
-          <w:szCs w:val="24"/>
-        </w:rPr>
-        <w:t>{% endfor %}</w:t>
+        <w:t>{%</w:t>
+      </w:r>
+      <w:r>
+        <w:rPr>
+          <w:sz w:val="24"/>
+          <w:szCs w:val="24"/>
+        </w:rPr>
+        <w:t>p</w:t>
+      </w:r>
+      <w:r>
+        <w:rPr>
+          <w:sz w:val="24"/>
+          <w:szCs w:val="24"/>
+        </w:rPr>
+        <w:t xml:space="preserve"> endfor %}</w:t>
       </w:r>
     </w:p>
     <w:p>
@@ -2430,21 +3172,15 @@
     <w:pPr>
       <w:pStyle w:val="Piedepgina"/>
       <w:jc w:val="right"/>
+      <w:rPr>
+        <w:lang w:val="en-US"/>
+      </w:rPr>
     </w:pPr>
     <w:r>
-      <w:t xml:space="preserve">Report generated by AutoDocMind </w:t>
-    </w:r>
-    <w:r>
-      <w:t>–</w:t>
-    </w:r>
-    <w:r>
-      <w:t xml:space="preserve"> v</w:t>
-    </w:r>
-    <w:r>
-      <w:t>.</w:t>
-    </w:r>
-    <w:r>
-      <w:t>{{ version }}</w:t>
+      <w:rPr>
+        <w:lang w:val="en-US"/>
+      </w:rPr>
+      <w:t>Report generated by AutoDocMind – v.{{ version }}</w:t>
     </w:r>
   </w:p>
 </w:ftr>
@@ -2593,7 +3329,7 @@
   <w:abstractNum w:abstractNumId="1" w15:restartNumberingAfterBreak="0">
     <w:nsid w:val="0E2548B6"/>
     <w:multiLevelType w:val="hybridMultilevel"/>
-    <w:tmpl w:val="DEB44634"/>
+    <w:tmpl w:val="FEDE51A8"/>
     <w:lvl w:ilvl="0" w:tplc="0C0A0001">
       <w:start w:val="1"/>
       <w:numFmt w:val="bullet"/>

</xml_diff>